<commit_message>
Ajout LDRA du Slave
</commit_message>
<xml_diff>
--- a/Documents_Datasheets/CahierDesCharges (1).docx
+++ b/Documents_Datasheets/CahierDesCharges (1).docx
@@ -1,6 +1,6 @@
 
 <file path=word/document.xml><?xml version="1.0" encoding="utf-8"?>
-<w:document xmlns:wpc="http://schemas.microsoft.com/office/word/2010/wordprocessingCanvas" xmlns:cx="http://schemas.microsoft.com/office/drawing/2014/chartex" xmlns:cx1="http://schemas.microsoft.com/office/drawing/2015/9/8/chartex" xmlns:mc="http://schemas.openxmlformats.org/markup-compatibility/2006" xmlns:o="urn:schemas-microsoft-com:office:office" xmlns:r="http://schemas.openxmlformats.org/officeDocument/2006/relationships" xmlns:m="http://schemas.openxmlformats.org/officeDocument/2006/math" xmlns:v="urn:schemas-microsoft-com:vml" xmlns:wp14="http://schemas.microsoft.com/office/word/2010/wordprocessingDrawing" xmlns:wp="http://schemas.openxmlformats.org/drawingml/2006/wordprocessingDrawing" xmlns:w10="urn:schemas-microsoft-com:office:word" xmlns:w="http://schemas.openxmlformats.org/wordprocessingml/2006/main" xmlns:w14="http://schemas.microsoft.com/office/word/2010/wordml" xmlns:w15="http://schemas.microsoft.com/office/word/2012/wordml" xmlns:w16se="http://schemas.microsoft.com/office/word/2015/wordml/symex" xmlns:wpg="http://schemas.microsoft.com/office/word/2010/wordprocessingGroup" xmlns:wpi="http://schemas.microsoft.com/office/word/2010/wordprocessingInk" xmlns:wne="http://schemas.microsoft.com/office/word/2006/wordml" xmlns:wps="http://schemas.microsoft.com/office/word/2010/wordprocessingShape" mc:Ignorable="w14 w15 w16se wp14">
+<w:document xmlns:wpc="http://schemas.microsoft.com/office/word/2010/wordprocessingCanvas" xmlns:cx="http://schemas.microsoft.com/office/drawing/2014/chartex" xmlns:cx1="http://schemas.microsoft.com/office/drawing/2015/9/8/chartex" xmlns:cx2="http://schemas.microsoft.com/office/drawing/2015/10/21/chartex" xmlns:cx3="http://schemas.microsoft.com/office/drawing/2016/5/9/chartex" xmlns:cx4="http://schemas.microsoft.com/office/drawing/2016/5/10/chartex" xmlns:cx5="http://schemas.microsoft.com/office/drawing/2016/5/11/chartex" xmlns:cx6="http://schemas.microsoft.com/office/drawing/2016/5/12/chartex" xmlns:cx7="http://schemas.microsoft.com/office/drawing/2016/5/13/chartex" xmlns:cx8="http://schemas.microsoft.com/office/drawing/2016/5/14/chartex" xmlns:mc="http://schemas.openxmlformats.org/markup-compatibility/2006" xmlns:aink="http://schemas.microsoft.com/office/drawing/2016/ink" xmlns:am3d="http://schemas.microsoft.com/office/drawing/2017/model3d" xmlns:o="urn:schemas-microsoft-com:office:office" xmlns:r="http://schemas.openxmlformats.org/officeDocument/2006/relationships" xmlns:m="http://schemas.openxmlformats.org/officeDocument/2006/math" xmlns:v="urn:schemas-microsoft-com:vml" xmlns:wp14="http://schemas.microsoft.com/office/word/2010/wordprocessingDrawing" xmlns:wp="http://schemas.openxmlformats.org/drawingml/2006/wordprocessingDrawing" xmlns:w10="urn:schemas-microsoft-com:office:word" xmlns:w="http://schemas.openxmlformats.org/wordprocessingml/2006/main" xmlns:w14="http://schemas.microsoft.com/office/word/2010/wordml" xmlns:w15="http://schemas.microsoft.com/office/word/2012/wordml" xmlns:w16cex="http://schemas.microsoft.com/office/word/2018/wordml/cex" xmlns:w16cid="http://schemas.microsoft.com/office/word/2016/wordml/cid" xmlns:w16="http://schemas.microsoft.com/office/word/2018/wordml" xmlns:w16se="http://schemas.microsoft.com/office/word/2015/wordml/symex" xmlns:wpg="http://schemas.microsoft.com/office/word/2010/wordprocessingGroup" xmlns:wpi="http://schemas.microsoft.com/office/word/2010/wordprocessingInk" xmlns:wne="http://schemas.microsoft.com/office/word/2006/wordml" xmlns:wps="http://schemas.microsoft.com/office/word/2010/wordprocessingShape" mc:Ignorable="w14 w15 w16se w16cid w16 w16cex wp14">
   <w:body>
     <w:p>
       <w:pPr>
@@ -1632,21 +1632,7 @@
         <w:rPr>
           <w:rFonts w:ascii="Times New Roman" w:hAnsi="Times New Roman" w:cs="Times New Roman"/>
         </w:rPr>
-        <w:t xml:space="preserve">Le client souhaite modéliser une serre connectée à l’aide de deux cartes MSP430 (2553/2553) connectées entre elles via un bus SPI. Les commandes sont fournies au système selon une interface de commande </w:t>
-      </w:r>
-      <w:proofErr w:type="spellStart"/>
-      <w:r>
-        <w:rPr>
-          <w:rFonts w:ascii="Times New Roman" w:hAnsi="Times New Roman" w:cs="Times New Roman"/>
-        </w:rPr>
-        <w:t>Putty</w:t>
-      </w:r>
-      <w:proofErr w:type="spellEnd"/>
-      <w:r>
-        <w:rPr>
-          <w:rFonts w:ascii="Times New Roman" w:hAnsi="Times New Roman" w:cs="Times New Roman"/>
-        </w:rPr>
-        <w:t xml:space="preserve"> (via UART) ou à l’aide d’un système de commande Bluetooth (choix à définir avec le client).</w:t>
+        <w:t>Le client souhaite modéliser une serre connectée à l’aide de deux cartes MSP430 (2553/2553) connectées entre elles via un bus SPI. Les commandes sont fournies au système selon une interface de commande Putty (via UART) ou à l’aide d’un système de commande Bluetooth (choix à définir avec le client).</w:t>
       </w:r>
     </w:p>
     <w:p>
@@ -3590,21 +3576,7 @@
         <w:rPr>
           <w:rFonts w:ascii="Times New Roman" w:hAnsi="Times New Roman" w:cs="Times New Roman"/>
         </w:rPr>
-        <w:t> :  Envoi des commandes via Bluetooth ou interpréteur de commandes (</w:t>
-      </w:r>
-      <w:proofErr w:type="spellStart"/>
-      <w:r>
-        <w:rPr>
-          <w:rFonts w:ascii="Times New Roman" w:hAnsi="Times New Roman" w:cs="Times New Roman"/>
-        </w:rPr>
-        <w:t>Putty</w:t>
-      </w:r>
-      <w:proofErr w:type="spellEnd"/>
-      <w:r>
-        <w:rPr>
-          <w:rFonts w:ascii="Times New Roman" w:hAnsi="Times New Roman" w:cs="Times New Roman"/>
-        </w:rPr>
-        <w:t>)</w:t>
+        <w:t> :  Envoi des commandes via Bluetooth ou interpréteur de commandes (Putty)</w:t>
       </w:r>
     </w:p>
     <w:p>
@@ -3687,21 +3659,7 @@
         <w:rPr>
           <w:rFonts w:ascii="Times New Roman" w:hAnsi="Times New Roman" w:cs="Times New Roman"/>
         </w:rPr>
-        <w:t xml:space="preserve">Description : Le micro-processeur doit être capable de recevoir les commandes de l’interpréteur </w:t>
-      </w:r>
-      <w:proofErr w:type="spellStart"/>
-      <w:r>
-        <w:rPr>
-          <w:rFonts w:ascii="Times New Roman" w:hAnsi="Times New Roman" w:cs="Times New Roman"/>
-        </w:rPr>
-        <w:t>Putty</w:t>
-      </w:r>
-      <w:proofErr w:type="spellEnd"/>
-      <w:r>
-        <w:rPr>
-          <w:rFonts w:ascii="Times New Roman" w:hAnsi="Times New Roman" w:cs="Times New Roman"/>
-        </w:rPr>
-        <w:t xml:space="preserve"> (ou Bluetooth) via une communication UART</w:t>
+        <w:t>Description : Le micro-processeur doit être capable de recevoir les commandes de l’interpréteur Putty (ou Bluetooth) via une communication UART</w:t>
       </w:r>
     </w:p>
     <w:p>
@@ -3867,21 +3825,7 @@
         <w:rPr>
           <w:rFonts w:ascii="Times New Roman" w:hAnsi="Times New Roman" w:cs="Times New Roman"/>
         </w:rPr>
-        <w:t xml:space="preserve">. Cela doit déclencher l’allumage d’une </w:t>
-      </w:r>
-      <w:proofErr w:type="spellStart"/>
-      <w:r>
-        <w:rPr>
-          <w:rFonts w:ascii="Times New Roman" w:hAnsi="Times New Roman" w:cs="Times New Roman"/>
-        </w:rPr>
-        <w:t>led</w:t>
-      </w:r>
-      <w:proofErr w:type="spellEnd"/>
-      <w:r>
-        <w:rPr>
-          <w:rFonts w:ascii="Times New Roman" w:hAnsi="Times New Roman" w:cs="Times New Roman"/>
-        </w:rPr>
-        <w:t xml:space="preserve"> rouge et actionner l’ouverture de la porte de la serre via le servo-moteur. Cela doit déclencher l’envoi d’un message sur l’interpréteur de commande.</w:t>
+        <w:t>. Cela doit déclencher l’allumage d’une led rouge et actionner l’ouverture de la porte de la serre via le servo-moteur. Cela doit déclencher l’envoi d’un message sur l’interpréteur de commande.</w:t>
       </w:r>
     </w:p>
     <w:p>
@@ -3983,21 +3927,7 @@
         <w:rPr>
           <w:rFonts w:ascii="Times New Roman" w:hAnsi="Times New Roman" w:cs="Times New Roman"/>
         </w:rPr>
-        <w:t xml:space="preserve">. Cela doit déclencher l’allumage d’une </w:t>
-      </w:r>
-      <w:proofErr w:type="spellStart"/>
-      <w:r>
-        <w:rPr>
-          <w:rFonts w:ascii="Times New Roman" w:hAnsi="Times New Roman" w:cs="Times New Roman"/>
-        </w:rPr>
-        <w:t>led</w:t>
-      </w:r>
-      <w:proofErr w:type="spellEnd"/>
-      <w:r>
-        <w:rPr>
-          <w:rFonts w:ascii="Times New Roman" w:hAnsi="Times New Roman" w:cs="Times New Roman"/>
-        </w:rPr>
-        <w:t xml:space="preserve"> rouge et actionner la fermeture de la porte de la serre via le servo-moteur. Cela doit déclencher l’envoi d’un message sur l’interpréteur de commande.</w:t>
+        <w:t>. Cela doit déclencher l’allumage d’une led rouge et actionner la fermeture de la porte de la serre via le servo-moteur. Cela doit déclencher l’envoi d’un message sur l’interpréteur de commande.</w:t>
       </w:r>
     </w:p>
     <w:p>
@@ -4098,21 +4028,7 @@
         <w:rPr>
           <w:rFonts w:ascii="Times New Roman" w:hAnsi="Times New Roman" w:cs="Times New Roman"/>
         </w:rPr>
-        <w:t xml:space="preserve">Cela doit déclencher l’allumage d’une </w:t>
-      </w:r>
-      <w:proofErr w:type="spellStart"/>
-      <w:r>
-        <w:rPr>
-          <w:rFonts w:ascii="Times New Roman" w:hAnsi="Times New Roman" w:cs="Times New Roman"/>
-        </w:rPr>
-        <w:t>led</w:t>
-      </w:r>
-      <w:proofErr w:type="spellEnd"/>
-      <w:r>
-        <w:rPr>
-          <w:rFonts w:ascii="Times New Roman" w:hAnsi="Times New Roman" w:cs="Times New Roman"/>
-        </w:rPr>
-        <w:t xml:space="preserve"> verte. Cela doit déclencher l’envoi d’un message sur l’interpréteur de commande.</w:t>
+        <w:t>Cela doit déclencher l’allumage d’une led verte. Cela doit déclencher l’envoi d’un message sur l’interpréteur de commande.</w:t>
       </w:r>
     </w:p>
     <w:p>
@@ -5306,27 +5222,14 @@
                             <w:r>
                               <w:t xml:space="preserve">Figure </w:t>
                             </w:r>
-                            <w:r>
-                              <w:fldChar w:fldCharType="begin"/>
-                            </w:r>
-                            <w:r>
-                              <w:instrText xml:space="preserve"> SEQ Figure \* ARABIC </w:instrText>
-                            </w:r>
-                            <w:r>
-                              <w:fldChar w:fldCharType="separate"/>
-                            </w:r>
-                            <w:r>
-                              <w:rPr>
-                                <w:noProof/>
-                              </w:rPr>
-                              <w:t>2</w:t>
-                            </w:r>
-                            <w:r>
-                              <w:rPr>
-                                <w:noProof/>
-                              </w:rPr>
-                              <w:fldChar w:fldCharType="end"/>
-                            </w:r>
+                            <w:fldSimple w:instr=" SEQ Figure \* ARABIC ">
+                              <w:r>
+                                <w:rPr>
+                                  <w:noProof/>
+                                </w:rPr>
+                                <w:t>2</w:t>
+                              </w:r>
+                            </w:fldSimple>
                             <w:r>
                               <w:t>: Ouverture et Fermeture de la Serre</w:t>
                             </w:r>
@@ -5360,27 +5263,14 @@
                       <w:r>
                         <w:t xml:space="preserve">Figure </w:t>
                       </w:r>
-                      <w:r>
-                        <w:fldChar w:fldCharType="begin"/>
-                      </w:r>
-                      <w:r>
-                        <w:instrText xml:space="preserve"> SEQ Figure \* ARABIC </w:instrText>
-                      </w:r>
-                      <w:r>
-                        <w:fldChar w:fldCharType="separate"/>
-                      </w:r>
-                      <w:r>
-                        <w:rPr>
-                          <w:noProof/>
-                        </w:rPr>
-                        <w:t>2</w:t>
-                      </w:r>
-                      <w:r>
-                        <w:rPr>
-                          <w:noProof/>
-                        </w:rPr>
-                        <w:fldChar w:fldCharType="end"/>
-                      </w:r>
+                      <w:fldSimple w:instr=" SEQ Figure \* ARABIC ">
+                        <w:r>
+                          <w:rPr>
+                            <w:noProof/>
+                          </w:rPr>
+                          <w:t>2</w:t>
+                        </w:r>
+                      </w:fldSimple>
                       <w:r>
                         <w:t>: Ouverture et Fermeture de la Serre</w:t>
                       </w:r>
@@ -5606,37 +5496,16 @@
                             <w:r>
                               <w:t xml:space="preserve">Figure </w:t>
                             </w:r>
+                            <w:fldSimple w:instr=" SEQ Figure \* ARABIC ">
+                              <w:r>
+                                <w:rPr>
+                                  <w:noProof/>
+                                </w:rPr>
+                                <w:t>3</w:t>
+                              </w:r>
+                            </w:fldSimple>
                             <w:r>
-                              <w:fldChar w:fldCharType="begin"/>
-                            </w:r>
-                            <w:r>
-                              <w:instrText xml:space="preserve"> SEQ Figure \* ARABIC </w:instrText>
-                            </w:r>
-                            <w:r>
-                              <w:fldChar w:fldCharType="separate"/>
-                            </w:r>
-                            <w:r>
-                              <w:rPr>
-                                <w:noProof/>
-                              </w:rPr>
-                              <w:t>3</w:t>
-                            </w:r>
-                            <w:r>
-                              <w:rPr>
-                                <w:noProof/>
-                              </w:rPr>
-                              <w:fldChar w:fldCharType="end"/>
-                            </w:r>
-                            <w:r>
-                              <w:t xml:space="preserve">: Interface </w:t>
-                            </w:r>
-                            <w:proofErr w:type="spellStart"/>
-                            <w:r>
-                              <w:t>Putty</w:t>
-                            </w:r>
-                            <w:proofErr w:type="spellEnd"/>
-                            <w:r>
-                              <w:t xml:space="preserve"> pour l'affichage des commandes réalisées</w:t>
+                              <w:t>: Interface Putty pour l'affichage des commandes réalisées</w:t>
                             </w:r>
                           </w:p>
                         </w:txbxContent>
@@ -5668,37 +5537,16 @@
                       <w:r>
                         <w:t xml:space="preserve">Figure </w:t>
                       </w:r>
+                      <w:fldSimple w:instr=" SEQ Figure \* ARABIC ">
+                        <w:r>
+                          <w:rPr>
+                            <w:noProof/>
+                          </w:rPr>
+                          <w:t>3</w:t>
+                        </w:r>
+                      </w:fldSimple>
                       <w:r>
-                        <w:fldChar w:fldCharType="begin"/>
-                      </w:r>
-                      <w:r>
-                        <w:instrText xml:space="preserve"> SEQ Figure \* ARABIC </w:instrText>
-                      </w:r>
-                      <w:r>
-                        <w:fldChar w:fldCharType="separate"/>
-                      </w:r>
-                      <w:r>
-                        <w:rPr>
-                          <w:noProof/>
-                        </w:rPr>
-                        <w:t>3</w:t>
-                      </w:r>
-                      <w:r>
-                        <w:rPr>
-                          <w:noProof/>
-                        </w:rPr>
-                        <w:fldChar w:fldCharType="end"/>
-                      </w:r>
-                      <w:r>
-                        <w:t xml:space="preserve">: Interface </w:t>
-                      </w:r>
-                      <w:proofErr w:type="spellStart"/>
-                      <w:r>
-                        <w:t>Putty</w:t>
-                      </w:r>
-                      <w:proofErr w:type="spellEnd"/>
-                      <w:r>
-                        <w:t xml:space="preserve"> pour l'affichage des commandes réalisées</w:t>
+                        <w:t>: Interface Putty pour l'affichage des commandes réalisées</w:t>
                       </w:r>
                     </w:p>
                   </w:txbxContent>
@@ -5942,7 +5790,7 @@
                                 <a14:useLocalDpi xmlns:a14="http://schemas.microsoft.com/office/drawing/2010/main" val="0"/>
                               </a:ext>
                               <a:ext uri="{96DAC541-7B7A-43D3-8B79-37D633B846F1}">
-                                <asvg:svgBlip xmlns:asvg="http://schemas.microsoft.com/office/drawing/2016/SVG/main" xmlns:w16="http://schemas.microsoft.com/office/word/2018/wordml" xmlns:w16cid="http://schemas.microsoft.com/office/word/2016/wordml/cid" xmlns:w16cex="http://schemas.microsoft.com/office/word/2018/wordml/cex" xmlns:w="http://schemas.openxmlformats.org/wordprocessingml/2006/main" xmlns:w10="urn:schemas-microsoft-com:office:word" xmlns:v="urn:schemas-microsoft-com:vml" xmlns:o="urn:schemas-microsoft-com:office:office" xmlns:am3d="http://schemas.microsoft.com/office/drawing/2017/model3d" xmlns:aink="http://schemas.microsoft.com/office/drawing/2016/ink" xmlns:cx8="http://schemas.microsoft.com/office/drawing/2016/5/14/chartex" xmlns:cx7="http://schemas.microsoft.com/office/drawing/2016/5/13/chartex" xmlns:cx6="http://schemas.microsoft.com/office/drawing/2016/5/12/chartex" xmlns:cx5="http://schemas.microsoft.com/office/drawing/2016/5/11/chartex" xmlns:cx4="http://schemas.microsoft.com/office/drawing/2016/5/10/chartex" xmlns:cx3="http://schemas.microsoft.com/office/drawing/2016/5/9/chartex" xmlns:cx2="http://schemas.microsoft.com/office/drawing/2015/10/21/chartex" xmlns="" r:embed="rId14"/>
+                                <asvg:svgBlip xmlns:asvg="http://schemas.microsoft.com/office/drawing/2016/SVG/main" r:embed="rId14"/>
                               </a:ext>
                             </a:extLst>
                           </a:blip>
@@ -6016,21 +5864,7 @@
               <w:rPr>
                 <w:rFonts w:ascii="Times New Roman" w:hAnsi="Times New Roman" w:cs="Times New Roman"/>
               </w:rPr>
-              <w:t xml:space="preserve">Pas d’erreur lors du lancement, affichage de « MSP430 </w:t>
-            </w:r>
-            <w:proofErr w:type="spellStart"/>
-            <w:r>
-              <w:rPr>
-                <w:rFonts w:ascii="Times New Roman" w:hAnsi="Times New Roman" w:cs="Times New Roman"/>
-              </w:rPr>
-              <w:t>Ready</w:t>
-            </w:r>
-            <w:proofErr w:type="spellEnd"/>
-            <w:r>
-              <w:rPr>
-                <w:rFonts w:ascii="Times New Roman" w:hAnsi="Times New Roman" w:cs="Times New Roman"/>
-              </w:rPr>
-              <w:t> ! » dans l’interface PuTTY</w:t>
+              <w:t>Pas d’erreur lors du lancement, affichage de « MSP430 Ready ! » dans l’interface PuTTY</w:t>
             </w:r>
           </w:p>
         </w:tc>
@@ -6073,7 +5907,7 @@
                                 <a14:useLocalDpi xmlns:a14="http://schemas.microsoft.com/office/drawing/2010/main" val="0"/>
                               </a:ext>
                               <a:ext uri="{96DAC541-7B7A-43D3-8B79-37D633B846F1}">
-                                <asvg:svgBlip xmlns:asvg="http://schemas.microsoft.com/office/drawing/2016/SVG/main" xmlns:w16="http://schemas.microsoft.com/office/word/2018/wordml" xmlns:w16cid="http://schemas.microsoft.com/office/word/2016/wordml/cid" xmlns:w16cex="http://schemas.microsoft.com/office/word/2018/wordml/cex" xmlns:w="http://schemas.openxmlformats.org/wordprocessingml/2006/main" xmlns:w10="urn:schemas-microsoft-com:office:word" xmlns:v="urn:schemas-microsoft-com:vml" xmlns:o="urn:schemas-microsoft-com:office:office" xmlns:am3d="http://schemas.microsoft.com/office/drawing/2017/model3d" xmlns:aink="http://schemas.microsoft.com/office/drawing/2016/ink" xmlns:cx8="http://schemas.microsoft.com/office/drawing/2016/5/14/chartex" xmlns:cx7="http://schemas.microsoft.com/office/drawing/2016/5/13/chartex" xmlns:cx6="http://schemas.microsoft.com/office/drawing/2016/5/12/chartex" xmlns:cx5="http://schemas.microsoft.com/office/drawing/2016/5/11/chartex" xmlns:cx4="http://schemas.microsoft.com/office/drawing/2016/5/10/chartex" xmlns:cx3="http://schemas.microsoft.com/office/drawing/2016/5/9/chartex" xmlns:cx2="http://schemas.microsoft.com/office/drawing/2015/10/21/chartex" xmlns="" r:embed="rId14"/>
+                                <asvg:svgBlip xmlns:asvg="http://schemas.microsoft.com/office/drawing/2016/SVG/main" r:embed="rId14"/>
                               </a:ext>
                             </a:extLst>
                           </a:blip>
@@ -6193,7 +6027,7 @@
                                 <a14:useLocalDpi xmlns:a14="http://schemas.microsoft.com/office/drawing/2010/main" val="0"/>
                               </a:ext>
                               <a:ext uri="{96DAC541-7B7A-43D3-8B79-37D633B846F1}">
-                                <asvg:svgBlip xmlns:asvg="http://schemas.microsoft.com/office/drawing/2016/SVG/main" xmlns:w16="http://schemas.microsoft.com/office/word/2018/wordml" xmlns:w16cid="http://schemas.microsoft.com/office/word/2016/wordml/cid" xmlns:w16cex="http://schemas.microsoft.com/office/word/2018/wordml/cex" xmlns:w="http://schemas.openxmlformats.org/wordprocessingml/2006/main" xmlns:w10="urn:schemas-microsoft-com:office:word" xmlns:v="urn:schemas-microsoft-com:vml" xmlns:o="urn:schemas-microsoft-com:office:office" xmlns:am3d="http://schemas.microsoft.com/office/drawing/2017/model3d" xmlns:aink="http://schemas.microsoft.com/office/drawing/2016/ink" xmlns:cx8="http://schemas.microsoft.com/office/drawing/2016/5/14/chartex" xmlns:cx7="http://schemas.microsoft.com/office/drawing/2016/5/13/chartex" xmlns:cx6="http://schemas.microsoft.com/office/drawing/2016/5/12/chartex" xmlns:cx5="http://schemas.microsoft.com/office/drawing/2016/5/11/chartex" xmlns:cx4="http://schemas.microsoft.com/office/drawing/2016/5/10/chartex" xmlns:cx3="http://schemas.microsoft.com/office/drawing/2016/5/9/chartex" xmlns:cx2="http://schemas.microsoft.com/office/drawing/2015/10/21/chartex" xmlns="" r:embed="rId14"/>
+                                <asvg:svgBlip xmlns:asvg="http://schemas.microsoft.com/office/drawing/2016/SVG/main" r:embed="rId14"/>
                               </a:ext>
                             </a:extLst>
                           </a:blip>
@@ -6488,7 +6322,7 @@
                                 <a14:useLocalDpi xmlns:a14="http://schemas.microsoft.com/office/drawing/2010/main" val="0"/>
                               </a:ext>
                               <a:ext uri="{96DAC541-7B7A-43D3-8B79-37D633B846F1}">
-                                <asvg:svgBlip xmlns:asvg="http://schemas.microsoft.com/office/drawing/2016/SVG/main" xmlns:w16="http://schemas.microsoft.com/office/word/2018/wordml" xmlns:w16cid="http://schemas.microsoft.com/office/word/2016/wordml/cid" xmlns:w16cex="http://schemas.microsoft.com/office/word/2018/wordml/cex" xmlns:w="http://schemas.openxmlformats.org/wordprocessingml/2006/main" xmlns:w10="urn:schemas-microsoft-com:office:word" xmlns:v="urn:schemas-microsoft-com:vml" xmlns:o="urn:schemas-microsoft-com:office:office" xmlns:am3d="http://schemas.microsoft.com/office/drawing/2017/model3d" xmlns:aink="http://schemas.microsoft.com/office/drawing/2016/ink" xmlns:cx8="http://schemas.microsoft.com/office/drawing/2016/5/14/chartex" xmlns:cx7="http://schemas.microsoft.com/office/drawing/2016/5/13/chartex" xmlns:cx6="http://schemas.microsoft.com/office/drawing/2016/5/12/chartex" xmlns:cx5="http://schemas.microsoft.com/office/drawing/2016/5/11/chartex" xmlns:cx4="http://schemas.microsoft.com/office/drawing/2016/5/10/chartex" xmlns:cx3="http://schemas.microsoft.com/office/drawing/2016/5/9/chartex" xmlns:cx2="http://schemas.microsoft.com/office/drawing/2015/10/21/chartex" xmlns="" r:embed="rId14"/>
+                                <asvg:svgBlip xmlns:asvg="http://schemas.microsoft.com/office/drawing/2016/SVG/main" r:embed="rId14"/>
                               </a:ext>
                             </a:extLst>
                           </a:blip>
@@ -6563,21 +6397,7 @@
               <w:rPr>
                 <w:rFonts w:ascii="Times New Roman" w:hAnsi="Times New Roman" w:cs="Times New Roman"/>
               </w:rPr>
-              <w:t xml:space="preserve">Pas d’erreur lors du lancement, affichage de « MSP430 </w:t>
-            </w:r>
-            <w:proofErr w:type="spellStart"/>
-            <w:r>
-              <w:rPr>
-                <w:rFonts w:ascii="Times New Roman" w:hAnsi="Times New Roman" w:cs="Times New Roman"/>
-              </w:rPr>
-              <w:t>Ready</w:t>
-            </w:r>
-            <w:proofErr w:type="spellEnd"/>
-            <w:r>
-              <w:rPr>
-                <w:rFonts w:ascii="Times New Roman" w:hAnsi="Times New Roman" w:cs="Times New Roman"/>
-              </w:rPr>
-              <w:t> ! » dans l’interface PuTTY</w:t>
+              <w:t>Pas d’erreur lors du lancement, affichage de « MSP430 Ready ! » dans l’interface PuTTY</w:t>
             </w:r>
           </w:p>
         </w:tc>
@@ -6620,7 +6440,7 @@
                                 <a14:useLocalDpi xmlns:a14="http://schemas.microsoft.com/office/drawing/2010/main" val="0"/>
                               </a:ext>
                               <a:ext uri="{96DAC541-7B7A-43D3-8B79-37D633B846F1}">
-                                <asvg:svgBlip xmlns:asvg="http://schemas.microsoft.com/office/drawing/2016/SVG/main" xmlns:w16="http://schemas.microsoft.com/office/word/2018/wordml" xmlns:w16cid="http://schemas.microsoft.com/office/word/2016/wordml/cid" xmlns:w16cex="http://schemas.microsoft.com/office/word/2018/wordml/cex" xmlns:w="http://schemas.openxmlformats.org/wordprocessingml/2006/main" xmlns:w10="urn:schemas-microsoft-com:office:word" xmlns:v="urn:schemas-microsoft-com:vml" xmlns:o="urn:schemas-microsoft-com:office:office" xmlns:am3d="http://schemas.microsoft.com/office/drawing/2017/model3d" xmlns:aink="http://schemas.microsoft.com/office/drawing/2016/ink" xmlns:cx8="http://schemas.microsoft.com/office/drawing/2016/5/14/chartex" xmlns:cx7="http://schemas.microsoft.com/office/drawing/2016/5/13/chartex" xmlns:cx6="http://schemas.microsoft.com/office/drawing/2016/5/12/chartex" xmlns:cx5="http://schemas.microsoft.com/office/drawing/2016/5/11/chartex" xmlns:cx4="http://schemas.microsoft.com/office/drawing/2016/5/10/chartex" xmlns:cx3="http://schemas.microsoft.com/office/drawing/2016/5/9/chartex" xmlns:cx2="http://schemas.microsoft.com/office/drawing/2015/10/21/chartex" xmlns="" r:embed="rId14"/>
+                                <asvg:svgBlip xmlns:asvg="http://schemas.microsoft.com/office/drawing/2016/SVG/main" r:embed="rId14"/>
                               </a:ext>
                             </a:extLst>
                           </a:blip>
@@ -6740,7 +6560,7 @@
                                 <a14:useLocalDpi xmlns:a14="http://schemas.microsoft.com/office/drawing/2010/main" val="0"/>
                               </a:ext>
                               <a:ext uri="{96DAC541-7B7A-43D3-8B79-37D633B846F1}">
-                                <asvg:svgBlip xmlns:asvg="http://schemas.microsoft.com/office/drawing/2016/SVG/main" xmlns:w16="http://schemas.microsoft.com/office/word/2018/wordml" xmlns:w16cid="http://schemas.microsoft.com/office/word/2016/wordml/cid" xmlns:w16cex="http://schemas.microsoft.com/office/word/2018/wordml/cex" xmlns:w="http://schemas.openxmlformats.org/wordprocessingml/2006/main" xmlns:w10="urn:schemas-microsoft-com:office:word" xmlns:v="urn:schemas-microsoft-com:vml" xmlns:o="urn:schemas-microsoft-com:office:office" xmlns:am3d="http://schemas.microsoft.com/office/drawing/2017/model3d" xmlns:aink="http://schemas.microsoft.com/office/drawing/2016/ink" xmlns:cx8="http://schemas.microsoft.com/office/drawing/2016/5/14/chartex" xmlns:cx7="http://schemas.microsoft.com/office/drawing/2016/5/13/chartex" xmlns:cx6="http://schemas.microsoft.com/office/drawing/2016/5/12/chartex" xmlns:cx5="http://schemas.microsoft.com/office/drawing/2016/5/11/chartex" xmlns:cx4="http://schemas.microsoft.com/office/drawing/2016/5/10/chartex" xmlns:cx3="http://schemas.microsoft.com/office/drawing/2016/5/9/chartex" xmlns:cx2="http://schemas.microsoft.com/office/drawing/2015/10/21/chartex" xmlns="" r:embed="rId14"/>
+                                <asvg:svgBlip xmlns:asvg="http://schemas.microsoft.com/office/drawing/2016/SVG/main" r:embed="rId14"/>
                               </a:ext>
                             </a:extLst>
                           </a:blip>
@@ -7049,7 +6869,7 @@
                                 <w:rPr>
                                   <w:noProof/>
                                 </w:rPr>
-                                <w:t>7</w:t>
+                                <w:t>6</w:t>
                               </w:r>
                               <w:r>
                                 <w:rPr>
@@ -7084,7 +6904,7 @@
           </mc:Choice>
           <mc:Fallback>
             <w:pict>
-              <v:group w14:anchorId="6C4A2BCC" id="Groupe 28" o:spid="_x0000_s1050" style="position:absolute;left:0;text-align:left;margin-left:103.35pt;margin-top:22.95pt;width:231.2pt;height:176.4pt;z-index:251666432;mso-width-relative:margin;mso-height-relative:margin" coordsize="31496,26860" o:gfxdata="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">
+              <v:group w14:anchorId="6C4A2BCC" id="Groupe 28" o:spid="_x0000_s1050" style="position:absolute;left:0;text-align:left;margin-left:103.35pt;margin-top:22.95pt;width:231.2pt;height:176.4pt;z-index:251666432;mso-width-relative:margin;mso-height-relative:margin" coordsize="31496,26860" o:gfxdata="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">
                 <v:shapetype id="_x0000_t75" coordsize="21600,21600" o:spt="75" o:preferrelative="t" path="m@4@5l@4@11@9@11@9@5xe" filled="f" stroked="f">
                   <v:stroke joinstyle="miter"/>
                   <v:formulas>
@@ -7104,9 +6924,8 @@
                   <v:path o:extrusionok="f" gradientshapeok="t" o:connecttype="rect"/>
                   <o:lock v:ext="edit" aspectratio="t"/>
                 </v:shapetype>
-                <v:shape id="Image 26" o:spid="_x0000_s1051" type="#_x0000_t75" alt="Une image contenant texte&#10;&#10;Description générée automatiquement" style="position:absolute;width:31496;height:23622;visibility:visible;mso-wrap-style:square" o:gfxdata="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">
+                <v:shape id="Image 26" o:spid="_x0000_s1051" type="#_x0000_t75" alt="Une image contenant texte&#10;&#10;Description générée automatiquement" style="position:absolute;width:31496;height:23622;visibility:visible;mso-wrap-style:square" o:gfxdata="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">
                   <v:imagedata r:id="rId16" o:title="Une image contenant texte&#10;&#10;Description générée automatiquement"/>
-                  <v:path arrowok="t"/>
                 </v:shape>
                 <v:shape id="Zone de texte 27" o:spid="_x0000_s1052" type="#_x0000_t202" style="position:absolute;top:24193;width:31496;height:2667;visibility:visible;mso-wrap-style:square;v-text-anchor:top" o:gfxdata="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" stroked="f">
                   <v:textbox inset="0,0,0,0">
@@ -7145,7 +6964,7 @@
                           <w:rPr>
                             <w:noProof/>
                           </w:rPr>
-                          <w:t>7</w:t>
+                          <w:t>6</w:t>
                         </w:r>
                         <w:r>
                           <w:rPr>
@@ -7297,7 +7116,7 @@
                                 <w:rPr>
                                   <w:noProof/>
                                 </w:rPr>
-                                <w:t>6</w:t>
+                                <w:t>7</w:t>
                               </w:r>
                               <w:r>
                                 <w:rPr>
@@ -7306,15 +7125,7 @@
                                 <w:fldChar w:fldCharType="end"/>
                               </w:r>
                               <w:r>
-                                <w:t xml:space="preserve"> - Interface </w:t>
-                              </w:r>
-                              <w:proofErr w:type="spellStart"/>
-                              <w:r>
-                                <w:t>Putty</w:t>
-                              </w:r>
-                              <w:proofErr w:type="spellEnd"/>
-                              <w:r>
-                                <w:t xml:space="preserve"> pour l'affichage de l'indice UV</w:t>
+                                <w:t xml:space="preserve"> - Interface Putty pour l'affichage de l'indice UV</w:t>
                               </w:r>
                             </w:p>
                           </w:txbxContent>
@@ -7334,10 +7145,9 @@
           </mc:Choice>
           <mc:Fallback>
             <w:pict>
-              <v:group w14:anchorId="1E14E944" id="Groupe 25" o:spid="_x0000_s1053" style="position:absolute;margin-left:119.45pt;margin-top:202.3pt;width:214.5pt;height:164.25pt;z-index:251662336;mso-position-horizontal-relative:margin" coordsize="27241,20859" o:gfxdata="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">
-                <v:shape id="Image 23" o:spid="_x0000_s1054" type="#_x0000_t75" alt="Une image contenant texte&#10;&#10;Description générée automatiquement" style="position:absolute;width:27241;height:17907;visibility:visible;mso-wrap-style:square" o:gfxdata="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">
+              <v:group w14:anchorId="1E14E944" id="Groupe 25" o:spid="_x0000_s1053" style="position:absolute;margin-left:119.45pt;margin-top:202.3pt;width:214.5pt;height:164.25pt;z-index:251662336;mso-position-horizontal-relative:margin" coordsize="27241,20859" o:gfxdata="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">
+                <v:shape id="Image 23" o:spid="_x0000_s1054" type="#_x0000_t75" alt="Une image contenant texte&#10;&#10;Description générée automatiquement" style="position:absolute;width:27241;height:17907;visibility:visible;mso-wrap-style:square" o:gfxdata="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">
                   <v:imagedata r:id="rId18" o:title="Une image contenant texte&#10;&#10;Description générée automatiquement" cropbottom="32237f" cropright="34545f"/>
-                  <v:path arrowok="t"/>
                 </v:shape>
                 <v:shape id="Zone de texte 24" o:spid="_x0000_s1055" type="#_x0000_t202" style="position:absolute;top:18192;width:27241;height:2667;visibility:visible;mso-wrap-style:square;v-text-anchor:top" o:gfxdata="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" stroked="f">
                   <v:textbox style="mso-fit-shape-to-text:t" inset="0,0,0,0">
@@ -7376,7 +7186,7 @@
                           <w:rPr>
                             <w:noProof/>
                           </w:rPr>
-                          <w:t>6</w:t>
+                          <w:t>7</w:t>
                         </w:r>
                         <w:r>
                           <w:rPr>
@@ -7385,15 +7195,7 @@
                           <w:fldChar w:fldCharType="end"/>
                         </w:r>
                         <w:r>
-                          <w:t xml:space="preserve"> - Interface </w:t>
-                        </w:r>
-                        <w:proofErr w:type="spellStart"/>
-                        <w:r>
-                          <w:t>Putty</w:t>
-                        </w:r>
-                        <w:proofErr w:type="spellEnd"/>
-                        <w:r>
-                          <w:t xml:space="preserve"> pour l'affichage de l'indice UV</w:t>
+                          <w:t xml:space="preserve"> - Interface Putty pour l'affichage de l'indice UV</w:t>
                         </w:r>
                       </w:p>
                     </w:txbxContent>
@@ -7592,7 +7394,7 @@
                                 <a14:useLocalDpi xmlns:a14="http://schemas.microsoft.com/office/drawing/2010/main" val="0"/>
                               </a:ext>
                               <a:ext uri="{96DAC541-7B7A-43D3-8B79-37D633B846F1}">
-                                <asvg:svgBlip xmlns:asvg="http://schemas.microsoft.com/office/drawing/2016/SVG/main" xmlns:w16="http://schemas.microsoft.com/office/word/2018/wordml" xmlns:w16cid="http://schemas.microsoft.com/office/word/2016/wordml/cid" xmlns:w16cex="http://schemas.microsoft.com/office/word/2018/wordml/cex" xmlns:w="http://schemas.openxmlformats.org/wordprocessingml/2006/main" xmlns:w10="urn:schemas-microsoft-com:office:word" xmlns:v="urn:schemas-microsoft-com:vml" xmlns:o="urn:schemas-microsoft-com:office:office" xmlns:am3d="http://schemas.microsoft.com/office/drawing/2017/model3d" xmlns:aink="http://schemas.microsoft.com/office/drawing/2016/ink" xmlns:cx8="http://schemas.microsoft.com/office/drawing/2016/5/14/chartex" xmlns:cx7="http://schemas.microsoft.com/office/drawing/2016/5/13/chartex" xmlns:cx6="http://schemas.microsoft.com/office/drawing/2016/5/12/chartex" xmlns:cx5="http://schemas.microsoft.com/office/drawing/2016/5/11/chartex" xmlns:cx4="http://schemas.microsoft.com/office/drawing/2016/5/10/chartex" xmlns:cx3="http://schemas.microsoft.com/office/drawing/2016/5/9/chartex" xmlns:cx2="http://schemas.microsoft.com/office/drawing/2015/10/21/chartex" xmlns="" r:embed="rId14"/>
+                                <asvg:svgBlip xmlns:asvg="http://schemas.microsoft.com/office/drawing/2016/SVG/main" r:embed="rId14"/>
                               </a:ext>
                             </a:extLst>
                           </a:blip>
@@ -7666,21 +7468,7 @@
               <w:rPr>
                 <w:rFonts w:ascii="Times New Roman" w:hAnsi="Times New Roman" w:cs="Times New Roman"/>
               </w:rPr>
-              <w:t xml:space="preserve">Pas d’erreur lors du lancement, affichage de « MSP430 </w:t>
-            </w:r>
-            <w:proofErr w:type="spellStart"/>
-            <w:r>
-              <w:rPr>
-                <w:rFonts w:ascii="Times New Roman" w:hAnsi="Times New Roman" w:cs="Times New Roman"/>
-              </w:rPr>
-              <w:t>Ready</w:t>
-            </w:r>
-            <w:proofErr w:type="spellEnd"/>
-            <w:r>
-              <w:rPr>
-                <w:rFonts w:ascii="Times New Roman" w:hAnsi="Times New Roman" w:cs="Times New Roman"/>
-              </w:rPr>
-              <w:t> ! » dans l’interface PuTTY</w:t>
+              <w:t>Pas d’erreur lors du lancement, affichage de « MSP430 Ready ! » dans l’interface PuTTY</w:t>
             </w:r>
           </w:p>
         </w:tc>
@@ -7723,7 +7511,7 @@
                                 <a14:useLocalDpi xmlns:a14="http://schemas.microsoft.com/office/drawing/2010/main" val="0"/>
                               </a:ext>
                               <a:ext uri="{96DAC541-7B7A-43D3-8B79-37D633B846F1}">
-                                <asvg:svgBlip xmlns:asvg="http://schemas.microsoft.com/office/drawing/2016/SVG/main" xmlns:w16="http://schemas.microsoft.com/office/word/2018/wordml" xmlns:w16cid="http://schemas.microsoft.com/office/word/2016/wordml/cid" xmlns:w16cex="http://schemas.microsoft.com/office/word/2018/wordml/cex" xmlns:w="http://schemas.openxmlformats.org/wordprocessingml/2006/main" xmlns:w10="urn:schemas-microsoft-com:office:word" xmlns:v="urn:schemas-microsoft-com:vml" xmlns:o="urn:schemas-microsoft-com:office:office" xmlns:am3d="http://schemas.microsoft.com/office/drawing/2017/model3d" xmlns:aink="http://schemas.microsoft.com/office/drawing/2016/ink" xmlns:cx8="http://schemas.microsoft.com/office/drawing/2016/5/14/chartex" xmlns:cx7="http://schemas.microsoft.com/office/drawing/2016/5/13/chartex" xmlns:cx6="http://schemas.microsoft.com/office/drawing/2016/5/12/chartex" xmlns:cx5="http://schemas.microsoft.com/office/drawing/2016/5/11/chartex" xmlns:cx4="http://schemas.microsoft.com/office/drawing/2016/5/10/chartex" xmlns:cx3="http://schemas.microsoft.com/office/drawing/2016/5/9/chartex" xmlns:cx2="http://schemas.microsoft.com/office/drawing/2015/10/21/chartex" xmlns="" r:embed="rId14"/>
+                                <asvg:svgBlip xmlns:asvg="http://schemas.microsoft.com/office/drawing/2016/SVG/main" r:embed="rId14"/>
                               </a:ext>
                             </a:extLst>
                           </a:blip>
@@ -7843,7 +7631,7 @@
                                 <a14:useLocalDpi xmlns:a14="http://schemas.microsoft.com/office/drawing/2010/main" val="0"/>
                               </a:ext>
                               <a:ext uri="{96DAC541-7B7A-43D3-8B79-37D633B846F1}">
-                                <asvg:svgBlip xmlns:asvg="http://schemas.microsoft.com/office/drawing/2016/SVG/main" xmlns:w16="http://schemas.microsoft.com/office/word/2018/wordml" xmlns:w16cid="http://schemas.microsoft.com/office/word/2016/wordml/cid" xmlns:w16cex="http://schemas.microsoft.com/office/word/2018/wordml/cex" xmlns:w="http://schemas.openxmlformats.org/wordprocessingml/2006/main" xmlns:w10="urn:schemas-microsoft-com:office:word" xmlns:v="urn:schemas-microsoft-com:vml" xmlns:o="urn:schemas-microsoft-com:office:office" xmlns:am3d="http://schemas.microsoft.com/office/drawing/2017/model3d" xmlns:aink="http://schemas.microsoft.com/office/drawing/2016/ink" xmlns:cx8="http://schemas.microsoft.com/office/drawing/2016/5/14/chartex" xmlns:cx7="http://schemas.microsoft.com/office/drawing/2016/5/13/chartex" xmlns:cx6="http://schemas.microsoft.com/office/drawing/2016/5/12/chartex" xmlns:cx5="http://schemas.microsoft.com/office/drawing/2016/5/11/chartex" xmlns:cx4="http://schemas.microsoft.com/office/drawing/2016/5/10/chartex" xmlns:cx3="http://schemas.microsoft.com/office/drawing/2016/5/9/chartex" xmlns:cx2="http://schemas.microsoft.com/office/drawing/2015/10/21/chartex" xmlns="" r:embed="rId14"/>
+                                <asvg:svgBlip xmlns:asvg="http://schemas.microsoft.com/office/drawing/2016/SVG/main" r:embed="rId14"/>
                               </a:ext>
                             </a:extLst>
                           </a:blip>
@@ -7960,7 +7748,7 @@
                                 <a14:useLocalDpi xmlns:a14="http://schemas.microsoft.com/office/drawing/2010/main" val="0"/>
                               </a:ext>
                               <a:ext uri="{96DAC541-7B7A-43D3-8B79-37D633B846F1}">
-                                <asvg:svgBlip xmlns:asvg="http://schemas.microsoft.com/office/drawing/2016/SVG/main" xmlns:w16="http://schemas.microsoft.com/office/word/2018/wordml" xmlns:w16cid="http://schemas.microsoft.com/office/word/2016/wordml/cid" xmlns:w16cex="http://schemas.microsoft.com/office/word/2018/wordml/cex" xmlns:w="http://schemas.openxmlformats.org/wordprocessingml/2006/main" xmlns:w10="urn:schemas-microsoft-com:office:word" xmlns:v="urn:schemas-microsoft-com:vml" xmlns:o="urn:schemas-microsoft-com:office:office" xmlns:am3d="http://schemas.microsoft.com/office/drawing/2017/model3d" xmlns:aink="http://schemas.microsoft.com/office/drawing/2016/ink" xmlns:cx8="http://schemas.microsoft.com/office/drawing/2016/5/14/chartex" xmlns:cx7="http://schemas.microsoft.com/office/drawing/2016/5/13/chartex" xmlns:cx6="http://schemas.microsoft.com/office/drawing/2016/5/12/chartex" xmlns:cx5="http://schemas.microsoft.com/office/drawing/2016/5/11/chartex" xmlns:cx4="http://schemas.microsoft.com/office/drawing/2016/5/10/chartex" xmlns:cx3="http://schemas.microsoft.com/office/drawing/2016/5/9/chartex" xmlns:cx2="http://schemas.microsoft.com/office/drawing/2015/10/21/chartex" xmlns="" r:embed="rId14"/>
+                                <asvg:svgBlip xmlns:asvg="http://schemas.microsoft.com/office/drawing/2016/SVG/main" r:embed="rId14"/>
                               </a:ext>
                             </a:extLst>
                           </a:blip>
@@ -8358,21 +8146,7 @@
               <w:rPr>
                 <w:rFonts w:ascii="Times New Roman" w:hAnsi="Times New Roman" w:cs="Times New Roman"/>
               </w:rPr>
-              <w:t xml:space="preserve">Pas d’erreur lors du lancement, affichage de « MSP430 </w:t>
-            </w:r>
-            <w:proofErr w:type="spellStart"/>
-            <w:r>
-              <w:rPr>
-                <w:rFonts w:ascii="Times New Roman" w:hAnsi="Times New Roman" w:cs="Times New Roman"/>
-              </w:rPr>
-              <w:t>Ready</w:t>
-            </w:r>
-            <w:proofErr w:type="spellEnd"/>
-            <w:r>
-              <w:rPr>
-                <w:rFonts w:ascii="Times New Roman" w:hAnsi="Times New Roman" w:cs="Times New Roman"/>
-              </w:rPr>
-              <w:t> ! » dans l’interface PuTTY</w:t>
+              <w:t>Pas d’erreur lors du lancement, affichage de « MSP430 Ready ! » dans l’interface PuTTY</w:t>
             </w:r>
           </w:p>
         </w:tc>
@@ -8571,16 +8345,8 @@
           <w:rFonts w:ascii="Times New Roman" w:hAnsi="Times New Roman" w:cs="Times New Roman"/>
         </w:rPr>
         <w:tab/>
-        <w:t xml:space="preserve">Test avec le capteur auprès </w:t>
-      </w:r>
-      <w:proofErr w:type="gramStart"/>
-      <w:r>
-        <w:rPr>
-          <w:rFonts w:ascii="Times New Roman" w:hAnsi="Times New Roman" w:cs="Times New Roman"/>
-        </w:rPr>
-        <w:t>d’un source froide</w:t>
-      </w:r>
-      <w:proofErr w:type="gramEnd"/>
+        <w:t>Test avec le capteur auprès d’un source froide</w:t>
+      </w:r>
     </w:p>
     <w:tbl>
       <w:tblPr>
@@ -8783,21 +8549,7 @@
               <w:rPr>
                 <w:rFonts w:ascii="Times New Roman" w:hAnsi="Times New Roman" w:cs="Times New Roman"/>
               </w:rPr>
-              <w:t xml:space="preserve">Pas d’erreur lors du lancement, affichage de « MSP430 </w:t>
-            </w:r>
-            <w:proofErr w:type="spellStart"/>
-            <w:r>
-              <w:rPr>
-                <w:rFonts w:ascii="Times New Roman" w:hAnsi="Times New Roman" w:cs="Times New Roman"/>
-              </w:rPr>
-              <w:t>Ready</w:t>
-            </w:r>
-            <w:proofErr w:type="spellEnd"/>
-            <w:r>
-              <w:rPr>
-                <w:rFonts w:ascii="Times New Roman" w:hAnsi="Times New Roman" w:cs="Times New Roman"/>
-              </w:rPr>
-              <w:t> ! » dans l’interface PuTTY</w:t>
+              <w:t>Pas d’erreur lors du lancement, affichage de « MSP430 Ready ! » dans l’interface PuTTY</w:t>
             </w:r>
           </w:p>
         </w:tc>
@@ -9219,21 +8971,7 @@
               <w:rPr>
                 <w:rFonts w:ascii="Times New Roman" w:hAnsi="Times New Roman" w:cs="Times New Roman"/>
               </w:rPr>
-              <w:t xml:space="preserve">Pas d’erreur lors du lancement, affichage de « MSP430 </w:t>
-            </w:r>
-            <w:proofErr w:type="spellStart"/>
-            <w:r>
-              <w:rPr>
-                <w:rFonts w:ascii="Times New Roman" w:hAnsi="Times New Roman" w:cs="Times New Roman"/>
-              </w:rPr>
-              <w:t>Ready</w:t>
-            </w:r>
-            <w:proofErr w:type="spellEnd"/>
-            <w:r>
-              <w:rPr>
-                <w:rFonts w:ascii="Times New Roman" w:hAnsi="Times New Roman" w:cs="Times New Roman"/>
-              </w:rPr>
-              <w:t> ! » dans l’interface PuTTY</w:t>
+              <w:t>Pas d’erreur lors du lancement, affichage de « MSP430 Ready ! » dans l’interface PuTTY</w:t>
             </w:r>
           </w:p>
         </w:tc>
@@ -9634,21 +9372,7 @@
               <w:rPr>
                 <w:rFonts w:ascii="Times New Roman" w:hAnsi="Times New Roman" w:cs="Times New Roman"/>
               </w:rPr>
-              <w:t xml:space="preserve">Pas d’erreur lors du lancement, affichage de « MSP430 </w:t>
-            </w:r>
-            <w:proofErr w:type="spellStart"/>
-            <w:r>
-              <w:rPr>
-                <w:rFonts w:ascii="Times New Roman" w:hAnsi="Times New Roman" w:cs="Times New Roman"/>
-              </w:rPr>
-              <w:t>Ready</w:t>
-            </w:r>
-            <w:proofErr w:type="spellEnd"/>
-            <w:r>
-              <w:rPr>
-                <w:rFonts w:ascii="Times New Roman" w:hAnsi="Times New Roman" w:cs="Times New Roman"/>
-              </w:rPr>
-              <w:t> ! » dans l’interface PuTTY</w:t>
+              <w:t>Pas d’erreur lors du lancement, affichage de « MSP430 Ready ! » dans l’interface PuTTY</w:t>
             </w:r>
           </w:p>
         </w:tc>
@@ -10049,21 +9773,7 @@
               <w:rPr>
                 <w:rFonts w:ascii="Times New Roman" w:hAnsi="Times New Roman" w:cs="Times New Roman"/>
               </w:rPr>
-              <w:t xml:space="preserve">Pas d’erreur lors du lancement, affichage de « MSP430 </w:t>
-            </w:r>
-            <w:proofErr w:type="spellStart"/>
-            <w:r>
-              <w:rPr>
-                <w:rFonts w:ascii="Times New Roman" w:hAnsi="Times New Roman" w:cs="Times New Roman"/>
-              </w:rPr>
-              <w:t>Ready</w:t>
-            </w:r>
-            <w:proofErr w:type="spellEnd"/>
-            <w:r>
-              <w:rPr>
-                <w:rFonts w:ascii="Times New Roman" w:hAnsi="Times New Roman" w:cs="Times New Roman"/>
-              </w:rPr>
-              <w:t> ! » dans l’interface PuTTY</w:t>
+              <w:t>Pas d’erreur lors du lancement, affichage de « MSP430 Ready ! » dans l’interface PuTTY</w:t>
             </w:r>
           </w:p>
         </w:tc>
@@ -10465,21 +10175,7 @@
               <w:rPr>
                 <w:rFonts w:ascii="Times New Roman" w:hAnsi="Times New Roman" w:cs="Times New Roman"/>
               </w:rPr>
-              <w:t xml:space="preserve">Pas d’erreur lors du lancement, affichage de « MSP430 </w:t>
-            </w:r>
-            <w:proofErr w:type="spellStart"/>
-            <w:r>
-              <w:rPr>
-                <w:rFonts w:ascii="Times New Roman" w:hAnsi="Times New Roman" w:cs="Times New Roman"/>
-              </w:rPr>
-              <w:t>Ready</w:t>
-            </w:r>
-            <w:proofErr w:type="spellEnd"/>
-            <w:r>
-              <w:rPr>
-                <w:rFonts w:ascii="Times New Roman" w:hAnsi="Times New Roman" w:cs="Times New Roman"/>
-              </w:rPr>
-              <w:t> ! » dans l’interface PuTTY</w:t>
+              <w:t>Pas d’erreur lors du lancement, affichage de « MSP430 Ready ! » dans l’interface PuTTY</w:t>
             </w:r>
           </w:p>
         </w:tc>
@@ -10916,21 +10612,7 @@
               <w:rPr>
                 <w:rFonts w:ascii="Times New Roman" w:hAnsi="Times New Roman" w:cs="Times New Roman"/>
               </w:rPr>
-              <w:t xml:space="preserve">Pas d’erreur lors du lancement, affichage de « MSP430 </w:t>
-            </w:r>
-            <w:proofErr w:type="spellStart"/>
-            <w:r>
-              <w:rPr>
-                <w:rFonts w:ascii="Times New Roman" w:hAnsi="Times New Roman" w:cs="Times New Roman"/>
-              </w:rPr>
-              <w:t>Ready</w:t>
-            </w:r>
-            <w:proofErr w:type="spellEnd"/>
-            <w:r>
-              <w:rPr>
-                <w:rFonts w:ascii="Times New Roman" w:hAnsi="Times New Roman" w:cs="Times New Roman"/>
-              </w:rPr>
-              <w:t> ! » dans l’interface PuTTY</w:t>
+              <w:t>Pas d’erreur lors du lancement, affichage de « MSP430 Ready ! » dans l’interface PuTTY</w:t>
             </w:r>
           </w:p>
         </w:tc>
@@ -10982,23 +10664,7 @@
                 <w:rFonts w:ascii="Times New Roman" w:hAnsi="Times New Roman" w:cs="Times New Roman"/>
                 <w:lang w:val="en-GB"/>
               </w:rPr>
-              <w:t xml:space="preserve">Via le terminal </w:t>
-            </w:r>
-            <w:proofErr w:type="spellStart"/>
-            <w:r>
-              <w:rPr>
-                <w:rFonts w:ascii="Times New Roman" w:hAnsi="Times New Roman" w:cs="Times New Roman"/>
-                <w:lang w:val="en-GB"/>
-              </w:rPr>
-              <w:t>bluetooth</w:t>
-            </w:r>
-            <w:proofErr w:type="spellEnd"/>
-            <w:r>
-              <w:rPr>
-                <w:rFonts w:ascii="Times New Roman" w:hAnsi="Times New Roman" w:cs="Times New Roman"/>
-                <w:lang w:val="en-GB"/>
-              </w:rPr>
-              <w:t xml:space="preserve"> taper ‘</w:t>
+              <w:t>Via le terminal bluetooth taper ‘</w:t>
             </w:r>
             <w:r>
               <w:rPr>
@@ -11302,16 +10968,8 @@
               <w:rPr>
                 <w:rFonts w:ascii="Times New Roman" w:hAnsi="Times New Roman" w:cs="Times New Roman"/>
               </w:rPr>
-              <w:t xml:space="preserve">Ouverture de l’interface </w:t>
-            </w:r>
-            <w:proofErr w:type="spellStart"/>
-            <w:r>
-              <w:rPr>
-                <w:rFonts w:ascii="Times New Roman" w:hAnsi="Times New Roman" w:cs="Times New Roman"/>
-              </w:rPr>
-              <w:t>PuTTY</w:t>
-            </w:r>
-            <w:proofErr w:type="spellEnd"/>
+              <w:t>Ouverture de l’interface PuTTY</w:t>
+            </w:r>
           </w:p>
         </w:tc>
         <w:tc>
@@ -11347,13 +11005,13 @@
                           <pic:cNvPicPr/>
                         </pic:nvPicPr>
                         <pic:blipFill>
-                          <a:blip r:embed="rId19" cstate="print">
+                          <a:blip r:embed="rId13" cstate="print">
                             <a:extLst>
                               <a:ext uri="{28A0092B-C50C-407E-A947-70E740481C1C}">
                                 <a14:useLocalDpi xmlns:a14="http://schemas.microsoft.com/office/drawing/2010/main" val="0"/>
                               </a:ext>
                               <a:ext uri="{96DAC541-7B7A-43D3-8B79-37D633B846F1}">
-                                <asvg:svgBlip xmlns:asvg="http://schemas.microsoft.com/office/drawing/2016/SVG/main" xmlns:w16="http://schemas.microsoft.com/office/word/2018/wordml" xmlns:w16cid="http://schemas.microsoft.com/office/word/2016/wordml/cid" xmlns:w16cex="http://schemas.microsoft.com/office/word/2018/wordml/cex" xmlns:w="http://schemas.openxmlformats.org/wordprocessingml/2006/main" xmlns:w10="urn:schemas-microsoft-com:office:word" xmlns:v="urn:schemas-microsoft-com:vml" xmlns:o="urn:schemas-microsoft-com:office:office" xmlns:am3d="http://schemas.microsoft.com/office/drawing/2017/model3d" xmlns:aink="http://schemas.microsoft.com/office/drawing/2016/ink" xmlns:cx8="http://schemas.microsoft.com/office/drawing/2016/5/14/chartex" xmlns:cx7="http://schemas.microsoft.com/office/drawing/2016/5/13/chartex" xmlns:cx6="http://schemas.microsoft.com/office/drawing/2016/5/12/chartex" xmlns:cx5="http://schemas.microsoft.com/office/drawing/2016/5/11/chartex" xmlns:cx4="http://schemas.microsoft.com/office/drawing/2016/5/10/chartex" xmlns:cx3="http://schemas.microsoft.com/office/drawing/2016/5/9/chartex" xmlns:cx2="http://schemas.microsoft.com/office/drawing/2015/10/21/chartex" xmlns="" r:embed="rId20"/>
+                                <asvg:svgBlip xmlns:asvg="http://schemas.microsoft.com/office/drawing/2016/SVG/main" r:embed="rId14"/>
                               </a:ext>
                             </a:extLst>
                           </a:blip>
@@ -11427,30 +11085,8 @@
               <w:rPr>
                 <w:rFonts w:ascii="Times New Roman" w:hAnsi="Times New Roman" w:cs="Times New Roman"/>
               </w:rPr>
-              <w:t xml:space="preserve">Pas d’erreur lors du lancement, affichage de « MSP430 </w:t>
-            </w:r>
-            <w:proofErr w:type="spellStart"/>
-            <w:r>
-              <w:rPr>
-                <w:rFonts w:ascii="Times New Roman" w:hAnsi="Times New Roman" w:cs="Times New Roman"/>
-              </w:rPr>
-              <w:t>Ready</w:t>
-            </w:r>
-            <w:proofErr w:type="spellEnd"/>
-            <w:r>
-              <w:rPr>
-                <w:rFonts w:ascii="Times New Roman" w:hAnsi="Times New Roman" w:cs="Times New Roman"/>
-              </w:rPr>
-              <w:t xml:space="preserve"> ! » dans l’interface </w:t>
-            </w:r>
-            <w:proofErr w:type="spellStart"/>
-            <w:r>
-              <w:rPr>
-                <w:rFonts w:ascii="Times New Roman" w:hAnsi="Times New Roman" w:cs="Times New Roman"/>
-              </w:rPr>
-              <w:t>PuTTY</w:t>
-            </w:r>
-            <w:proofErr w:type="spellEnd"/>
+              <w:t>Pas d’erreur lors du lancement, affichage de « MSP430 Ready ! » dans l’interface PuTTY</w:t>
+            </w:r>
           </w:p>
         </w:tc>
         <w:tc>
@@ -11486,13 +11122,13 @@
                           <pic:cNvPicPr/>
                         </pic:nvPicPr>
                         <pic:blipFill>
-                          <a:blip r:embed="rId19" cstate="print">
+                          <a:blip r:embed="rId13" cstate="print">
                             <a:extLst>
                               <a:ext uri="{28A0092B-C50C-407E-A947-70E740481C1C}">
                                 <a14:useLocalDpi xmlns:a14="http://schemas.microsoft.com/office/drawing/2010/main" val="0"/>
                               </a:ext>
                               <a:ext uri="{96DAC541-7B7A-43D3-8B79-37D633B846F1}">
-                                <asvg:svgBlip xmlns:asvg="http://schemas.microsoft.com/office/drawing/2016/SVG/main" xmlns:w16="http://schemas.microsoft.com/office/word/2018/wordml" xmlns:w16cid="http://schemas.microsoft.com/office/word/2016/wordml/cid" xmlns:w16cex="http://schemas.microsoft.com/office/word/2018/wordml/cex" xmlns:w="http://schemas.openxmlformats.org/wordprocessingml/2006/main" xmlns:w10="urn:schemas-microsoft-com:office:word" xmlns:v="urn:schemas-microsoft-com:vml" xmlns:o="urn:schemas-microsoft-com:office:office" xmlns:am3d="http://schemas.microsoft.com/office/drawing/2017/model3d" xmlns:aink="http://schemas.microsoft.com/office/drawing/2016/ink" xmlns:cx8="http://schemas.microsoft.com/office/drawing/2016/5/14/chartex" xmlns:cx7="http://schemas.microsoft.com/office/drawing/2016/5/13/chartex" xmlns:cx6="http://schemas.microsoft.com/office/drawing/2016/5/12/chartex" xmlns:cx5="http://schemas.microsoft.com/office/drawing/2016/5/11/chartex" xmlns:cx4="http://schemas.microsoft.com/office/drawing/2016/5/10/chartex" xmlns:cx3="http://schemas.microsoft.com/office/drawing/2016/5/9/chartex" xmlns:cx2="http://schemas.microsoft.com/office/drawing/2015/10/21/chartex" xmlns="" r:embed="rId20"/>
+                                <asvg:svgBlip xmlns:asvg="http://schemas.microsoft.com/office/drawing/2016/SVG/main" r:embed="rId14"/>
                               </a:ext>
                             </a:extLst>
                           </a:blip>
@@ -11552,23 +11188,7 @@
                 <w:rFonts w:ascii="Times New Roman" w:hAnsi="Times New Roman" w:cs="Times New Roman"/>
                 <w:lang w:val="en-GB"/>
               </w:rPr>
-              <w:t xml:space="preserve">Via le terminal </w:t>
-            </w:r>
-            <w:proofErr w:type="spellStart"/>
-            <w:r>
-              <w:rPr>
-                <w:rFonts w:ascii="Times New Roman" w:hAnsi="Times New Roman" w:cs="Times New Roman"/>
-                <w:lang w:val="en-GB"/>
-              </w:rPr>
-              <w:t>bluetooth</w:t>
-            </w:r>
-            <w:proofErr w:type="spellEnd"/>
-            <w:r>
-              <w:rPr>
-                <w:rFonts w:ascii="Times New Roman" w:hAnsi="Times New Roman" w:cs="Times New Roman"/>
-                <w:lang w:val="en-GB"/>
-              </w:rPr>
-              <w:t xml:space="preserve"> taper ‘</w:t>
+              <w:t>Via le terminal bluetooth taper ‘</w:t>
             </w:r>
             <w:r>
               <w:rPr>
@@ -11631,13 +11251,13 @@
                           <pic:cNvPicPr/>
                         </pic:nvPicPr>
                         <pic:blipFill>
-                          <a:blip r:embed="rId19" cstate="print">
+                          <a:blip r:embed="rId13" cstate="print">
                             <a:extLst>
                               <a:ext uri="{28A0092B-C50C-407E-A947-70E740481C1C}">
                                 <a14:useLocalDpi xmlns:a14="http://schemas.microsoft.com/office/drawing/2010/main" val="0"/>
                               </a:ext>
                               <a:ext uri="{96DAC541-7B7A-43D3-8B79-37D633B846F1}">
-                                <asvg:svgBlip xmlns:asvg="http://schemas.microsoft.com/office/drawing/2016/SVG/main" xmlns:w16="http://schemas.microsoft.com/office/word/2018/wordml" xmlns:w16cid="http://schemas.microsoft.com/office/word/2016/wordml/cid" xmlns:w16cex="http://schemas.microsoft.com/office/word/2018/wordml/cex" xmlns:w="http://schemas.openxmlformats.org/wordprocessingml/2006/main" xmlns:w10="urn:schemas-microsoft-com:office:word" xmlns:v="urn:schemas-microsoft-com:vml" xmlns:o="urn:schemas-microsoft-com:office:office" xmlns:am3d="http://schemas.microsoft.com/office/drawing/2017/model3d" xmlns:aink="http://schemas.microsoft.com/office/drawing/2016/ink" xmlns:cx8="http://schemas.microsoft.com/office/drawing/2016/5/14/chartex" xmlns:cx7="http://schemas.microsoft.com/office/drawing/2016/5/13/chartex" xmlns:cx6="http://schemas.microsoft.com/office/drawing/2016/5/12/chartex" xmlns:cx5="http://schemas.microsoft.com/office/drawing/2016/5/11/chartex" xmlns:cx4="http://schemas.microsoft.com/office/drawing/2016/5/10/chartex" xmlns:cx3="http://schemas.microsoft.com/office/drawing/2016/5/9/chartex" xmlns:cx2="http://schemas.microsoft.com/office/drawing/2015/10/21/chartex" xmlns="" r:embed="rId20"/>
+                                <asvg:svgBlip xmlns:asvg="http://schemas.microsoft.com/office/drawing/2016/SVG/main" r:embed="rId14"/>
                               </a:ext>
                             </a:extLst>
                           </a:blip>
@@ -11695,23 +11315,7 @@
                 <w:rFonts w:ascii="Times New Roman" w:hAnsi="Times New Roman" w:cs="Times New Roman"/>
                 <w:lang w:val="en-GB"/>
               </w:rPr>
-              <w:t xml:space="preserve">Via le terminal </w:t>
-            </w:r>
-            <w:proofErr w:type="spellStart"/>
-            <w:r>
-              <w:rPr>
-                <w:rFonts w:ascii="Times New Roman" w:hAnsi="Times New Roman" w:cs="Times New Roman"/>
-                <w:lang w:val="en-GB"/>
-              </w:rPr>
-              <w:t>bluetooth</w:t>
-            </w:r>
-            <w:proofErr w:type="spellEnd"/>
-            <w:r>
-              <w:rPr>
-                <w:rFonts w:ascii="Times New Roman" w:hAnsi="Times New Roman" w:cs="Times New Roman"/>
-                <w:lang w:val="en-GB"/>
-              </w:rPr>
-              <w:t xml:space="preserve"> taper ‘</w:t>
+              <w:t>Via le terminal bluetooth taper ‘</w:t>
             </w:r>
             <w:r>
               <w:rPr>
@@ -11774,13 +11378,13 @@
                           <pic:cNvPicPr/>
                         </pic:nvPicPr>
                         <pic:blipFill>
-                          <a:blip r:embed="rId19" cstate="print">
+                          <a:blip r:embed="rId13" cstate="print">
                             <a:extLst>
                               <a:ext uri="{28A0092B-C50C-407E-A947-70E740481C1C}">
                                 <a14:useLocalDpi xmlns:a14="http://schemas.microsoft.com/office/drawing/2010/main" val="0"/>
                               </a:ext>
                               <a:ext uri="{96DAC541-7B7A-43D3-8B79-37D633B846F1}">
-                                <asvg:svgBlip xmlns:asvg="http://schemas.microsoft.com/office/drawing/2016/SVG/main" xmlns:w16="http://schemas.microsoft.com/office/word/2018/wordml" xmlns:w16cid="http://schemas.microsoft.com/office/word/2016/wordml/cid" xmlns:w16cex="http://schemas.microsoft.com/office/word/2018/wordml/cex" xmlns:w="http://schemas.openxmlformats.org/wordprocessingml/2006/main" xmlns:w10="urn:schemas-microsoft-com:office:word" xmlns:v="urn:schemas-microsoft-com:vml" xmlns:o="urn:schemas-microsoft-com:office:office" xmlns:am3d="http://schemas.microsoft.com/office/drawing/2017/model3d" xmlns:aink="http://schemas.microsoft.com/office/drawing/2016/ink" xmlns:cx8="http://schemas.microsoft.com/office/drawing/2016/5/14/chartex" xmlns:cx7="http://schemas.microsoft.com/office/drawing/2016/5/13/chartex" xmlns:cx6="http://schemas.microsoft.com/office/drawing/2016/5/12/chartex" xmlns:cx5="http://schemas.microsoft.com/office/drawing/2016/5/11/chartex" xmlns:cx4="http://schemas.microsoft.com/office/drawing/2016/5/10/chartex" xmlns:cx3="http://schemas.microsoft.com/office/drawing/2016/5/9/chartex" xmlns:cx2="http://schemas.microsoft.com/office/drawing/2015/10/21/chartex" xmlns="" r:embed="rId20"/>
+                                <asvg:svgBlip xmlns:asvg="http://schemas.microsoft.com/office/drawing/2016/SVG/main" r:embed="rId14"/>
                               </a:ext>
                             </a:extLst>
                           </a:blip>
@@ -11841,23 +11445,7 @@
                 <w:rFonts w:ascii="Times New Roman" w:hAnsi="Times New Roman" w:cs="Times New Roman"/>
                 <w:lang w:val="en-GB"/>
               </w:rPr>
-              <w:t xml:space="preserve">Via le terminal </w:t>
-            </w:r>
-            <w:proofErr w:type="spellStart"/>
-            <w:r>
-              <w:rPr>
-                <w:rFonts w:ascii="Times New Roman" w:hAnsi="Times New Roman" w:cs="Times New Roman"/>
-                <w:lang w:val="en-GB"/>
-              </w:rPr>
-              <w:t>bluetooth</w:t>
-            </w:r>
-            <w:proofErr w:type="spellEnd"/>
-            <w:r>
-              <w:rPr>
-                <w:rFonts w:ascii="Times New Roman" w:hAnsi="Times New Roman" w:cs="Times New Roman"/>
-                <w:lang w:val="en-GB"/>
-              </w:rPr>
-              <w:t xml:space="preserve"> taper ‘</w:t>
+              <w:t>Via le terminal bluetooth taper ‘</w:t>
             </w:r>
             <w:r>
               <w:rPr>
@@ -11920,13 +11508,13 @@
                           <pic:cNvPicPr/>
                         </pic:nvPicPr>
                         <pic:blipFill>
-                          <a:blip r:embed="rId19" cstate="print">
+                          <a:blip r:embed="rId13" cstate="print">
                             <a:extLst>
                               <a:ext uri="{28A0092B-C50C-407E-A947-70E740481C1C}">
                                 <a14:useLocalDpi xmlns:a14="http://schemas.microsoft.com/office/drawing/2010/main" val="0"/>
                               </a:ext>
                               <a:ext uri="{96DAC541-7B7A-43D3-8B79-37D633B846F1}">
-                                <asvg:svgBlip xmlns:asvg="http://schemas.microsoft.com/office/drawing/2016/SVG/main" xmlns:w16="http://schemas.microsoft.com/office/word/2018/wordml" xmlns:w16cid="http://schemas.microsoft.com/office/word/2016/wordml/cid" xmlns:w16cex="http://schemas.microsoft.com/office/word/2018/wordml/cex" xmlns:w="http://schemas.openxmlformats.org/wordprocessingml/2006/main" xmlns:w10="urn:schemas-microsoft-com:office:word" xmlns:v="urn:schemas-microsoft-com:vml" xmlns:o="urn:schemas-microsoft-com:office:office" xmlns:am3d="http://schemas.microsoft.com/office/drawing/2017/model3d" xmlns:aink="http://schemas.microsoft.com/office/drawing/2016/ink" xmlns:cx8="http://schemas.microsoft.com/office/drawing/2016/5/14/chartex" xmlns:cx7="http://schemas.microsoft.com/office/drawing/2016/5/13/chartex" xmlns:cx6="http://schemas.microsoft.com/office/drawing/2016/5/12/chartex" xmlns:cx5="http://schemas.microsoft.com/office/drawing/2016/5/11/chartex" xmlns:cx4="http://schemas.microsoft.com/office/drawing/2016/5/10/chartex" xmlns:cx3="http://schemas.microsoft.com/office/drawing/2016/5/9/chartex" xmlns:cx2="http://schemas.microsoft.com/office/drawing/2015/10/21/chartex" xmlns="" r:embed="rId20"/>
+                                <asvg:svgBlip xmlns:asvg="http://schemas.microsoft.com/office/drawing/2016/SVG/main" r:embed="rId14"/>
                               </a:ext>
                             </a:extLst>
                           </a:blip>
@@ -11997,7 +11585,7 @@
         <w:rPr>
           <w:noProof/>
         </w:rPr>
-        <w:t>14</w:t>
+        <w:t>16</w:t>
       </w:r>
       <w:r>
         <w:rPr>
@@ -12041,7 +11629,7 @@
                     <pic:cNvPicPr/>
                   </pic:nvPicPr>
                   <pic:blipFill rotWithShape="1">
-                    <a:blip r:embed="rId21" cstate="print">
+                    <a:blip r:embed="rId19" cstate="print">
                       <a:extLst>
                         <a:ext uri="{28A0092B-C50C-407E-A947-70E740481C1C}">
                           <a14:useLocalDpi xmlns:a14="http://schemas.microsoft.com/office/drawing/2010/main" val="0"/>
@@ -12088,6 +11676,9 @@
       <w:pPr>
         <w:pStyle w:val="Lgende"/>
         <w:jc w:val="center"/>
+        <w:rPr>
+          <w:noProof/>
+        </w:rPr>
       </w:pPr>
       <w:r>
         <w:t xml:space="preserve">Figure </w:t>
@@ -12096,7 +11687,13 @@
         <w:rPr>
           <w:noProof/>
         </w:rPr>
-        <w:t>15</w:t>
+        <w:t>1</w:t>
+      </w:r>
+      <w:r>
+        <w:rPr>
+          <w:noProof/>
+        </w:rPr>
+        <w:t>7</w:t>
       </w:r>
       <w:r>
         <w:t xml:space="preserve"> </w:t>
@@ -12140,7 +11737,7 @@
                     <pic:cNvPicPr/>
                   </pic:nvPicPr>
                   <pic:blipFill>
-                    <a:blip r:embed="rId22"/>
+                    <a:blip r:embed="rId20"/>
                     <a:stretch>
                       <a:fillRect/>
                     </a:stretch>
@@ -12192,7 +11789,7 @@
                     <pic:cNvPicPr/>
                   </pic:nvPicPr>
                   <pic:blipFill rotWithShape="1">
-                    <a:blip r:embed="rId23" cstate="print">
+                    <a:blip r:embed="rId21" cstate="print">
                       <a:extLst>
                         <a:ext uri="{28A0092B-C50C-407E-A947-70E740481C1C}">
                           <a14:useLocalDpi xmlns:a14="http://schemas.microsoft.com/office/drawing/2010/main" val="0"/>
@@ -12245,7 +11842,13 @@
         <w:rPr>
           <w:noProof/>
         </w:rPr>
-        <w:t>16</w:t>
+        <w:t>1</w:t>
+      </w:r>
+      <w:r>
+        <w:rPr>
+          <w:noProof/>
+        </w:rPr>
+        <w:t>8</w:t>
       </w:r>
       <w:r>
         <w:t xml:space="preserve"> - Test module Bluetooth avec le servomoteur</w:t>
@@ -12281,7 +11884,7 @@
                     <pic:cNvPicPr/>
                   </pic:nvPicPr>
                   <pic:blipFill>
-                    <a:blip r:embed="rId24"/>
+                    <a:blip r:embed="rId22"/>
                     <a:stretch>
                       <a:fillRect/>
                     </a:stretch>
@@ -12322,7 +11925,7 @@
                     <pic:cNvPicPr/>
                   </pic:nvPicPr>
                   <pic:blipFill rotWithShape="1">
-                    <a:blip r:embed="rId25" cstate="print">
+                    <a:blip r:embed="rId23" cstate="print">
                       <a:extLst>
                         <a:ext uri="{28A0092B-C50C-407E-A947-70E740481C1C}">
                           <a14:useLocalDpi xmlns:a14="http://schemas.microsoft.com/office/drawing/2010/main" val="0"/>
@@ -12368,7 +11971,13 @@
         <w:rPr>
           <w:noProof/>
         </w:rPr>
-        <w:t>17</w:t>
+        <w:t>1</w:t>
+      </w:r>
+      <w:r>
+        <w:rPr>
+          <w:noProof/>
+        </w:rPr>
+        <w:t>9</w:t>
       </w:r>
       <w:r>
         <w:t>- Test module Bluetooth avec le servomoteur</w:t>
@@ -12674,21 +12283,7 @@
               <w:rPr>
                 <w:rFonts w:ascii="Times New Roman" w:hAnsi="Times New Roman" w:cs="Times New Roman"/>
               </w:rPr>
-              <w:t xml:space="preserve">Pas d’erreur lors du lancement, affichage de « MSP430 </w:t>
-            </w:r>
-            <w:proofErr w:type="spellStart"/>
-            <w:r>
-              <w:rPr>
-                <w:rFonts w:ascii="Times New Roman" w:hAnsi="Times New Roman" w:cs="Times New Roman"/>
-              </w:rPr>
-              <w:t>Ready</w:t>
-            </w:r>
-            <w:proofErr w:type="spellEnd"/>
-            <w:r>
-              <w:rPr>
-                <w:rFonts w:ascii="Times New Roman" w:hAnsi="Times New Roman" w:cs="Times New Roman"/>
-              </w:rPr>
-              <w:t> ! » dans l’interface PuTTY</w:t>
+              <w:t>Pas d’erreur lors du lancement, affichage de « MSP430 Ready ! » dans l’interface PuTTY</w:t>
             </w:r>
           </w:p>
         </w:tc>
@@ -13420,31 +13015,7 @@
         <w:rPr>
           <w:noProof/>
         </w:rPr>
-        <w:fldChar w:fldCharType="begin"/>
-      </w:r>
-      <w:r>
-        <w:rPr>
-          <w:noProof/>
-        </w:rPr>
-        <w:instrText xml:space="preserve"> SEQ Figure \* ARABIC </w:instrText>
-      </w:r>
-      <w:r>
-        <w:rPr>
-          <w:noProof/>
-        </w:rPr>
-        <w:fldChar w:fldCharType="separate"/>
-      </w:r>
-      <w:r>
-        <w:rPr>
-          <w:noProof/>
-        </w:rPr>
-        <w:t>16</w:t>
-      </w:r>
-      <w:r>
-        <w:rPr>
-          <w:noProof/>
-        </w:rPr>
-        <w:fldChar w:fldCharType="end"/>
+        <w:t>20</w:t>
       </w:r>
       <w:r>
         <w:t xml:space="preserve"> - Test d'intégration via PuTTY</w:t>
@@ -13599,16 +13170,8 @@
               <w:rPr>
                 <w:rFonts w:ascii="Times New Roman" w:hAnsi="Times New Roman" w:cs="Times New Roman"/>
               </w:rPr>
-              <w:t xml:space="preserve">Bonne communication </w:t>
-            </w:r>
-            <w:proofErr w:type="spellStart"/>
-            <w:r>
-              <w:rPr>
-                <w:rFonts w:ascii="Times New Roman" w:hAnsi="Times New Roman" w:cs="Times New Roman"/>
-              </w:rPr>
-              <w:t>bluetooth</w:t>
-            </w:r>
-            <w:proofErr w:type="spellEnd"/>
+              <w:t>Bonne communication bluetooth</w:t>
+            </w:r>
           </w:p>
         </w:tc>
         <w:tc>
@@ -13673,21 +13236,7 @@
               <w:rPr>
                 <w:rFonts w:ascii="Times New Roman" w:hAnsi="Times New Roman" w:cs="Times New Roman"/>
               </w:rPr>
-              <w:t xml:space="preserve">Pas d’erreur lors du lancement, affichage de « MSP430 </w:t>
-            </w:r>
-            <w:proofErr w:type="spellStart"/>
-            <w:r>
-              <w:rPr>
-                <w:rFonts w:ascii="Times New Roman" w:hAnsi="Times New Roman" w:cs="Times New Roman"/>
-              </w:rPr>
-              <w:t>Ready</w:t>
-            </w:r>
-            <w:proofErr w:type="spellEnd"/>
-            <w:r>
-              <w:rPr>
-                <w:rFonts w:ascii="Times New Roman" w:hAnsi="Times New Roman" w:cs="Times New Roman"/>
-              </w:rPr>
-              <w:t> ! » dans l’interface PuTTY</w:t>
+              <w:t>Pas d’erreur lors du lancement, affichage de « MSP430 Ready ! » dans l’interface PuTTY</w:t>
             </w:r>
           </w:p>
         </w:tc>
@@ -13737,21 +13286,7 @@
               <w:rPr>
                 <w:rFonts w:ascii="Times New Roman" w:hAnsi="Times New Roman" w:cs="Times New Roman"/>
               </w:rPr>
-              <w:t xml:space="preserve">Via le terminal </w:t>
-            </w:r>
-            <w:proofErr w:type="spellStart"/>
-            <w:r>
-              <w:rPr>
-                <w:rFonts w:ascii="Times New Roman" w:hAnsi="Times New Roman" w:cs="Times New Roman"/>
-              </w:rPr>
-              <w:t>bluetooth</w:t>
-            </w:r>
-            <w:proofErr w:type="spellEnd"/>
-            <w:r>
-              <w:rPr>
-                <w:rFonts w:ascii="Times New Roman" w:hAnsi="Times New Roman" w:cs="Times New Roman"/>
-              </w:rPr>
-              <w:t xml:space="preserve"> taper une humidité comprise entre 10% et 90%</w:t>
+              <w:t>Via le terminal bluetooth taper une humidité comprise entre 10% et 90%</w:t>
             </w:r>
           </w:p>
         </w:tc>
@@ -13818,21 +13353,7 @@
               <w:rPr>
                 <w:rFonts w:ascii="Times New Roman" w:hAnsi="Times New Roman" w:cs="Times New Roman"/>
               </w:rPr>
-              <w:t xml:space="preserve">Via le terminal </w:t>
-            </w:r>
-            <w:proofErr w:type="spellStart"/>
-            <w:r>
-              <w:rPr>
-                <w:rFonts w:ascii="Times New Roman" w:hAnsi="Times New Roman" w:cs="Times New Roman"/>
-              </w:rPr>
-              <w:t>bluetooth</w:t>
-            </w:r>
-            <w:proofErr w:type="spellEnd"/>
-            <w:r>
-              <w:rPr>
-                <w:rFonts w:ascii="Times New Roman" w:hAnsi="Times New Roman" w:cs="Times New Roman"/>
-              </w:rPr>
-              <w:t xml:space="preserve"> taper une température comprise entre 10°C et 30°C</w:t>
+              <w:t>Via le terminal bluetooth taper une température comprise entre 10°C et 30°C</w:t>
             </w:r>
           </w:p>
         </w:tc>
@@ -13902,21 +13423,7 @@
               <w:rPr>
                 <w:rFonts w:ascii="Times New Roman" w:hAnsi="Times New Roman" w:cs="Times New Roman"/>
               </w:rPr>
-              <w:t xml:space="preserve">Via le terminal </w:t>
-            </w:r>
-            <w:proofErr w:type="spellStart"/>
-            <w:r>
-              <w:rPr>
-                <w:rFonts w:ascii="Times New Roman" w:hAnsi="Times New Roman" w:cs="Times New Roman"/>
-              </w:rPr>
-              <w:t>bluetooth</w:t>
-            </w:r>
-            <w:proofErr w:type="spellEnd"/>
-            <w:r>
-              <w:rPr>
-                <w:rFonts w:ascii="Times New Roman" w:hAnsi="Times New Roman" w:cs="Times New Roman"/>
-              </w:rPr>
-              <w:t xml:space="preserve"> taper une humidité supérieure à 90%</w:t>
+              <w:t>Via le terminal bluetooth taper une humidité supérieure à 90%</w:t>
             </w:r>
           </w:p>
         </w:tc>
@@ -13983,21 +13490,7 @@
               <w:rPr>
                 <w:rFonts w:ascii="Times New Roman" w:hAnsi="Times New Roman" w:cs="Times New Roman"/>
               </w:rPr>
-              <w:t xml:space="preserve">Via le terminal </w:t>
-            </w:r>
-            <w:proofErr w:type="spellStart"/>
-            <w:r>
-              <w:rPr>
-                <w:rFonts w:ascii="Times New Roman" w:hAnsi="Times New Roman" w:cs="Times New Roman"/>
-              </w:rPr>
-              <w:t>bluetooth</w:t>
-            </w:r>
-            <w:proofErr w:type="spellEnd"/>
-            <w:r>
-              <w:rPr>
-                <w:rFonts w:ascii="Times New Roman" w:hAnsi="Times New Roman" w:cs="Times New Roman"/>
-              </w:rPr>
-              <w:t xml:space="preserve"> taper une température supérieure à 30°C</w:t>
+              <w:t>Via le terminal bluetooth taper une température supérieure à 30°C</w:t>
             </w:r>
           </w:p>
         </w:tc>
@@ -14067,21 +13560,7 @@
               <w:rPr>
                 <w:rFonts w:ascii="Times New Roman" w:hAnsi="Times New Roman" w:cs="Times New Roman"/>
               </w:rPr>
-              <w:t xml:space="preserve">Via le terminal </w:t>
-            </w:r>
-            <w:proofErr w:type="spellStart"/>
-            <w:r>
-              <w:rPr>
-                <w:rFonts w:ascii="Times New Roman" w:hAnsi="Times New Roman" w:cs="Times New Roman"/>
-              </w:rPr>
-              <w:t>bluetooth</w:t>
-            </w:r>
-            <w:proofErr w:type="spellEnd"/>
-            <w:r>
-              <w:rPr>
-                <w:rFonts w:ascii="Times New Roman" w:hAnsi="Times New Roman" w:cs="Times New Roman"/>
-              </w:rPr>
-              <w:t xml:space="preserve"> taper une humidité inférieure à 10%</w:t>
+              <w:t>Via le terminal bluetooth taper une humidité inférieure à 10%</w:t>
             </w:r>
           </w:p>
         </w:tc>
@@ -14149,21 +13628,7 @@
                 <w:rFonts w:ascii="Times New Roman" w:hAnsi="Times New Roman" w:cs="Times New Roman"/>
               </w:rPr>
               <w:lastRenderedPageBreak/>
-              <w:t xml:space="preserve">Via le terminal </w:t>
-            </w:r>
-            <w:proofErr w:type="spellStart"/>
-            <w:r>
-              <w:rPr>
-                <w:rFonts w:ascii="Times New Roman" w:hAnsi="Times New Roman" w:cs="Times New Roman"/>
-              </w:rPr>
-              <w:t>bluetooth</w:t>
-            </w:r>
-            <w:proofErr w:type="spellEnd"/>
-            <w:r>
-              <w:rPr>
-                <w:rFonts w:ascii="Times New Roman" w:hAnsi="Times New Roman" w:cs="Times New Roman"/>
-              </w:rPr>
-              <w:t xml:space="preserve"> taper une température inférieure à 10°C</w:t>
+              <w:t>Via le terminal bluetooth taper une température inférieure à 10°C</w:t>
             </w:r>
           </w:p>
         </w:tc>
@@ -14235,23 +13700,7 @@
                 <w:rFonts w:ascii="Times New Roman" w:hAnsi="Times New Roman" w:cs="Times New Roman"/>
                 <w:lang w:val="en-GB"/>
               </w:rPr>
-              <w:t xml:space="preserve">Via le terminal </w:t>
-            </w:r>
-            <w:proofErr w:type="spellStart"/>
-            <w:r>
-              <w:rPr>
-                <w:rFonts w:ascii="Times New Roman" w:hAnsi="Times New Roman" w:cs="Times New Roman"/>
-                <w:lang w:val="en-GB"/>
-              </w:rPr>
-              <w:t>bluetooth</w:t>
-            </w:r>
-            <w:proofErr w:type="spellEnd"/>
-            <w:r>
-              <w:rPr>
-                <w:rFonts w:ascii="Times New Roman" w:hAnsi="Times New Roman" w:cs="Times New Roman"/>
-                <w:lang w:val="en-GB"/>
-              </w:rPr>
-              <w:t>, taper ‘H’</w:t>
+              <w:t>Via le terminal bluetooth, taper ‘H’</w:t>
             </w:r>
           </w:p>
         </w:tc>
@@ -14320,23 +13769,7 @@
                 <w:rFonts w:ascii="Times New Roman" w:hAnsi="Times New Roman" w:cs="Times New Roman"/>
                 <w:lang w:val="en-GB"/>
               </w:rPr>
-              <w:t xml:space="preserve">Via le terminal </w:t>
-            </w:r>
-            <w:proofErr w:type="spellStart"/>
-            <w:r>
-              <w:rPr>
-                <w:rFonts w:ascii="Times New Roman" w:hAnsi="Times New Roman" w:cs="Times New Roman"/>
-                <w:lang w:val="en-GB"/>
-              </w:rPr>
-              <w:t>bluetooth</w:t>
-            </w:r>
-            <w:proofErr w:type="spellEnd"/>
-            <w:r>
-              <w:rPr>
-                <w:rFonts w:ascii="Times New Roman" w:hAnsi="Times New Roman" w:cs="Times New Roman"/>
-                <w:lang w:val="en-GB"/>
-              </w:rPr>
-              <w:t>, taper ‘U’</w:t>
+              <w:t>Via le terminal bluetooth, taper ‘U’</w:t>
             </w:r>
           </w:p>
         </w:tc>
@@ -14408,23 +13841,7 @@
                 <w:rFonts w:ascii="Times New Roman" w:hAnsi="Times New Roman" w:cs="Times New Roman"/>
                 <w:lang w:val="en-GB"/>
               </w:rPr>
-              <w:t xml:space="preserve">Via le terminal </w:t>
-            </w:r>
-            <w:proofErr w:type="spellStart"/>
-            <w:r>
-              <w:rPr>
-                <w:rFonts w:ascii="Times New Roman" w:hAnsi="Times New Roman" w:cs="Times New Roman"/>
-                <w:lang w:val="en-GB"/>
-              </w:rPr>
-              <w:t>bluetooth</w:t>
-            </w:r>
-            <w:proofErr w:type="spellEnd"/>
-            <w:r>
-              <w:rPr>
-                <w:rFonts w:ascii="Times New Roman" w:hAnsi="Times New Roman" w:cs="Times New Roman"/>
-                <w:lang w:val="en-GB"/>
-              </w:rPr>
-              <w:t>, taper ‘O’</w:t>
+              <w:t>Via le terminal bluetooth, taper ‘O’</w:t>
             </w:r>
           </w:p>
         </w:tc>
@@ -14493,23 +13910,7 @@
                 <w:rFonts w:ascii="Times New Roman" w:hAnsi="Times New Roman" w:cs="Times New Roman"/>
                 <w:lang w:val="en-GB"/>
               </w:rPr>
-              <w:t xml:space="preserve">Via le terminal </w:t>
-            </w:r>
-            <w:proofErr w:type="spellStart"/>
-            <w:r>
-              <w:rPr>
-                <w:rFonts w:ascii="Times New Roman" w:hAnsi="Times New Roman" w:cs="Times New Roman"/>
-                <w:lang w:val="en-GB"/>
-              </w:rPr>
-              <w:t>bluetooth</w:t>
-            </w:r>
-            <w:proofErr w:type="spellEnd"/>
-            <w:r>
-              <w:rPr>
-                <w:rFonts w:ascii="Times New Roman" w:hAnsi="Times New Roman" w:cs="Times New Roman"/>
-                <w:lang w:val="en-GB"/>
-              </w:rPr>
-              <w:t>, taper ‘F’</w:t>
+              <w:t>Via le terminal bluetooth, taper ‘F’</w:t>
             </w:r>
           </w:p>
         </w:tc>
@@ -14570,6 +13971,9 @@
         <w:t xml:space="preserve">Figure </w:t>
       </w:r>
       <w:r>
+        <w:t>21</w:t>
+      </w:r>
+      <w:r>
         <w:rPr>
           <w:noProof/>
         </w:rPr>
@@ -14586,12 +13990,6 @@
           <w:noProof/>
         </w:rPr>
         <w:fldChar w:fldCharType="separate"/>
-      </w:r>
-      <w:r>
-        <w:rPr>
-          <w:noProof/>
-        </w:rPr>
-        <w:t>17</w:t>
       </w:r>
       <w:r>
         <w:rPr>
@@ -14696,41 +14094,13 @@
         <w:rPr>
           <w:rFonts w:ascii="Times New Roman" w:hAnsi="Times New Roman" w:cs="Times New Roman"/>
         </w:rPr>
-        <w:t xml:space="preserve">Code </w:t>
-      </w:r>
-      <w:proofErr w:type="spellStart"/>
-      <w:r>
-        <w:rPr>
-          <w:rFonts w:ascii="Times New Roman" w:hAnsi="Times New Roman" w:cs="Times New Roman"/>
-        </w:rPr>
-        <w:t>Rev</w:t>
-      </w:r>
-      <w:r>
-        <w:rPr>
-          <w:rFonts w:ascii="Times New Roman" w:hAnsi="Times New Roman" w:cs="Times New Roman"/>
-        </w:rPr>
-        <w:t>iew</w:t>
-      </w:r>
-      <w:proofErr w:type="spellEnd"/>
-      <w:r>
-        <w:rPr>
-          <w:rFonts w:ascii="Times New Roman" w:hAnsi="Times New Roman" w:cs="Times New Roman"/>
-        </w:rPr>
-        <w:t xml:space="preserve"> » : après avoir effectué les différentes modifications pour le code </w:t>
-      </w:r>
-      <w:proofErr w:type="spellStart"/>
-      <w:r>
-        <w:rPr>
-          <w:rFonts w:ascii="Times New Roman" w:hAnsi="Times New Roman" w:cs="Times New Roman"/>
-        </w:rPr>
-        <w:t>review</w:t>
-      </w:r>
-      <w:proofErr w:type="spellEnd"/>
-      <w:r>
-        <w:rPr>
-          <w:rFonts w:ascii="Times New Roman" w:hAnsi="Times New Roman" w:cs="Times New Roman"/>
-        </w:rPr>
-        <w:t xml:space="preserve"> nous obtenons un résultat de 100% d’acceptabilité.</w:t>
+        <w:t>Code Rev</w:t>
+      </w:r>
+      <w:r>
+        <w:rPr>
+          <w:rFonts w:ascii="Times New Roman" w:hAnsi="Times New Roman" w:cs="Times New Roman"/>
+        </w:rPr>
+        <w:t>iew » : après avoir effectué les différentes modifications pour le code review nous obtenons un résultat de 100% d’acceptabilité.</w:t>
       </w:r>
     </w:p>
     <w:p>
@@ -14763,7 +14133,7 @@
                     <pic:cNvPicPr/>
                   </pic:nvPicPr>
                   <pic:blipFill rotWithShape="1">
-                    <a:blip r:embed="rId26"/>
+                    <a:blip r:embed="rId24"/>
                     <a:srcRect l="3307" t="20601" r="5919"/>
                     <a:stretch/>
                   </pic:blipFill>
@@ -14803,18 +14173,16 @@
         <w:rPr>
           <w:noProof/>
         </w:rPr>
-        <w:t>20</w:t>
-      </w:r>
-      <w:r>
-        <w:t xml:space="preserve"> – Test Manager Report_ code </w:t>
-      </w:r>
-      <w:proofErr w:type="spellStart"/>
-      <w:r>
-        <w:t>review</w:t>
-      </w:r>
-      <w:proofErr w:type="spellEnd"/>
-      <w:r>
-        <w:t xml:space="preserve"> du programme pour le servomoteur</w:t>
+        <w:t>2</w:t>
+      </w:r>
+      <w:r>
+        <w:rPr>
+          <w:noProof/>
+        </w:rPr>
+        <w:t>2</w:t>
+      </w:r>
+      <w:r>
+        <w:t xml:space="preserve"> – Test Manager Report_ code review du programme pour le servomoteur</w:t>
       </w:r>
     </w:p>
     <w:p>
@@ -14834,83 +14202,19 @@
         <w:rPr>
           <w:rFonts w:ascii="Times New Roman" w:hAnsi="Times New Roman" w:cs="Times New Roman"/>
         </w:rPr>
-        <w:t xml:space="preserve">un de nos </w:t>
-      </w:r>
-      <w:proofErr w:type="spellStart"/>
-      <w:r>
-        <w:rPr>
-          <w:rFonts w:ascii="Times New Roman" w:hAnsi="Times New Roman" w:cs="Times New Roman"/>
-        </w:rPr>
-        <w:t>include</w:t>
-      </w:r>
-      <w:proofErr w:type="spellEnd"/>
-      <w:r>
-        <w:rPr>
-          <w:rFonts w:ascii="Times New Roman" w:hAnsi="Times New Roman" w:cs="Times New Roman"/>
-        </w:rPr>
-        <w:t xml:space="preserve"> (</w:t>
-      </w:r>
-      <w:r>
-        <w:rPr>
-          <w:rFonts w:ascii="Times New Roman" w:hAnsi="Times New Roman" w:cs="Times New Roman"/>
-        </w:rPr>
-        <w:t>#</w:t>
-      </w:r>
-      <w:proofErr w:type="spellStart"/>
-      <w:r>
-        <w:rPr>
-          <w:rFonts w:ascii="Times New Roman" w:hAnsi="Times New Roman" w:cs="Times New Roman"/>
-        </w:rPr>
-        <w:t>include</w:t>
-      </w:r>
-      <w:proofErr w:type="spellEnd"/>
-      <w:r>
-        <w:rPr>
-          <w:rFonts w:ascii="Times New Roman" w:hAnsi="Times New Roman" w:cs="Times New Roman"/>
-        </w:rPr>
-        <w:t xml:space="preserve"> &lt;</w:t>
-      </w:r>
-      <w:proofErr w:type="spellStart"/>
-      <w:r>
-        <w:rPr>
-          <w:rFonts w:ascii="Times New Roman" w:hAnsi="Times New Roman" w:cs="Times New Roman"/>
-        </w:rPr>
-        <w:t>stdio.h</w:t>
-      </w:r>
-      <w:proofErr w:type="spellEnd"/>
-      <w:proofErr w:type="gramStart"/>
-      <w:r>
-        <w:rPr>
-          <w:rFonts w:ascii="Times New Roman" w:hAnsi="Times New Roman" w:cs="Times New Roman"/>
-        </w:rPr>
-        <w:t>&gt;</w:t>
-      </w:r>
-      <w:r>
-        <w:rPr>
-          <w:rFonts w:ascii="Times New Roman" w:hAnsi="Times New Roman" w:cs="Times New Roman"/>
-        </w:rPr>
-        <w:t> )</w:t>
-      </w:r>
-      <w:proofErr w:type="gramEnd"/>
-      <w:r>
-        <w:rPr>
-          <w:rFonts w:ascii="Times New Roman" w:hAnsi="Times New Roman" w:cs="Times New Roman"/>
-        </w:rPr>
-        <w:t xml:space="preserve"> alors que nous avons d’autres </w:t>
-      </w:r>
-      <w:proofErr w:type="spellStart"/>
-      <w:r>
-        <w:rPr>
-          <w:rFonts w:ascii="Times New Roman" w:hAnsi="Times New Roman" w:cs="Times New Roman"/>
-        </w:rPr>
-        <w:t>include</w:t>
-      </w:r>
-      <w:proofErr w:type="spellEnd"/>
-      <w:r>
-        <w:rPr>
-          <w:rFonts w:ascii="Times New Roman" w:hAnsi="Times New Roman" w:cs="Times New Roman"/>
-        </w:rPr>
-        <w:t xml:space="preserve">. C’est une erreur due au logiciel. </w:t>
+        <w:t>un de nos include (</w:t>
+      </w:r>
+      <w:r>
+        <w:rPr>
+          <w:rFonts w:ascii="Times New Roman" w:hAnsi="Times New Roman" w:cs="Times New Roman"/>
+        </w:rPr>
+        <w:t>#include &lt;stdio.h&gt;</w:t>
+      </w:r>
+      <w:r>
+        <w:rPr>
+          <w:rFonts w:ascii="Times New Roman" w:hAnsi="Times New Roman" w:cs="Times New Roman"/>
+        </w:rPr>
+        <w:t xml:space="preserve"> ) alors que nous avons d’autres include. C’est une erreur due au logiciel. </w:t>
       </w:r>
     </w:p>
     <w:p>
@@ -14932,6 +14236,225 @@
             <wp:extent cx="5760720" cy="1721485"/>
             <wp:effectExtent l="0" t="0" r="0" b="0"/>
             <wp:docPr id="196" name="Image 196"/>
+            <wp:cNvGraphicFramePr>
+              <a:graphicFrameLocks xmlns:a="http://schemas.openxmlformats.org/drawingml/2006/main" noChangeAspect="1"/>
+            </wp:cNvGraphicFramePr>
+            <a:graphic xmlns:a="http://schemas.openxmlformats.org/drawingml/2006/main">
+              <a:graphicData uri="http://schemas.openxmlformats.org/drawingml/2006/picture">
+                <pic:pic xmlns:pic="http://schemas.openxmlformats.org/drawingml/2006/picture">
+                  <pic:nvPicPr>
+                    <pic:cNvPr id="1" name=""/>
+                    <pic:cNvPicPr/>
+                  </pic:nvPicPr>
+                  <pic:blipFill>
+                    <a:blip r:embed="rId25"/>
+                    <a:stretch>
+                      <a:fillRect/>
+                    </a:stretch>
+                  </pic:blipFill>
+                  <pic:spPr>
+                    <a:xfrm>
+                      <a:off x="0" y="0"/>
+                      <a:ext cx="5760720" cy="1721485"/>
+                    </a:xfrm>
+                    <a:prstGeom prst="rect">
+                      <a:avLst/>
+                    </a:prstGeom>
+                  </pic:spPr>
+                </pic:pic>
+              </a:graphicData>
+            </a:graphic>
+          </wp:inline>
+        </w:drawing>
+      </w:r>
+    </w:p>
+    <w:p>
+      <w:pPr>
+        <w:pStyle w:val="Lgende"/>
+        <w:jc w:val="center"/>
+      </w:pPr>
+      <w:r>
+        <w:t>Figure 2</w:t>
+      </w:r>
+      <w:r>
+        <w:t>3</w:t>
+      </w:r>
+      <w:r>
+        <w:t xml:space="preserve"> – Code review du programme pour le servomoteur_ erreur à corriger</w:t>
+      </w:r>
+    </w:p>
+    <w:p>
+      <w:pPr>
+        <w:jc w:val="both"/>
+        <w:rPr>
+          <w:rFonts w:ascii="Times New Roman" w:hAnsi="Times New Roman" w:cs="Times New Roman"/>
+        </w:rPr>
+      </w:pPr>
+      <w:r>
+        <w:rPr>
+          <w:rFonts w:ascii="Times New Roman" w:hAnsi="Times New Roman" w:cs="Times New Roman"/>
+        </w:rPr>
+        <w:t>Pour la partie « </w:t>
+      </w:r>
+      <w:r>
+        <w:rPr>
+          <w:rFonts w:ascii="Times New Roman" w:hAnsi="Times New Roman" w:cs="Times New Roman"/>
+        </w:rPr>
+        <w:t>Quality Review</w:t>
+      </w:r>
+      <w:r>
+        <w:rPr>
+          <w:rFonts w:ascii="Times New Roman" w:hAnsi="Times New Roman" w:cs="Times New Roman"/>
+        </w:rPr>
+        <w:t xml:space="preserve"> » : </w:t>
+      </w:r>
+      <w:r>
+        <w:rPr>
+          <w:rFonts w:ascii="Times New Roman" w:hAnsi="Times New Roman" w:cs="Times New Roman"/>
+        </w:rPr>
+        <w:t xml:space="preserve">après avoir effectué les différentes modifications pour le code review nous obtenons un résultat de 100% d’acceptabilité pour la testabilité et la maintenabilité. Par ailleurs, nous obtenons de bons résultats pour la clarté et les différentes métriques. Cependant toutes les modifications n’ont pu être terminées. </w:t>
+      </w:r>
+    </w:p>
+    <w:p>
+      <w:pPr>
+        <w:jc w:val="both"/>
+        <w:rPr>
+          <w:rFonts w:ascii="Times New Roman" w:hAnsi="Times New Roman" w:cs="Times New Roman"/>
+        </w:rPr>
+      </w:pPr>
+    </w:p>
+    <w:p>
+      <w:r>
+        <w:rPr>
+          <w:noProof/>
+          <w:lang w:eastAsia="fr-FR"/>
+        </w:rPr>
+        <w:drawing>
+          <wp:inline distT="0" distB="0" distL="0" distR="0" wp14:anchorId="5026403A" wp14:editId="056EFB01">
+            <wp:extent cx="5760720" cy="652780"/>
+            <wp:effectExtent l="0" t="0" r="0" b="0"/>
+            <wp:docPr id="194" name="Image 194"/>
+            <wp:cNvGraphicFramePr>
+              <a:graphicFrameLocks xmlns:a="http://schemas.openxmlformats.org/drawingml/2006/main" noChangeAspect="1"/>
+            </wp:cNvGraphicFramePr>
+            <a:graphic xmlns:a="http://schemas.openxmlformats.org/drawingml/2006/main">
+              <a:graphicData uri="http://schemas.openxmlformats.org/drawingml/2006/picture">
+                <pic:pic xmlns:pic="http://schemas.openxmlformats.org/drawingml/2006/picture">
+                  <pic:nvPicPr>
+                    <pic:cNvPr id="1" name=""/>
+                    <pic:cNvPicPr/>
+                  </pic:nvPicPr>
+                  <pic:blipFill>
+                    <a:blip r:embed="rId26"/>
+                    <a:stretch>
+                      <a:fillRect/>
+                    </a:stretch>
+                  </pic:blipFill>
+                  <pic:spPr>
+                    <a:xfrm>
+                      <a:off x="0" y="0"/>
+                      <a:ext cx="5760720" cy="652780"/>
+                    </a:xfrm>
+                    <a:prstGeom prst="rect">
+                      <a:avLst/>
+                    </a:prstGeom>
+                  </pic:spPr>
+                </pic:pic>
+              </a:graphicData>
+            </a:graphic>
+          </wp:inline>
+        </w:drawing>
+      </w:r>
+    </w:p>
+    <w:p>
+      <w:pPr>
+        <w:jc w:val="center"/>
+        <w:rPr>
+          <w:i/>
+          <w:color w:val="44546A" w:themeColor="text2"/>
+          <w:sz w:val="18"/>
+        </w:rPr>
+      </w:pPr>
+      <w:r>
+        <w:rPr>
+          <w:i/>
+          <w:color w:val="44546A" w:themeColor="text2"/>
+          <w:sz w:val="18"/>
+        </w:rPr>
+        <w:t xml:space="preserve">Figure </w:t>
+      </w:r>
+      <w:r>
+        <w:rPr>
+          <w:i/>
+          <w:noProof/>
+          <w:color w:val="44546A" w:themeColor="text2"/>
+          <w:sz w:val="18"/>
+        </w:rPr>
+        <w:t>2</w:t>
+      </w:r>
+      <w:r>
+        <w:rPr>
+          <w:i/>
+          <w:noProof/>
+          <w:color w:val="44546A" w:themeColor="text2"/>
+          <w:sz w:val="18"/>
+        </w:rPr>
+        <w:t>4</w:t>
+      </w:r>
+      <w:r>
+        <w:rPr>
+          <w:i/>
+          <w:color w:val="44546A" w:themeColor="text2"/>
+          <w:sz w:val="18"/>
+        </w:rPr>
+        <w:t xml:space="preserve"> – Test Manager Report_ Quality review du programme pour le servomoteur</w:t>
+      </w:r>
+    </w:p>
+    <w:p>
+      <w:r>
+        <w:br w:type="page"/>
+      </w:r>
+    </w:p>
+    <w:p/>
+    <w:p>
+      <w:pPr>
+        <w:pStyle w:val="Paragraphedeliste"/>
+        <w:numPr>
+          <w:ilvl w:val="0"/>
+          <w:numId w:val="6"/>
+        </w:numPr>
+        <w:rPr>
+          <w:u w:val="single"/>
+        </w:rPr>
+      </w:pPr>
+      <w:r>
+        <w:rPr>
+          <w:u w:val="single"/>
+        </w:rPr>
+        <w:t>Capteur UV</w:t>
+      </w:r>
+    </w:p>
+    <w:p>
+      <w:r>
+        <w:t>Pour le programme associé à ce module nous obtenons les résultats suivants:</w:t>
+      </w:r>
+    </w:p>
+    <w:p>
+      <w:r>
+        <w:t xml:space="preserve">Pour la partie « Code Review » : après avoir effectué une majeure partie des modifications, il nous reste encore quelques erreurs à corriger. C’est pourquoi nous n’obtenons pas un résultat de 100% d’acceptabilité.  </w:t>
+      </w:r>
+    </w:p>
+    <w:p>
+      <w:r>
+        <w:rPr>
+          <w:noProof/>
+          <w:lang w:eastAsia="fr-FR"/>
+        </w:rPr>
+        <w:drawing>
+          <wp:inline distT="0" distB="0" distL="0" distR="0" wp14:anchorId="105CAB1C" wp14:editId="4E1D077F">
+            <wp:extent cx="5760720" cy="587375"/>
+            <wp:effectExtent l="0" t="0" r="0" b="3175"/>
+            <wp:docPr id="193" name="Image 193"/>
             <wp:cNvGraphicFramePr>
               <a:graphicFrameLocks xmlns:a="http://schemas.openxmlformats.org/drawingml/2006/main" noChangeAspect="1"/>
             </wp:cNvGraphicFramePr>
@@ -14951,7 +14474,7 @@
                   <pic:spPr>
                     <a:xfrm>
                       <a:off x="0" y="0"/>
-                      <a:ext cx="5760720" cy="1721485"/>
+                      <a:ext cx="5760720" cy="587375"/>
                     </a:xfrm>
                     <a:prstGeom prst="rect">
                       <a:avLst/>
@@ -14970,98 +14493,38 @@
         <w:jc w:val="center"/>
       </w:pPr>
       <w:r>
-        <w:t xml:space="preserve">Figure 21 – Code </w:t>
-      </w:r>
-      <w:proofErr w:type="spellStart"/>
-      <w:r>
-        <w:t>review</w:t>
-      </w:r>
-      <w:proofErr w:type="spellEnd"/>
-      <w:r>
-        <w:t xml:space="preserve"> du programme pour le servomoteur_ erreur à corriger</w:t>
+        <w:t xml:space="preserve">Figure </w:t>
+      </w:r>
+      <w:r>
+        <w:rPr>
+          <w:noProof/>
+        </w:rPr>
+        <w:t>2</w:t>
+      </w:r>
+      <w:r>
+        <w:rPr>
+          <w:noProof/>
+        </w:rPr>
+        <w:t>5</w:t>
+      </w:r>
+      <w:r>
+        <w:t xml:space="preserve"> – Test Manager Report_ code review du programme pour le capteur UV</w:t>
       </w:r>
     </w:p>
     <w:p>
       <w:pPr>
         <w:jc w:val="both"/>
-        <w:rPr>
-          <w:rFonts w:ascii="Times New Roman" w:hAnsi="Times New Roman" w:cs="Times New Roman"/>
-        </w:rPr>
-      </w:pPr>
-      <w:r>
-        <w:rPr>
-          <w:rFonts w:ascii="Times New Roman" w:hAnsi="Times New Roman" w:cs="Times New Roman"/>
-        </w:rPr>
-        <w:t>Pour la partie « </w:t>
-      </w:r>
-      <w:proofErr w:type="spellStart"/>
-      <w:r>
-        <w:rPr>
-          <w:rFonts w:ascii="Times New Roman" w:hAnsi="Times New Roman" w:cs="Times New Roman"/>
-        </w:rPr>
-        <w:t>Quality</w:t>
-      </w:r>
-      <w:proofErr w:type="spellEnd"/>
-      <w:r>
-        <w:rPr>
-          <w:rFonts w:ascii="Times New Roman" w:hAnsi="Times New Roman" w:cs="Times New Roman"/>
-        </w:rPr>
-        <w:t xml:space="preserve"> </w:t>
-      </w:r>
-      <w:proofErr w:type="spellStart"/>
-      <w:r>
-        <w:rPr>
-          <w:rFonts w:ascii="Times New Roman" w:hAnsi="Times New Roman" w:cs="Times New Roman"/>
-        </w:rPr>
-        <w:t>Review</w:t>
-      </w:r>
-      <w:proofErr w:type="spellEnd"/>
-      <w:r>
-        <w:rPr>
-          <w:rFonts w:ascii="Times New Roman" w:hAnsi="Times New Roman" w:cs="Times New Roman"/>
-        </w:rPr>
-        <w:t xml:space="preserve"> » : </w:t>
-      </w:r>
-      <w:r>
-        <w:rPr>
-          <w:rFonts w:ascii="Times New Roman" w:hAnsi="Times New Roman" w:cs="Times New Roman"/>
-        </w:rPr>
-        <w:t xml:space="preserve">après avoir effectué les différentes modifications pour le code </w:t>
-      </w:r>
-      <w:proofErr w:type="spellStart"/>
-      <w:r>
-        <w:rPr>
-          <w:rFonts w:ascii="Times New Roman" w:hAnsi="Times New Roman" w:cs="Times New Roman"/>
-        </w:rPr>
-        <w:t>review</w:t>
-      </w:r>
-      <w:proofErr w:type="spellEnd"/>
-      <w:r>
-        <w:rPr>
-          <w:rFonts w:ascii="Times New Roman" w:hAnsi="Times New Roman" w:cs="Times New Roman"/>
-        </w:rPr>
-        <w:t xml:space="preserve"> nous obtenons un résultat de 100% d’acceptabilité pour la testabilité et la maintenabilité. Par ailleurs, nous obtenons de bons résultats pour la clarté et les différentes métriques. Cependant toutes les modifications n’ont pu être terminées. </w:t>
-      </w:r>
-    </w:p>
-    <w:p>
-      <w:pPr>
-        <w:jc w:val="both"/>
-        <w:rPr>
-          <w:rFonts w:ascii="Times New Roman" w:hAnsi="Times New Roman" w:cs="Times New Roman"/>
-        </w:rPr>
-      </w:pPr>
-    </w:p>
-    <w:p>
+      </w:pPr>
       <w:r>
         <w:rPr>
           <w:noProof/>
           <w:lang w:eastAsia="fr-FR"/>
         </w:rPr>
         <w:drawing>
-          <wp:inline distT="0" distB="0" distL="0" distR="0" wp14:anchorId="5026403A" wp14:editId="056EFB01">
-            <wp:extent cx="5760720" cy="652780"/>
-            <wp:effectExtent l="0" t="0" r="0" b="0"/>
-            <wp:docPr id="194" name="Image 194"/>
+          <wp:inline distT="0" distB="0" distL="0" distR="0" wp14:anchorId="4AB56110" wp14:editId="2B59790E">
+            <wp:extent cx="5760720" cy="1878965"/>
+            <wp:effectExtent l="0" t="0" r="0" b="6985"/>
+            <wp:docPr id="206" name="Image 206"/>
             <wp:cNvGraphicFramePr>
               <a:graphicFrameLocks xmlns:a="http://schemas.openxmlformats.org/drawingml/2006/main" noChangeAspect="1"/>
             </wp:cNvGraphicFramePr>
@@ -15081,7 +14544,7 @@
                   <pic:spPr>
                     <a:xfrm>
                       <a:off x="0" y="0"/>
-                      <a:ext cx="5760720" cy="652780"/>
+                      <a:ext cx="5760720" cy="1878965"/>
                     </a:xfrm>
                     <a:prstGeom prst="rect">
                       <a:avLst/>
@@ -15096,115 +14559,28 @@
     </w:p>
     <w:p>
       <w:pPr>
+        <w:pStyle w:val="Lgende"/>
         <w:jc w:val="center"/>
-        <w:rPr>
-          <w:i/>
-          <w:color w:val="44546A" w:themeColor="text2"/>
-          <w:sz w:val="18"/>
-        </w:rPr>
-      </w:pPr>
-      <w:r>
-        <w:rPr>
-          <w:i/>
-          <w:color w:val="44546A" w:themeColor="text2"/>
-          <w:sz w:val="18"/>
-        </w:rPr>
+      </w:pPr>
+      <w:r>
         <w:t xml:space="preserve">Figure </w:t>
       </w:r>
       <w:r>
         <w:rPr>
-          <w:i/>
           <w:noProof/>
-          <w:color w:val="44546A" w:themeColor="text2"/>
-          <w:sz w:val="18"/>
-        </w:rPr>
-        <w:t>22</w:t>
-      </w:r>
-      <w:r>
-        <w:rPr>
-          <w:i/>
-          <w:color w:val="44546A" w:themeColor="text2"/>
-          <w:sz w:val="18"/>
-        </w:rPr>
-        <w:t xml:space="preserve"> – Test Manager Report_ </w:t>
-      </w:r>
-      <w:proofErr w:type="spellStart"/>
-      <w:r>
-        <w:rPr>
-          <w:i/>
-          <w:color w:val="44546A" w:themeColor="text2"/>
-          <w:sz w:val="18"/>
-        </w:rPr>
-        <w:t>Quality</w:t>
-      </w:r>
-      <w:proofErr w:type="spellEnd"/>
-      <w:r>
-        <w:rPr>
-          <w:i/>
-          <w:color w:val="44546A" w:themeColor="text2"/>
-          <w:sz w:val="18"/>
-        </w:rPr>
-        <w:t xml:space="preserve"> </w:t>
-      </w:r>
-      <w:proofErr w:type="spellStart"/>
-      <w:r>
-        <w:rPr>
-          <w:i/>
-          <w:color w:val="44546A" w:themeColor="text2"/>
-          <w:sz w:val="18"/>
-        </w:rPr>
-        <w:t>review</w:t>
-      </w:r>
-      <w:proofErr w:type="spellEnd"/>
-      <w:r>
-        <w:rPr>
-          <w:i/>
-          <w:color w:val="44546A" w:themeColor="text2"/>
-          <w:sz w:val="18"/>
-        </w:rPr>
-        <w:t xml:space="preserve"> du programme pour le servomoteur</w:t>
-      </w:r>
-    </w:p>
-    <w:p>
-      <w:r>
-        <w:br w:type="page"/>
-      </w:r>
-    </w:p>
-    <w:p/>
-    <w:p>
-      <w:pPr>
-        <w:pStyle w:val="Paragraphedeliste"/>
-        <w:numPr>
-          <w:ilvl w:val="0"/>
-          <w:numId w:val="6"/>
-        </w:numPr>
-        <w:rPr>
-          <w:u w:val="single"/>
-        </w:rPr>
-      </w:pPr>
-      <w:r>
-        <w:rPr>
-          <w:u w:val="single"/>
-        </w:rPr>
-        <w:t>Capteur UV</w:t>
-      </w:r>
-    </w:p>
-    <w:p>
-      <w:r>
-        <w:t>Pour le programme associé à ce module nous obtenons les résultats suivants:</w:t>
-      </w:r>
-    </w:p>
-    <w:p>
-      <w:r>
-        <w:t xml:space="preserve">Pour la partie « Code </w:t>
-      </w:r>
-      <w:proofErr w:type="spellStart"/>
-      <w:r>
-        <w:t>Review</w:t>
-      </w:r>
-      <w:proofErr w:type="spellEnd"/>
-      <w:r>
-        <w:t xml:space="preserve"> » : après avoir effectué une majeure partie des modifications, il nous reste encore quelques erreurs à corriger. C’est pourquoi nous n’obtenons pas un résultat de 100% d’acceptabilité.  </w:t>
+        </w:rPr>
+        <w:t>24</w:t>
+      </w:r>
+      <w:r>
+        <w:t xml:space="preserve"> – Code review du programme pour le capteur UV_ erreurs à corriger</w:t>
+      </w:r>
+    </w:p>
+    <w:p>
+      <w:pPr>
+        <w:jc w:val="both"/>
+      </w:pPr>
+      <w:r>
+        <w:t xml:space="preserve">Pour la partie « Quality Review » : après avoir effectué les différentes modifications pour le code review nous obtenons un résultat de 100% d’acceptabilité pour la testabilité et la maintenabilité. Par ailleurs, nous obtenons de bons résultats pour la clarté et les différentes métriques. Cependant toutes les modifications n’ont pu être terminées. </w:t>
       </w:r>
     </w:p>
     <w:p>
@@ -15214,10 +14590,10 @@
           <w:lang w:eastAsia="fr-FR"/>
         </w:rPr>
         <w:drawing>
-          <wp:inline distT="0" distB="0" distL="0" distR="0" wp14:anchorId="105CAB1C" wp14:editId="4E1D077F">
-            <wp:extent cx="5760720" cy="587375"/>
-            <wp:effectExtent l="0" t="0" r="0" b="3175"/>
-            <wp:docPr id="193" name="Image 193"/>
+          <wp:inline distT="0" distB="0" distL="0" distR="0" wp14:anchorId="2285EA8D" wp14:editId="0683DC3F">
+            <wp:extent cx="5760720" cy="603250"/>
+            <wp:effectExtent l="0" t="0" r="0" b="6350"/>
+            <wp:docPr id="195" name="Image 195"/>
             <wp:cNvGraphicFramePr>
               <a:graphicFrameLocks xmlns:a="http://schemas.openxmlformats.org/drawingml/2006/main" noChangeAspect="1"/>
             </wp:cNvGraphicFramePr>
@@ -15237,7 +14613,7 @@
                   <pic:spPr>
                     <a:xfrm>
                       <a:off x="0" y="0"/>
-                      <a:ext cx="5760720" cy="587375"/>
+                      <a:ext cx="5760720" cy="603250"/>
                     </a:xfrm>
                     <a:prstGeom prst="rect">
                       <a:avLst/>
@@ -15262,34 +14638,97 @@
         <w:rPr>
           <w:noProof/>
         </w:rPr>
-        <w:t>23</w:t>
-      </w:r>
-      <w:r>
-        <w:t xml:space="preserve"> – Test Manager Report_ code </w:t>
-      </w:r>
-      <w:proofErr w:type="spellStart"/>
-      <w:r>
-        <w:t>review</w:t>
-      </w:r>
-      <w:proofErr w:type="spellEnd"/>
-      <w:r>
-        <w:t xml:space="preserve"> du programme pour le capteur UV</w:t>
-      </w:r>
-    </w:p>
-    <w:p>
-      <w:pPr>
-        <w:jc w:val="both"/>
+        <w:t>2</w:t>
+      </w:r>
+      <w:r>
+        <w:rPr>
+          <w:noProof/>
+        </w:rPr>
+        <w:t>6</w:t>
+      </w:r>
+      <w:r>
+        <w:t xml:space="preserve"> – Test Manager Report_ Quality review du programme pour le capteur UV</w:t>
+      </w:r>
+    </w:p>
+    <w:p>
+      <w:pPr>
+        <w:pStyle w:val="Paragraphedeliste"/>
+        <w:numPr>
+          <w:ilvl w:val="0"/>
+          <w:numId w:val="6"/>
+        </w:numPr>
+        <w:rPr>
+          <w:u w:val="single"/>
+        </w:rPr>
+      </w:pPr>
+      <w:r>
+        <w:rPr>
+          <w:u w:val="single"/>
+        </w:rPr>
+        <w:t xml:space="preserve">Bluetooth </w:t>
+      </w:r>
+    </w:p>
+    <w:p>
+      <w:pPr>
+        <w:rPr>
+          <w:u w:val="single"/>
+        </w:rPr>
+      </w:pPr>
+    </w:p>
+    <w:p>
+      <w:pPr>
+        <w:rPr>
+          <w:u w:val="single"/>
+        </w:rPr>
+      </w:pPr>
+    </w:p>
+    <w:p>
+      <w:pPr>
+        <w:pStyle w:val="Paragraphedeliste"/>
+        <w:numPr>
+          <w:ilvl w:val="0"/>
+          <w:numId w:val="6"/>
+        </w:numPr>
+        <w:rPr>
+          <w:u w:val="single"/>
+        </w:rPr>
+      </w:pPr>
+      <w:r>
+        <w:rPr>
+          <w:u w:val="single"/>
+        </w:rPr>
+        <w:t>Slave</w:t>
+      </w:r>
+    </w:p>
+    <w:p>
+      <w:r>
+        <w:t>Le code review</w:t>
+      </w:r>
+      <w:r>
+        <w:t xml:space="preserve"> n’est pas à 100% car il reste une erreur que l’on peut voir sur la figure 2</w:t>
+      </w:r>
+      <w:r>
+        <w:t>8</w:t>
+      </w:r>
+      <w:r>
+        <w:t>.</w:t>
+      </w:r>
+    </w:p>
+    <w:p>
+      <w:pPr>
+        <w:keepNext/>
       </w:pPr>
       <w:r>
         <w:rPr>
           <w:noProof/>
           <w:lang w:eastAsia="fr-FR"/>
         </w:rPr>
+        <w:lastRenderedPageBreak/>
         <w:drawing>
-          <wp:inline distT="0" distB="0" distL="0" distR="0" wp14:anchorId="4AB56110" wp14:editId="2B59790E">
-            <wp:extent cx="5760720" cy="1878965"/>
-            <wp:effectExtent l="0" t="0" r="0" b="6985"/>
-            <wp:docPr id="206" name="Image 206"/>
+          <wp:inline distT="0" distB="0" distL="0" distR="0" wp14:anchorId="7F01A74D" wp14:editId="4F21063B">
+            <wp:extent cx="5760720" cy="737870"/>
+            <wp:effectExtent l="0" t="0" r="0" b="5080"/>
+            <wp:docPr id="38" name="Image 38"/>
             <wp:cNvGraphicFramePr>
               <a:graphicFrameLocks xmlns:a="http://schemas.openxmlformats.org/drawingml/2006/main" noChangeAspect="1"/>
             </wp:cNvGraphicFramePr>
@@ -15309,7 +14748,7 @@
                   <pic:spPr>
                     <a:xfrm>
                       <a:off x="0" y="0"/>
-                      <a:ext cx="5760720" cy="1878965"/>
+                      <a:ext cx="5760720" cy="737870"/>
                     </a:xfrm>
                     <a:prstGeom prst="rect">
                       <a:avLst/>
@@ -15331,66 +14770,27 @@
         <w:t xml:space="preserve">Figure </w:t>
       </w:r>
       <w:r>
-        <w:rPr>
-          <w:noProof/>
-        </w:rPr>
-        <w:t>24</w:t>
-      </w:r>
-      <w:r>
-        <w:t xml:space="preserve"> – Code </w:t>
-      </w:r>
-      <w:proofErr w:type="spellStart"/>
-      <w:r>
-        <w:t>review</w:t>
-      </w:r>
-      <w:proofErr w:type="spellEnd"/>
-      <w:r>
-        <w:t xml:space="preserve"> du programme pour le capteur UV_ erreurs à corriger</w:t>
-      </w:r>
-    </w:p>
-    <w:p>
-      <w:pPr>
-        <w:jc w:val="both"/>
-      </w:pPr>
-      <w:r>
-        <w:t>Pour la partie « </w:t>
-      </w:r>
-      <w:proofErr w:type="spellStart"/>
-      <w:r>
-        <w:t>Quality</w:t>
-      </w:r>
-      <w:proofErr w:type="spellEnd"/>
-      <w:r>
-        <w:t xml:space="preserve"> </w:t>
-      </w:r>
-      <w:proofErr w:type="spellStart"/>
-      <w:r>
-        <w:t>Review</w:t>
-      </w:r>
-      <w:proofErr w:type="spellEnd"/>
-      <w:r>
-        <w:t xml:space="preserve"> » : après avoir effectué les différentes modifications pour le code </w:t>
-      </w:r>
-      <w:proofErr w:type="spellStart"/>
-      <w:r>
-        <w:t>review</w:t>
-      </w:r>
-      <w:proofErr w:type="spellEnd"/>
-      <w:r>
-        <w:t xml:space="preserve"> nous obtenons un résultat de 100% d’acceptabilité pour la testabilité et la maintenabilité. Par ailleurs, nous obtenons de bons résultats pour la clarté et les différentes métriques. Cependant toutes les modifications n’ont pu être terminées. </w:t>
-      </w:r>
-    </w:p>
-    <w:p>
+        <w:t>27</w:t>
+      </w:r>
+      <w:fldSimple w:instr=" SEQ Figure \* ARABIC "/>
+      <w:r>
+        <w:t xml:space="preserve"> - Test manager report - Code review pour le Slave</w:t>
+      </w:r>
+    </w:p>
+    <w:p>
+      <w:pPr>
+        <w:keepNext/>
+      </w:pPr>
       <w:r>
         <w:rPr>
           <w:noProof/>
           <w:lang w:eastAsia="fr-FR"/>
         </w:rPr>
         <w:drawing>
-          <wp:inline distT="0" distB="0" distL="0" distR="0" wp14:anchorId="2285EA8D" wp14:editId="0683DC3F">
-            <wp:extent cx="5760720" cy="603250"/>
-            <wp:effectExtent l="0" t="0" r="0" b="6350"/>
-            <wp:docPr id="195" name="Image 195"/>
+          <wp:inline distT="0" distB="0" distL="0" distR="0" wp14:anchorId="3D68ECAC" wp14:editId="3BC72A2E">
+            <wp:extent cx="5760720" cy="1316990"/>
+            <wp:effectExtent l="0" t="0" r="0" b="0"/>
+            <wp:docPr id="39" name="Image 39"/>
             <wp:cNvGraphicFramePr>
               <a:graphicFrameLocks xmlns:a="http://schemas.openxmlformats.org/drawingml/2006/main" noChangeAspect="1"/>
             </wp:cNvGraphicFramePr>
@@ -15410,7 +14810,7 @@
                   <pic:spPr>
                     <a:xfrm>
                       <a:off x="0" y="0"/>
-                      <a:ext cx="5760720" cy="603250"/>
+                      <a:ext cx="5760720" cy="1316990"/>
                     </a:xfrm>
                     <a:prstGeom prst="rect">
                       <a:avLst/>
@@ -15431,70 +14831,153 @@
       <w:r>
         <w:t xml:space="preserve">Figure </w:t>
       </w:r>
+      <w:fldSimple w:instr=" SEQ Figure \* ARABIC ">
+        <w:r>
+          <w:rPr>
+            <w:noProof/>
+          </w:rPr>
+          <w:t>2</w:t>
+        </w:r>
+      </w:fldSimple>
+      <w:r>
+        <w:t>8</w:t>
+      </w:r>
+      <w:r>
+        <w:t xml:space="preserve"> - Erreur restante Code review Slave</w:t>
+      </w:r>
+    </w:p>
+    <w:p>
+      <w:pPr>
+        <w:keepNext/>
+        <w:jc w:val="center"/>
+      </w:pPr>
       <w:r>
         <w:rPr>
           <w:noProof/>
-        </w:rPr>
-        <w:t>25</w:t>
-      </w:r>
-      <w:r>
-        <w:t xml:space="preserve"> – Test Manager Report_ </w:t>
-      </w:r>
-      <w:proofErr w:type="spellStart"/>
-      <w:r>
-        <w:t>Quality</w:t>
-      </w:r>
-      <w:proofErr w:type="spellEnd"/>
-      <w:r>
-        <w:t xml:space="preserve"> </w:t>
-      </w:r>
-      <w:proofErr w:type="spellStart"/>
-      <w:r>
-        <w:t>review</w:t>
-      </w:r>
-      <w:proofErr w:type="spellEnd"/>
-      <w:r>
-        <w:t xml:space="preserve"> du programme pour le capteur UV</w:t>
-      </w:r>
-    </w:p>
-    <w:p>
-      <w:pPr>
-        <w:pStyle w:val="Paragraphedeliste"/>
-        <w:numPr>
-          <w:ilvl w:val="0"/>
-          <w:numId w:val="6"/>
-        </w:numPr>
-        <w:rPr>
-          <w:u w:val="single"/>
-        </w:rPr>
-      </w:pPr>
-      <w:bookmarkStart w:id="8" w:name="_GoBack"/>
-      <w:bookmarkEnd w:id="8"/>
-      <w:r>
-        <w:rPr>
-          <w:u w:val="single"/>
-        </w:rPr>
-        <w:t xml:space="preserve">Bluetooth </w:t>
+          <w:lang w:eastAsia="fr-FR"/>
+        </w:rPr>
+        <w:drawing>
+          <wp:inline distT="0" distB="0" distL="0" distR="0" wp14:anchorId="1D85F1C8" wp14:editId="36993FBA">
+            <wp:extent cx="2733675" cy="457200"/>
+            <wp:effectExtent l="0" t="0" r="9525" b="0"/>
+            <wp:docPr id="40" name="Image 40"/>
+            <wp:cNvGraphicFramePr>
+              <a:graphicFrameLocks xmlns:a="http://schemas.openxmlformats.org/drawingml/2006/main" noChangeAspect="1"/>
+            </wp:cNvGraphicFramePr>
+            <a:graphic xmlns:a="http://schemas.openxmlformats.org/drawingml/2006/main">
+              <a:graphicData uri="http://schemas.openxmlformats.org/drawingml/2006/picture">
+                <pic:pic xmlns:pic="http://schemas.openxmlformats.org/drawingml/2006/picture">
+                  <pic:nvPicPr>
+                    <pic:cNvPr id="1" name=""/>
+                    <pic:cNvPicPr/>
+                  </pic:nvPicPr>
+                  <pic:blipFill>
+                    <a:blip r:embed="rId32"/>
+                    <a:stretch>
+                      <a:fillRect/>
+                    </a:stretch>
+                  </pic:blipFill>
+                  <pic:spPr>
+                    <a:xfrm>
+                      <a:off x="0" y="0"/>
+                      <a:ext cx="2733675" cy="457200"/>
+                    </a:xfrm>
+                    <a:prstGeom prst="rect">
+                      <a:avLst/>
+                    </a:prstGeom>
+                  </pic:spPr>
+                </pic:pic>
+              </a:graphicData>
+            </a:graphic>
+          </wp:inline>
+        </w:drawing>
+      </w:r>
+    </w:p>
+    <w:p>
+      <w:pPr>
+        <w:pStyle w:val="Lgende"/>
+        <w:jc w:val="center"/>
+      </w:pPr>
+      <w:r>
+        <w:t xml:space="preserve">Figure </w:t>
+      </w:r>
+      <w:r>
+        <w:t>29</w:t>
+      </w:r>
+      <w:fldSimple w:instr=" SEQ Figure \* ARABIC "/>
+      <w:r>
+        <w:t xml:space="preserve"> - Lignes code pour erreur (cf figure 2</w:t>
+      </w:r>
+      <w:r>
+        <w:t>8</w:t>
+      </w:r>
+      <w:r>
+        <w:t>)</w:t>
+      </w:r>
+    </w:p>
+    <w:p>
+      <w:pPr>
+        <w:jc w:val="both"/>
+      </w:pPr>
+      <w:r>
+        <w:t>Nous avons choisi de laisser de côté cette erreur car caster un int en char est exactement ce que nous voulons. Nous recevons le int (qui doit être traité précédemment en tant que tel) que nous souhaitons traiter en tant que caractère par la suite, cela nécessite donc un cast.</w:t>
+      </w:r>
+    </w:p>
+    <w:p>
+      <w:pPr>
+        <w:jc w:val="both"/>
+      </w:pPr>
+      <w:r>
+        <w:t>Pour la partie quality review, nous n’avons pas un code à 100% pour « Clarity » et « All Matrice » car un manque de temps ne nous a pas permis de terminer, en revanche « Testability » et « Maintainabilty » sont à 100%.</w:t>
+      </w:r>
+    </w:p>
+    <w:p>
+      <w:pPr>
+        <w:jc w:val="both"/>
+      </w:pPr>
+      <w:r>
+        <w:rPr>
+          <w:noProof/>
+          <w:lang w:eastAsia="fr-FR"/>
+        </w:rPr>
+        <w:drawing>
+          <wp:inline distT="0" distB="0" distL="0" distR="0" wp14:anchorId="031A9B7A" wp14:editId="1C15694C">
+            <wp:extent cx="5760720" cy="822960"/>
+            <wp:effectExtent l="0" t="0" r="0" b="0"/>
+            <wp:docPr id="41" name="Image 41"/>
+            <wp:cNvGraphicFramePr>
+              <a:graphicFrameLocks xmlns:a="http://schemas.openxmlformats.org/drawingml/2006/main" noChangeAspect="1"/>
+            </wp:cNvGraphicFramePr>
+            <a:graphic xmlns:a="http://schemas.openxmlformats.org/drawingml/2006/main">
+              <a:graphicData uri="http://schemas.openxmlformats.org/drawingml/2006/picture">
+                <pic:pic xmlns:pic="http://schemas.openxmlformats.org/drawingml/2006/picture">
+                  <pic:nvPicPr>
+                    <pic:cNvPr id="1" name=""/>
+                    <pic:cNvPicPr/>
+                  </pic:nvPicPr>
+                  <pic:blipFill>
+                    <a:blip r:embed="rId33"/>
+                    <a:stretch>
+                      <a:fillRect/>
+                    </a:stretch>
+                  </pic:blipFill>
+                  <pic:spPr>
+                    <a:xfrm>
+                      <a:off x="0" y="0"/>
+                      <a:ext cx="5760720" cy="822960"/>
+                    </a:xfrm>
+                    <a:prstGeom prst="rect">
+                      <a:avLst/>
+                    </a:prstGeom>
+                  </pic:spPr>
+                </pic:pic>
+              </a:graphicData>
+            </a:graphic>
+          </wp:inline>
+        </w:drawing>
       </w:r>
     </w:p>
     <w:p/>
-    <w:p>
-      <w:pPr>
-        <w:pStyle w:val="Titre1"/>
-        <w:numPr>
-          <w:ilvl w:val="0"/>
-          <w:numId w:val="4"/>
-        </w:numPr>
-      </w:pPr>
-      <w:bookmarkStart w:id="9" w:name="_Toc67833519"/>
-      <w:r>
-        <w:t>Questions annexes :</w:t>
-      </w:r>
-      <w:bookmarkEnd w:id="9"/>
-      <w:r>
-        <w:t xml:space="preserve"> </w:t>
-      </w:r>
-    </w:p>
     <w:p>
       <w:pPr>
         <w:spacing w:after="0"/>
@@ -15504,219 +14987,9 @@
         </w:rPr>
       </w:pPr>
     </w:p>
-    <w:p>
-      <w:pPr>
-        <w:spacing w:after="0"/>
-        <w:jc w:val="both"/>
-        <w:rPr>
-          <w:rFonts w:ascii="Times New Roman" w:hAnsi="Times New Roman" w:cs="Times New Roman"/>
-        </w:rPr>
-      </w:pPr>
-      <w:r>
-        <w:rPr>
-          <w:rFonts w:ascii="Times New Roman" w:hAnsi="Times New Roman" w:cs="Times New Roman"/>
-          <w:noProof/>
-          <w:lang w:eastAsia="fr-FR"/>
-        </w:rPr>
-        <mc:AlternateContent>
-          <mc:Choice Requires="wps">
-            <w:drawing>
-              <wp:anchor distT="0" distB="0" distL="114300" distR="114300" simplePos="0" relativeHeight="251658240" behindDoc="0" locked="0" layoutInCell="1" allowOverlap="1" wp14:anchorId="5AF5EA10" wp14:editId="2DEDA21E">
-                <wp:simplePos x="0" y="0"/>
-                <wp:positionH relativeFrom="column">
-                  <wp:posOffset>-178435</wp:posOffset>
-                </wp:positionH>
-                <wp:positionV relativeFrom="paragraph">
-                  <wp:posOffset>228600</wp:posOffset>
-                </wp:positionV>
-                <wp:extent cx="6223379" cy="1314450"/>
-                <wp:effectExtent l="38100" t="38100" r="44450" b="38100"/>
-                <wp:wrapNone/>
-                <wp:docPr id="8" name="Rectangle 8"/>
-                <wp:cNvGraphicFramePr/>
-                <a:graphic xmlns:a="http://schemas.openxmlformats.org/drawingml/2006/main">
-                  <a:graphicData uri="http://schemas.microsoft.com/office/word/2010/wordprocessingShape">
-                    <wps:wsp>
-                      <wps:cNvSpPr/>
-                      <wps:spPr>
-                        <a:xfrm>
-                          <a:off x="0" y="0"/>
-                          <a:ext cx="6223379" cy="1314450"/>
-                        </a:xfrm>
-                        <a:prstGeom prst="rect">
-                          <a:avLst/>
-                        </a:prstGeom>
-                        <a:noFill/>
-                        <a:ln w="76200">
-                          <a:solidFill>
-                            <a:srgbClr val="FF0000"/>
-                          </a:solidFill>
-                        </a:ln>
-                      </wps:spPr>
-                      <wps:style>
-                        <a:lnRef idx="2">
-                          <a:schemeClr val="accent1">
-                            <a:shade val="50000"/>
-                          </a:schemeClr>
-                        </a:lnRef>
-                        <a:fillRef idx="1">
-                          <a:schemeClr val="accent1"/>
-                        </a:fillRef>
-                        <a:effectRef idx="0">
-                          <a:schemeClr val="accent1"/>
-                        </a:effectRef>
-                        <a:fontRef idx="minor">
-                          <a:schemeClr val="lt1"/>
-                        </a:fontRef>
-                      </wps:style>
-                      <wps:bodyPr rot="0" spcFirstLastPara="0" vertOverflow="overflow" horzOverflow="overflow" vert="horz" wrap="square" lIns="91440" tIns="45720" rIns="91440" bIns="45720" numCol="1" spcCol="0" rtlCol="0" fromWordArt="0" anchor="ctr" anchorCtr="0" forceAA="0" compatLnSpc="1">
-                        <a:prstTxWarp prst="textNoShape">
-                          <a:avLst/>
-                        </a:prstTxWarp>
-                        <a:noAutofit/>
-                      </wps:bodyPr>
-                    </wps:wsp>
-                  </a:graphicData>
-                </a:graphic>
-                <wp14:sizeRelH relativeFrom="margin">
-                  <wp14:pctWidth>0</wp14:pctWidth>
-                </wp14:sizeRelH>
-              </wp:anchor>
-            </w:drawing>
-          </mc:Choice>
-          <mc:Fallback xmlns:w16="http://schemas.microsoft.com/office/word/2018/wordml" xmlns:w16cid="http://schemas.microsoft.com/office/word/2016/wordml/cid" xmlns:w16cex="http://schemas.microsoft.com/office/word/2018/wordml/cex" xmlns:am3d="http://schemas.microsoft.com/office/drawing/2017/model3d" xmlns:aink="http://schemas.microsoft.com/office/drawing/2016/ink" xmlns:cx8="http://schemas.microsoft.com/office/drawing/2016/5/14/chartex" xmlns:cx7="http://schemas.microsoft.com/office/drawing/2016/5/13/chartex" xmlns:cx6="http://schemas.microsoft.com/office/drawing/2016/5/12/chartex" xmlns:cx5="http://schemas.microsoft.com/office/drawing/2016/5/11/chartex" xmlns:cx4="http://schemas.microsoft.com/office/drawing/2016/5/10/chartex" xmlns:cx3="http://schemas.microsoft.com/office/drawing/2016/5/9/chartex" xmlns:cx2="http://schemas.microsoft.com/office/drawing/2015/10/21/chartex">
-            <w:pict>
-              <v:rect w14:anchorId="3CC1FA58" id="Rectangle 8" o:spid="_x0000_s1026" style="position:absolute;margin-left:-14.05pt;margin-top:18pt;width:490.05pt;height:103.5pt;z-index:251658240;visibility:visible;mso-wrap-style:square;mso-width-percent:0;mso-wrap-distance-left:9pt;mso-wrap-distance-top:0;mso-wrap-distance-right:9pt;mso-wrap-distance-bottom:0;mso-position-horizontal:absolute;mso-position-horizontal-relative:text;mso-position-vertical:absolute;mso-position-vertical-relative:text;mso-width-percent:0;mso-width-relative:margin;v-text-anchor:middle" o:gfxdata="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" filled="f" strokecolor="red" strokeweight="6pt"/>
-            </w:pict>
-          </mc:Fallback>
-        </mc:AlternateContent>
-      </w:r>
-    </w:p>
-    <w:p>
-      <w:pPr>
-        <w:spacing w:after="0"/>
-        <w:jc w:val="both"/>
-        <w:rPr>
-          <w:rFonts w:ascii="Times New Roman" w:hAnsi="Times New Roman" w:cs="Times New Roman"/>
-        </w:rPr>
-      </w:pPr>
-    </w:p>
-    <w:p>
-      <w:pPr>
-        <w:spacing w:after="0"/>
-        <w:jc w:val="both"/>
-        <w:rPr>
-          <w:rFonts w:ascii="Times New Roman" w:hAnsi="Times New Roman" w:cs="Times New Roman"/>
-          <w:b/>
-          <w:u w:val="single"/>
-        </w:rPr>
-      </w:pPr>
-      <w:r>
-        <w:rPr>
-          <w:rFonts w:ascii="Times New Roman" w:hAnsi="Times New Roman" w:cs="Times New Roman"/>
-          <w:b/>
-          <w:u w:val="single"/>
-        </w:rPr>
-        <w:t>Questions pour qualité (LDRA) :</w:t>
-      </w:r>
-    </w:p>
-    <w:p>
-      <w:pPr>
-        <w:pStyle w:val="Paragraphedeliste"/>
-        <w:numPr>
-          <w:ilvl w:val="0"/>
-          <w:numId w:val="3"/>
-        </w:numPr>
-        <w:spacing w:after="0"/>
-        <w:jc w:val="both"/>
-        <w:rPr>
-          <w:rFonts w:ascii="Times New Roman" w:hAnsi="Times New Roman" w:cs="Times New Roman"/>
-        </w:rPr>
-      </w:pPr>
-      <w:r>
-        <w:rPr>
-          <w:rFonts w:ascii="Times New Roman" w:hAnsi="Times New Roman" w:cs="Times New Roman"/>
-        </w:rPr>
-        <w:t xml:space="preserve">« Fonction call </w:t>
-      </w:r>
-      <w:proofErr w:type="spellStart"/>
-      <w:r>
-        <w:rPr>
-          <w:rFonts w:ascii="Times New Roman" w:hAnsi="Times New Roman" w:cs="Times New Roman"/>
-        </w:rPr>
-        <w:t>with</w:t>
-      </w:r>
-      <w:proofErr w:type="spellEnd"/>
-      <w:r>
-        <w:rPr>
-          <w:rFonts w:ascii="Times New Roman" w:hAnsi="Times New Roman" w:cs="Times New Roman"/>
-        </w:rPr>
-        <w:t xml:space="preserve"> no </w:t>
-      </w:r>
-      <w:proofErr w:type="spellStart"/>
-      <w:r>
-        <w:rPr>
-          <w:rFonts w:ascii="Times New Roman" w:hAnsi="Times New Roman" w:cs="Times New Roman"/>
-        </w:rPr>
-        <w:t>prior</w:t>
-      </w:r>
-      <w:proofErr w:type="spellEnd"/>
-      <w:r>
-        <w:rPr>
-          <w:rFonts w:ascii="Times New Roman" w:hAnsi="Times New Roman" w:cs="Times New Roman"/>
-        </w:rPr>
-        <w:t xml:space="preserve"> </w:t>
-      </w:r>
-      <w:proofErr w:type="spellStart"/>
-      <w:r>
-        <w:rPr>
-          <w:rFonts w:ascii="Times New Roman" w:hAnsi="Times New Roman" w:cs="Times New Roman"/>
-        </w:rPr>
-        <w:t>declaration</w:t>
-      </w:r>
-      <w:proofErr w:type="spellEnd"/>
-      <w:r>
-        <w:rPr>
-          <w:rFonts w:ascii="Times New Roman" w:hAnsi="Times New Roman" w:cs="Times New Roman"/>
-        </w:rPr>
-        <w:t> » : Avec les fonctions __ mais on ne peut pas les changer.</w:t>
-      </w:r>
-    </w:p>
-    <w:p>
-      <w:pPr>
-        <w:pStyle w:val="Paragraphedeliste"/>
-        <w:numPr>
-          <w:ilvl w:val="0"/>
-          <w:numId w:val="3"/>
-        </w:numPr>
-        <w:spacing w:after="0"/>
-        <w:jc w:val="both"/>
-        <w:rPr>
-          <w:rFonts w:ascii="Times New Roman" w:hAnsi="Times New Roman" w:cs="Times New Roman"/>
-        </w:rPr>
-      </w:pPr>
-    </w:p>
-    <w:p>
-      <w:pPr>
-        <w:spacing w:after="0"/>
-        <w:jc w:val="both"/>
-        <w:rPr>
-          <w:rFonts w:ascii="Times New Roman" w:hAnsi="Times New Roman" w:cs="Times New Roman"/>
-        </w:rPr>
-      </w:pPr>
-    </w:p>
-    <w:p>
-      <w:pPr>
-        <w:spacing w:after="0"/>
-        <w:jc w:val="both"/>
-        <w:rPr>
-          <w:rFonts w:ascii="Times New Roman" w:hAnsi="Times New Roman" w:cs="Times New Roman"/>
-        </w:rPr>
-      </w:pPr>
-    </w:p>
     <w:p/>
     <w:sectPr>
-      <w:footerReference w:type="default" r:id="rId32"/>
+      <w:footerReference w:type="default" r:id="rId34"/>
       <w:pgSz w:w="11906" w:h="16838"/>
       <w:pgMar w:top="1417" w:right="1417" w:bottom="1417" w:left="1417" w:header="708" w:footer="708" w:gutter="0"/>
       <w:pgBorders w:offsetFrom="page">
@@ -15733,7 +15006,7 @@
 </file>
 
 <file path=word/endnotes.xml><?xml version="1.0" encoding="utf-8"?>
-<w:endnotes xmlns:wpc="http://schemas.microsoft.com/office/word/2010/wordprocessingCanvas" xmlns:cx="http://schemas.microsoft.com/office/drawing/2014/chartex" xmlns:cx1="http://schemas.microsoft.com/office/drawing/2015/9/8/chartex" xmlns:mc="http://schemas.openxmlformats.org/markup-compatibility/2006" xmlns:o="urn:schemas-microsoft-com:office:office" xmlns:r="http://schemas.openxmlformats.org/officeDocument/2006/relationships" xmlns:m="http://schemas.openxmlformats.org/officeDocument/2006/math" xmlns:v="urn:schemas-microsoft-com:vml" xmlns:wp14="http://schemas.microsoft.com/office/word/2010/wordprocessingDrawing" xmlns:wp="http://schemas.openxmlformats.org/drawingml/2006/wordprocessingDrawing" xmlns:w10="urn:schemas-microsoft-com:office:word" xmlns:w="http://schemas.openxmlformats.org/wordprocessingml/2006/main" xmlns:w14="http://schemas.microsoft.com/office/word/2010/wordml" xmlns:w15="http://schemas.microsoft.com/office/word/2012/wordml" xmlns:w16se="http://schemas.microsoft.com/office/word/2015/wordml/symex" xmlns:wpg="http://schemas.microsoft.com/office/word/2010/wordprocessingGroup" xmlns:wpi="http://schemas.microsoft.com/office/word/2010/wordprocessingInk" xmlns:wne="http://schemas.microsoft.com/office/word/2006/wordml" xmlns:wps="http://schemas.microsoft.com/office/word/2010/wordprocessingShape" mc:Ignorable="w14 w15 w16se wp14">
+<w:endnotes xmlns:wpc="http://schemas.microsoft.com/office/word/2010/wordprocessingCanvas" xmlns:cx="http://schemas.microsoft.com/office/drawing/2014/chartex" xmlns:cx1="http://schemas.microsoft.com/office/drawing/2015/9/8/chartex" xmlns:cx2="http://schemas.microsoft.com/office/drawing/2015/10/21/chartex" xmlns:cx3="http://schemas.microsoft.com/office/drawing/2016/5/9/chartex" xmlns:cx4="http://schemas.microsoft.com/office/drawing/2016/5/10/chartex" xmlns:cx5="http://schemas.microsoft.com/office/drawing/2016/5/11/chartex" xmlns:cx6="http://schemas.microsoft.com/office/drawing/2016/5/12/chartex" xmlns:cx7="http://schemas.microsoft.com/office/drawing/2016/5/13/chartex" xmlns:cx8="http://schemas.microsoft.com/office/drawing/2016/5/14/chartex" xmlns:mc="http://schemas.openxmlformats.org/markup-compatibility/2006" xmlns:aink="http://schemas.microsoft.com/office/drawing/2016/ink" xmlns:am3d="http://schemas.microsoft.com/office/drawing/2017/model3d" xmlns:o="urn:schemas-microsoft-com:office:office" xmlns:r="http://schemas.openxmlformats.org/officeDocument/2006/relationships" xmlns:m="http://schemas.openxmlformats.org/officeDocument/2006/math" xmlns:v="urn:schemas-microsoft-com:vml" xmlns:wp14="http://schemas.microsoft.com/office/word/2010/wordprocessingDrawing" xmlns:wp="http://schemas.openxmlformats.org/drawingml/2006/wordprocessingDrawing" xmlns:w10="urn:schemas-microsoft-com:office:word" xmlns:w="http://schemas.openxmlformats.org/wordprocessingml/2006/main" xmlns:w14="http://schemas.microsoft.com/office/word/2010/wordml" xmlns:w15="http://schemas.microsoft.com/office/word/2012/wordml" xmlns:w16cex="http://schemas.microsoft.com/office/word/2018/wordml/cex" xmlns:w16cid="http://schemas.microsoft.com/office/word/2016/wordml/cid" xmlns:w16="http://schemas.microsoft.com/office/word/2018/wordml" xmlns:w16se="http://schemas.microsoft.com/office/word/2015/wordml/symex" xmlns:wpg="http://schemas.microsoft.com/office/word/2010/wordprocessingGroup" xmlns:wpi="http://schemas.microsoft.com/office/word/2010/wordprocessingInk" xmlns:wne="http://schemas.microsoft.com/office/word/2006/wordml" xmlns:wps="http://schemas.microsoft.com/office/word/2010/wordprocessingShape" mc:Ignorable="w14 w15 w16se w16cid w16 w16cex wp14">
   <w:endnote w:type="separator" w:id="-1">
     <w:p>
       <w:pPr>
@@ -15758,7 +15031,7 @@
 </file>
 
 <file path=word/footer1.xml><?xml version="1.0" encoding="utf-8"?>
-<w:ftr xmlns:wpc="http://schemas.microsoft.com/office/word/2010/wordprocessingCanvas" xmlns:cx="http://schemas.microsoft.com/office/drawing/2014/chartex" xmlns:cx1="http://schemas.microsoft.com/office/drawing/2015/9/8/chartex" xmlns:mc="http://schemas.openxmlformats.org/markup-compatibility/2006" xmlns:o="urn:schemas-microsoft-com:office:office" xmlns:r="http://schemas.openxmlformats.org/officeDocument/2006/relationships" xmlns:m="http://schemas.openxmlformats.org/officeDocument/2006/math" xmlns:v="urn:schemas-microsoft-com:vml" xmlns:wp14="http://schemas.microsoft.com/office/word/2010/wordprocessingDrawing" xmlns:wp="http://schemas.openxmlformats.org/drawingml/2006/wordprocessingDrawing" xmlns:w10="urn:schemas-microsoft-com:office:word" xmlns:w="http://schemas.openxmlformats.org/wordprocessingml/2006/main" xmlns:w14="http://schemas.microsoft.com/office/word/2010/wordml" xmlns:w15="http://schemas.microsoft.com/office/word/2012/wordml" xmlns:w16se="http://schemas.microsoft.com/office/word/2015/wordml/symex" xmlns:wpg="http://schemas.microsoft.com/office/word/2010/wordprocessingGroup" xmlns:wpi="http://schemas.microsoft.com/office/word/2010/wordprocessingInk" xmlns:wne="http://schemas.microsoft.com/office/word/2006/wordml" xmlns:wps="http://schemas.microsoft.com/office/word/2010/wordprocessingShape" mc:Ignorable="w14 w15 w16se wp14">
+<w:ftr xmlns:wpc="http://schemas.microsoft.com/office/word/2010/wordprocessingCanvas" xmlns:cx="http://schemas.microsoft.com/office/drawing/2014/chartex" xmlns:cx1="http://schemas.microsoft.com/office/drawing/2015/9/8/chartex" xmlns:cx2="http://schemas.microsoft.com/office/drawing/2015/10/21/chartex" xmlns:cx3="http://schemas.microsoft.com/office/drawing/2016/5/9/chartex" xmlns:cx4="http://schemas.microsoft.com/office/drawing/2016/5/10/chartex" xmlns:cx5="http://schemas.microsoft.com/office/drawing/2016/5/11/chartex" xmlns:cx6="http://schemas.microsoft.com/office/drawing/2016/5/12/chartex" xmlns:cx7="http://schemas.microsoft.com/office/drawing/2016/5/13/chartex" xmlns:cx8="http://schemas.microsoft.com/office/drawing/2016/5/14/chartex" xmlns:mc="http://schemas.openxmlformats.org/markup-compatibility/2006" xmlns:aink="http://schemas.microsoft.com/office/drawing/2016/ink" xmlns:am3d="http://schemas.microsoft.com/office/drawing/2017/model3d" xmlns:o="urn:schemas-microsoft-com:office:office" xmlns:r="http://schemas.openxmlformats.org/officeDocument/2006/relationships" xmlns:m="http://schemas.openxmlformats.org/officeDocument/2006/math" xmlns:v="urn:schemas-microsoft-com:vml" xmlns:wp14="http://schemas.microsoft.com/office/word/2010/wordprocessingDrawing" xmlns:wp="http://schemas.openxmlformats.org/drawingml/2006/wordprocessingDrawing" xmlns:w10="urn:schemas-microsoft-com:office:word" xmlns:w="http://schemas.openxmlformats.org/wordprocessingml/2006/main" xmlns:w14="http://schemas.microsoft.com/office/word/2010/wordml" xmlns:w15="http://schemas.microsoft.com/office/word/2012/wordml" xmlns:w16cex="http://schemas.microsoft.com/office/word/2018/wordml/cex" xmlns:w16cid="http://schemas.microsoft.com/office/word/2016/wordml/cid" xmlns:w16="http://schemas.microsoft.com/office/word/2018/wordml" xmlns:w16se="http://schemas.microsoft.com/office/word/2015/wordml/symex" xmlns:wpg="http://schemas.microsoft.com/office/word/2010/wordprocessingGroup" xmlns:wpi="http://schemas.microsoft.com/office/word/2010/wordprocessingInk" xmlns:wne="http://schemas.microsoft.com/office/word/2006/wordml" xmlns:wps="http://schemas.microsoft.com/office/word/2010/wordprocessingShape" mc:Ignorable="w14 w15 w16se w16cid w16 w16cex wp14">
   <w:sdt>
     <w:sdtPr>
       <w:id w:val="-2137796344"/>
@@ -15767,7 +15040,6 @@
         <w:docPartUnique/>
       </w:docPartObj>
     </w:sdtPr>
-    <w:sdtEndPr/>
     <w:sdtContent>
       <w:sdt>
         <w:sdtPr>
@@ -15777,7 +15049,6 @@
             <w:docPartUnique/>
           </w:docPartObj>
         </w:sdtPr>
-        <w:sdtEndPr/>
         <w:sdtContent>
           <w:p>
             <w:pPr>
@@ -15888,7 +15159,7 @@
 </file>
 
 <file path=word/footnotes.xml><?xml version="1.0" encoding="utf-8"?>
-<w:footnotes xmlns:wpc="http://schemas.microsoft.com/office/word/2010/wordprocessingCanvas" xmlns:cx="http://schemas.microsoft.com/office/drawing/2014/chartex" xmlns:cx1="http://schemas.microsoft.com/office/drawing/2015/9/8/chartex" xmlns:mc="http://schemas.openxmlformats.org/markup-compatibility/2006" xmlns:o="urn:schemas-microsoft-com:office:office" xmlns:r="http://schemas.openxmlformats.org/officeDocument/2006/relationships" xmlns:m="http://schemas.openxmlformats.org/officeDocument/2006/math" xmlns:v="urn:schemas-microsoft-com:vml" xmlns:wp14="http://schemas.microsoft.com/office/word/2010/wordprocessingDrawing" xmlns:wp="http://schemas.openxmlformats.org/drawingml/2006/wordprocessingDrawing" xmlns:w10="urn:schemas-microsoft-com:office:word" xmlns:w="http://schemas.openxmlformats.org/wordprocessingml/2006/main" xmlns:w14="http://schemas.microsoft.com/office/word/2010/wordml" xmlns:w15="http://schemas.microsoft.com/office/word/2012/wordml" xmlns:w16se="http://schemas.microsoft.com/office/word/2015/wordml/symex" xmlns:wpg="http://schemas.microsoft.com/office/word/2010/wordprocessingGroup" xmlns:wpi="http://schemas.microsoft.com/office/word/2010/wordprocessingInk" xmlns:wne="http://schemas.microsoft.com/office/word/2006/wordml" xmlns:wps="http://schemas.microsoft.com/office/word/2010/wordprocessingShape" mc:Ignorable="w14 w15 w16se wp14">
+<w:footnotes xmlns:wpc="http://schemas.microsoft.com/office/word/2010/wordprocessingCanvas" xmlns:cx="http://schemas.microsoft.com/office/drawing/2014/chartex" xmlns:cx1="http://schemas.microsoft.com/office/drawing/2015/9/8/chartex" xmlns:cx2="http://schemas.microsoft.com/office/drawing/2015/10/21/chartex" xmlns:cx3="http://schemas.microsoft.com/office/drawing/2016/5/9/chartex" xmlns:cx4="http://schemas.microsoft.com/office/drawing/2016/5/10/chartex" xmlns:cx5="http://schemas.microsoft.com/office/drawing/2016/5/11/chartex" xmlns:cx6="http://schemas.microsoft.com/office/drawing/2016/5/12/chartex" xmlns:cx7="http://schemas.microsoft.com/office/drawing/2016/5/13/chartex" xmlns:cx8="http://schemas.microsoft.com/office/drawing/2016/5/14/chartex" xmlns:mc="http://schemas.openxmlformats.org/markup-compatibility/2006" xmlns:aink="http://schemas.microsoft.com/office/drawing/2016/ink" xmlns:am3d="http://schemas.microsoft.com/office/drawing/2017/model3d" xmlns:o="urn:schemas-microsoft-com:office:office" xmlns:r="http://schemas.openxmlformats.org/officeDocument/2006/relationships" xmlns:m="http://schemas.openxmlformats.org/officeDocument/2006/math" xmlns:v="urn:schemas-microsoft-com:vml" xmlns:wp14="http://schemas.microsoft.com/office/word/2010/wordprocessingDrawing" xmlns:wp="http://schemas.openxmlformats.org/drawingml/2006/wordprocessingDrawing" xmlns:w10="urn:schemas-microsoft-com:office:word" xmlns:w="http://schemas.openxmlformats.org/wordprocessingml/2006/main" xmlns:w14="http://schemas.microsoft.com/office/word/2010/wordml" xmlns:w15="http://schemas.microsoft.com/office/word/2012/wordml" xmlns:w16cex="http://schemas.microsoft.com/office/word/2018/wordml/cex" xmlns:w16cid="http://schemas.microsoft.com/office/word/2016/wordml/cid" xmlns:w16="http://schemas.microsoft.com/office/word/2018/wordml" xmlns:w16se="http://schemas.microsoft.com/office/word/2015/wordml/symex" xmlns:wpg="http://schemas.microsoft.com/office/word/2010/wordprocessingGroup" xmlns:wpi="http://schemas.microsoft.com/office/word/2010/wordprocessingInk" xmlns:wne="http://schemas.microsoft.com/office/word/2006/wordml" xmlns:wps="http://schemas.microsoft.com/office/word/2010/wordprocessingShape" mc:Ignorable="w14 w15 w16se w16cid w16 w16cex wp14">
   <w:footnote w:type="separator" w:id="-1">
     <w:p>
       <w:pPr>
@@ -15913,7 +15184,7 @@
 </file>
 
 <file path=word/numbering.xml><?xml version="1.0" encoding="utf-8"?>
-<w:numbering xmlns:wpc="http://schemas.microsoft.com/office/word/2010/wordprocessingCanvas" xmlns:cx="http://schemas.microsoft.com/office/drawing/2014/chartex" xmlns:cx1="http://schemas.microsoft.com/office/drawing/2015/9/8/chartex" xmlns:mc="http://schemas.openxmlformats.org/markup-compatibility/2006" xmlns:o="urn:schemas-microsoft-com:office:office" xmlns:r="http://schemas.openxmlformats.org/officeDocument/2006/relationships" xmlns:m="http://schemas.openxmlformats.org/officeDocument/2006/math" xmlns:v="urn:schemas-microsoft-com:vml" xmlns:wp14="http://schemas.microsoft.com/office/word/2010/wordprocessingDrawing" xmlns:wp="http://schemas.openxmlformats.org/drawingml/2006/wordprocessingDrawing" xmlns:w10="urn:schemas-microsoft-com:office:word" xmlns:w="http://schemas.openxmlformats.org/wordprocessingml/2006/main" xmlns:w14="http://schemas.microsoft.com/office/word/2010/wordml" xmlns:w15="http://schemas.microsoft.com/office/word/2012/wordml" xmlns:w16se="http://schemas.microsoft.com/office/word/2015/wordml/symex" xmlns:wpg="http://schemas.microsoft.com/office/word/2010/wordprocessingGroup" xmlns:wpi="http://schemas.microsoft.com/office/word/2010/wordprocessingInk" xmlns:wne="http://schemas.microsoft.com/office/word/2006/wordml" xmlns:wps="http://schemas.microsoft.com/office/word/2010/wordprocessingShape" mc:Ignorable="w14 w15 w16se wp14">
+<w:numbering xmlns:wpc="http://schemas.microsoft.com/office/word/2010/wordprocessingCanvas" xmlns:cx="http://schemas.microsoft.com/office/drawing/2014/chartex" xmlns:cx1="http://schemas.microsoft.com/office/drawing/2015/9/8/chartex" xmlns:cx2="http://schemas.microsoft.com/office/drawing/2015/10/21/chartex" xmlns:cx3="http://schemas.microsoft.com/office/drawing/2016/5/9/chartex" xmlns:cx4="http://schemas.microsoft.com/office/drawing/2016/5/10/chartex" xmlns:cx5="http://schemas.microsoft.com/office/drawing/2016/5/11/chartex" xmlns:cx6="http://schemas.microsoft.com/office/drawing/2016/5/12/chartex" xmlns:cx7="http://schemas.microsoft.com/office/drawing/2016/5/13/chartex" xmlns:cx8="http://schemas.microsoft.com/office/drawing/2016/5/14/chartex" xmlns:mc="http://schemas.openxmlformats.org/markup-compatibility/2006" xmlns:aink="http://schemas.microsoft.com/office/drawing/2016/ink" xmlns:am3d="http://schemas.microsoft.com/office/drawing/2017/model3d" xmlns:o="urn:schemas-microsoft-com:office:office" xmlns:r="http://schemas.openxmlformats.org/officeDocument/2006/relationships" xmlns:m="http://schemas.openxmlformats.org/officeDocument/2006/math" xmlns:v="urn:schemas-microsoft-com:vml" xmlns:wp14="http://schemas.microsoft.com/office/word/2010/wordprocessingDrawing" xmlns:wp="http://schemas.openxmlformats.org/drawingml/2006/wordprocessingDrawing" xmlns:w10="urn:schemas-microsoft-com:office:word" xmlns:w="http://schemas.openxmlformats.org/wordprocessingml/2006/main" xmlns:w14="http://schemas.microsoft.com/office/word/2010/wordml" xmlns:w15="http://schemas.microsoft.com/office/word/2012/wordml" xmlns:w16cex="http://schemas.microsoft.com/office/word/2018/wordml/cex" xmlns:w16cid="http://schemas.microsoft.com/office/word/2016/wordml/cid" xmlns:w16="http://schemas.microsoft.com/office/word/2018/wordml" xmlns:w16se="http://schemas.microsoft.com/office/word/2015/wordml/symex" xmlns:wpg="http://schemas.microsoft.com/office/word/2010/wordprocessingGroup" xmlns:wpi="http://schemas.microsoft.com/office/word/2010/wordprocessingInk" xmlns:wne="http://schemas.microsoft.com/office/word/2006/wordml" xmlns:wps="http://schemas.microsoft.com/office/word/2010/wordprocessingShape" mc:Ignorable="w14 w15 w16se w16cid w16 w16cex wp14">
   <w:abstractNum w:abstractNumId="0" w15:restartNumberingAfterBreak="0">
     <w:nsid w:val="0BA557C1"/>
     <w:multiLevelType w:val="hybridMultilevel"/>
@@ -16586,7 +15857,7 @@
 </file>
 
 <file path=word/styles.xml><?xml version="1.0" encoding="utf-8"?>
-<w:styles xmlns:mc="http://schemas.openxmlformats.org/markup-compatibility/2006" xmlns:r="http://schemas.openxmlformats.org/officeDocument/2006/relationships" xmlns:w="http://schemas.openxmlformats.org/wordprocessingml/2006/main" xmlns:w14="http://schemas.microsoft.com/office/word/2010/wordml" xmlns:w15="http://schemas.microsoft.com/office/word/2012/wordml" xmlns:w16se="http://schemas.microsoft.com/office/word/2015/wordml/symex" mc:Ignorable="w14 w15 w16se">
+<w:styles xmlns:mc="http://schemas.openxmlformats.org/markup-compatibility/2006" xmlns:r="http://schemas.openxmlformats.org/officeDocument/2006/relationships" xmlns:w="http://schemas.openxmlformats.org/wordprocessingml/2006/main" xmlns:w14="http://schemas.microsoft.com/office/word/2010/wordml" xmlns:w15="http://schemas.microsoft.com/office/word/2012/wordml" xmlns:w16cex="http://schemas.microsoft.com/office/word/2018/wordml/cex" xmlns:w16cid="http://schemas.microsoft.com/office/word/2016/wordml/cid" xmlns:w16="http://schemas.microsoft.com/office/word/2018/wordml" xmlns:w16se="http://schemas.microsoft.com/office/word/2015/wordml/symex" mc:Ignorable="w14 w15 w16se w16cid w16 w16cex">
   <w:docDefaults>
     <w:rPrDefault>
       <w:rPr>
@@ -16602,7 +15873,7 @@
       </w:pPr>
     </w:pPrDefault>
   </w:docDefaults>
-  <w:latentStyles w:defLockedState="0" w:defUIPriority="99" w:defSemiHidden="0" w:defUnhideWhenUsed="0" w:defQFormat="0" w:count="371">
+  <w:latentStyles w:defLockedState="0" w:defUIPriority="99" w:defSemiHidden="0" w:defUnhideWhenUsed="0" w:defQFormat="0" w:count="376">
     <w:lsdException w:name="Normal" w:uiPriority="0" w:qFormat="1"/>
     <w:lsdException w:name="heading 1" w:uiPriority="9" w:qFormat="1"/>
     <w:lsdException w:name="heading 2" w:semiHidden="1" w:uiPriority="9" w:unhideWhenUsed="1" w:qFormat="1"/>
@@ -16708,7 +15979,6 @@
     <w:lsdException w:name="HTML Sample" w:semiHidden="1" w:unhideWhenUsed="1"/>
     <w:lsdException w:name="HTML Typewriter" w:semiHidden="1" w:unhideWhenUsed="1"/>
     <w:lsdException w:name="HTML Variable" w:semiHidden="1" w:unhideWhenUsed="1"/>
-    <w:lsdException w:name="Normal Table" w:semiHidden="1" w:unhideWhenUsed="1"/>
     <w:lsdException w:name="annotation subject" w:semiHidden="1" w:unhideWhenUsed="1"/>
     <w:lsdException w:name="No List" w:semiHidden="1" w:unhideWhenUsed="1"/>
     <w:lsdException w:name="Outline List 1" w:semiHidden="1" w:unhideWhenUsed="1"/>
@@ -16751,11 +16021,8 @@
     <w:lsdException w:name="Table Contemporary" w:semiHidden="1" w:unhideWhenUsed="1"/>
     <w:lsdException w:name="Table Elegant" w:semiHidden="1" w:unhideWhenUsed="1"/>
     <w:lsdException w:name="Table Professional" w:semiHidden="1" w:unhideWhenUsed="1"/>
-    <w:lsdException w:name="Table Subtle 1" w:semiHidden="1" w:unhideWhenUsed="1"/>
     <w:lsdException w:name="Table Subtle 2" w:semiHidden="1" w:unhideWhenUsed="1"/>
     <w:lsdException w:name="Table Web 1" w:semiHidden="1" w:unhideWhenUsed="1"/>
-    <w:lsdException w:name="Table Web 2" w:semiHidden="1" w:unhideWhenUsed="1"/>
-    <w:lsdException w:name="Table Web 3" w:semiHidden="1" w:unhideWhenUsed="1"/>
     <w:lsdException w:name="Balloon Text" w:semiHidden="1" w:unhideWhenUsed="1"/>
     <w:lsdException w:name="Table Grid" w:uiPriority="39"/>
     <w:lsdException w:name="Table Theme" w:semiHidden="1" w:unhideWhenUsed="1"/>
@@ -16974,6 +16241,11 @@
     <w:lsdException w:name="List Table 5 Dark Accent 6" w:uiPriority="50"/>
     <w:lsdException w:name="List Table 6 Colorful Accent 6" w:uiPriority="51"/>
     <w:lsdException w:name="List Table 7 Colorful Accent 6" w:uiPriority="52"/>
+    <w:lsdException w:name="Mention" w:semiHidden="1" w:unhideWhenUsed="1"/>
+    <w:lsdException w:name="Smart Hyperlink" w:semiHidden="1" w:unhideWhenUsed="1"/>
+    <w:lsdException w:name="Hashtag" w:semiHidden="1" w:unhideWhenUsed="1"/>
+    <w:lsdException w:name="Unresolved Mention" w:semiHidden="1" w:unhideWhenUsed="1"/>
+    <w:lsdException w:name="Smart Link" w:semiHidden="1" w:unhideWhenUsed="1"/>
   </w:latentStyles>
   <w:style w:type="paragraph" w:default="1" w:styleId="Normal">
     <w:name w:val="Normal"/>

</xml_diff>

<commit_message>
Update mise en page
</commit_message>
<xml_diff>
--- a/Documents_Datasheets/CahierDesCharges (1).docx
+++ b/Documents_Datasheets/CahierDesCharges (1).docx
@@ -848,7 +848,7 @@
           <w:r>
             <w:fldChar w:fldCharType="separate"/>
           </w:r>
-          <w:hyperlink w:anchor="_Toc68104743" w:history="1">
+          <w:hyperlink w:anchor="_Toc68115565" w:history="1">
             <w:r>
               <w:rPr>
                 <w:rStyle w:val="Lienhypertexte"/>
@@ -890,7 +890,7 @@
                 <w:noProof/>
                 <w:webHidden/>
               </w:rPr>
-              <w:instrText xml:space="preserve"> PAGEREF _Toc68104743 \h </w:instrText>
+              <w:instrText xml:space="preserve"> PAGEREF _Toc68115565 \h </w:instrText>
             </w:r>
             <w:r>
               <w:rPr>
@@ -921,13 +921,7 @@
             </w:r>
           </w:hyperlink>
         </w:p>
-        <w:p>
-          <w:pPr>
-            <w:rPr>
-              <w:noProof/>
-            </w:rPr>
-          </w:pPr>
-        </w:p>
+        <w:p/>
         <w:p>
           <w:pPr>
             <w:pStyle w:val="TM1"/>
@@ -936,7 +930,7 @@
               <w:noProof/>
             </w:rPr>
           </w:pPr>
-          <w:hyperlink w:anchor="_Toc68104744" w:history="1">
+          <w:hyperlink w:anchor="_Toc68115566" w:history="1">
             <w:r>
               <w:rPr>
                 <w:rStyle w:val="Lienhypertexte"/>
@@ -978,7 +972,7 @@
                 <w:noProof/>
                 <w:webHidden/>
               </w:rPr>
-              <w:instrText xml:space="preserve"> PAGEREF _Toc68104744 \h </w:instrText>
+              <w:instrText xml:space="preserve"> PAGEREF _Toc68115566 \h </w:instrText>
             </w:r>
             <w:r>
               <w:rPr>
@@ -1009,13 +1003,7 @@
             </w:r>
           </w:hyperlink>
         </w:p>
-        <w:p>
-          <w:pPr>
-            <w:rPr>
-              <w:noProof/>
-            </w:rPr>
-          </w:pPr>
-        </w:p>
+        <w:p/>
         <w:p>
           <w:pPr>
             <w:pStyle w:val="TM1"/>
@@ -1024,7 +1012,7 @@
               <w:noProof/>
             </w:rPr>
           </w:pPr>
-          <w:hyperlink w:anchor="_Toc68104745" w:history="1">
+          <w:hyperlink w:anchor="_Toc68115567" w:history="1">
             <w:r>
               <w:rPr>
                 <w:rStyle w:val="Lienhypertexte"/>
@@ -1066,7 +1054,7 @@
                 <w:noProof/>
                 <w:webHidden/>
               </w:rPr>
-              <w:instrText xml:space="preserve"> PAGEREF _Toc68104745 \h </w:instrText>
+              <w:instrText xml:space="preserve"> PAGEREF _Toc68115567 \h </w:instrText>
             </w:r>
             <w:r>
               <w:rPr>
@@ -1097,13 +1085,7 @@
             </w:r>
           </w:hyperlink>
         </w:p>
-        <w:p>
-          <w:pPr>
-            <w:rPr>
-              <w:noProof/>
-            </w:rPr>
-          </w:pPr>
-        </w:p>
+        <w:p/>
         <w:p>
           <w:pPr>
             <w:pStyle w:val="TM1"/>
@@ -1112,7 +1094,7 @@
               <w:noProof/>
             </w:rPr>
           </w:pPr>
-          <w:hyperlink w:anchor="_Toc68104746" w:history="1">
+          <w:hyperlink w:anchor="_Toc68115568" w:history="1">
             <w:r>
               <w:rPr>
                 <w:rStyle w:val="Lienhypertexte"/>
@@ -1154,7 +1136,7 @@
                 <w:noProof/>
                 <w:webHidden/>
               </w:rPr>
-              <w:instrText xml:space="preserve"> PAGEREF _Toc68104746 \h </w:instrText>
+              <w:instrText xml:space="preserve"> PAGEREF _Toc68115568 \h </w:instrText>
             </w:r>
             <w:r>
               <w:rPr>
@@ -1185,13 +1167,7 @@
             </w:r>
           </w:hyperlink>
         </w:p>
-        <w:p>
-          <w:pPr>
-            <w:rPr>
-              <w:noProof/>
-            </w:rPr>
-          </w:pPr>
-        </w:p>
+        <w:p/>
         <w:p>
           <w:pPr>
             <w:pStyle w:val="TM1"/>
@@ -1200,7 +1176,7 @@
               <w:noProof/>
             </w:rPr>
           </w:pPr>
-          <w:hyperlink w:anchor="_Toc68104747" w:history="1">
+          <w:hyperlink w:anchor="_Toc68115569" w:history="1">
             <w:r>
               <w:rPr>
                 <w:rStyle w:val="Lienhypertexte"/>
@@ -1242,7 +1218,7 @@
                 <w:noProof/>
                 <w:webHidden/>
               </w:rPr>
-              <w:instrText xml:space="preserve"> PAGEREF _Toc68104747 \h </w:instrText>
+              <w:instrText xml:space="preserve"> PAGEREF _Toc68115569 \h </w:instrText>
             </w:r>
             <w:r>
               <w:rPr>
@@ -1273,13 +1249,7 @@
             </w:r>
           </w:hyperlink>
         </w:p>
-        <w:p>
-          <w:pPr>
-            <w:rPr>
-              <w:noProof/>
-            </w:rPr>
-          </w:pPr>
-        </w:p>
+        <w:p/>
         <w:p>
           <w:pPr>
             <w:pStyle w:val="TM1"/>
@@ -1289,7 +1259,7 @@
               <w:lang w:eastAsia="fr-FR"/>
             </w:rPr>
           </w:pPr>
-          <w:hyperlink w:anchor="_Toc68104748" w:history="1">
+          <w:hyperlink w:anchor="_Toc68115570" w:history="1">
             <w:r>
               <w:rPr>
                 <w:rStyle w:val="Lienhypertexte"/>
@@ -1331,7 +1301,7 @@
                 <w:noProof/>
                 <w:webHidden/>
               </w:rPr>
-              <w:instrText xml:space="preserve"> PAGEREF _Toc68104748 \h </w:instrText>
+              <w:instrText xml:space="preserve"> PAGEREF _Toc68115570 \h </w:instrText>
             </w:r>
             <w:r>
               <w:rPr>
@@ -1370,10 +1340,12 @@
               <w:tab w:val="right" w:leader="dot" w:pos="9062"/>
             </w:tabs>
             <w:rPr>
+              <w:rFonts w:eastAsiaTheme="minorEastAsia"/>
               <w:noProof/>
+              <w:lang w:eastAsia="fr-FR"/>
             </w:rPr>
           </w:pPr>
-          <w:hyperlink w:anchor="_Toc68104749" w:history="1">
+          <w:hyperlink w:anchor="_Toc68115571" w:history="1">
             <w:r>
               <w:rPr>
                 <w:rStyle w:val="Lienhypertexte"/>
@@ -1383,7 +1355,9 @@
             </w:r>
             <w:r>
               <w:rPr>
-                <w:noProof/>
+                <w:rFonts w:eastAsiaTheme="minorEastAsia"/>
+                <w:noProof/>
+                <w:lang w:eastAsia="fr-FR"/>
               </w:rPr>
               <w:tab/>
             </w:r>
@@ -1413,7 +1387,7 @@
                 <w:noProof/>
                 <w:webHidden/>
               </w:rPr>
-              <w:instrText xml:space="preserve"> PAGEREF _Toc68104749 \h </w:instrText>
+              <w:instrText xml:space="preserve"> PAGEREF _Toc68115571 \h </w:instrText>
             </w:r>
             <w:r>
               <w:rPr>
@@ -1452,10 +1426,12 @@
               <w:tab w:val="right" w:leader="dot" w:pos="9062"/>
             </w:tabs>
             <w:rPr>
+              <w:rFonts w:eastAsiaTheme="minorEastAsia"/>
               <w:noProof/>
+              <w:lang w:eastAsia="fr-FR"/>
             </w:rPr>
           </w:pPr>
-          <w:hyperlink w:anchor="_Toc68104750" w:history="1">
+          <w:hyperlink w:anchor="_Toc68115572" w:history="1">
             <w:r>
               <w:rPr>
                 <w:rStyle w:val="Lienhypertexte"/>
@@ -1465,7 +1441,9 @@
             </w:r>
             <w:r>
               <w:rPr>
-                <w:noProof/>
+                <w:rFonts w:eastAsiaTheme="minorEastAsia"/>
+                <w:noProof/>
+                <w:lang w:eastAsia="fr-FR"/>
               </w:rPr>
               <w:tab/>
             </w:r>
@@ -1495,7 +1473,7 @@
                 <w:noProof/>
                 <w:webHidden/>
               </w:rPr>
-              <w:instrText xml:space="preserve"> PAGEREF _Toc68104750 \h </w:instrText>
+              <w:instrText xml:space="preserve"> PAGEREF _Toc68115572 \h </w:instrText>
             </w:r>
             <w:r>
               <w:rPr>
@@ -1534,10 +1512,12 @@
               <w:tab w:val="right" w:leader="dot" w:pos="9062"/>
             </w:tabs>
             <w:rPr>
+              <w:rFonts w:eastAsiaTheme="minorEastAsia"/>
               <w:noProof/>
+              <w:lang w:eastAsia="fr-FR"/>
             </w:rPr>
           </w:pPr>
-          <w:hyperlink w:anchor="_Toc68104751" w:history="1">
+          <w:hyperlink w:anchor="_Toc68115573" w:history="1">
             <w:r>
               <w:rPr>
                 <w:rStyle w:val="Lienhypertexte"/>
@@ -1547,7 +1527,9 @@
             </w:r>
             <w:r>
               <w:rPr>
-                <w:noProof/>
+                <w:rFonts w:eastAsiaTheme="minorEastAsia"/>
+                <w:noProof/>
+                <w:lang w:eastAsia="fr-FR"/>
               </w:rPr>
               <w:tab/>
             </w:r>
@@ -1577,7 +1559,7 @@
                 <w:noProof/>
                 <w:webHidden/>
               </w:rPr>
-              <w:instrText xml:space="preserve"> PAGEREF _Toc68104751 \h </w:instrText>
+              <w:instrText xml:space="preserve"> PAGEREF _Toc68115573 \h </w:instrText>
             </w:r>
             <w:r>
               <w:rPr>
@@ -1620,7 +1602,7 @@
               <w:noProof/>
             </w:rPr>
           </w:pPr>
-          <w:hyperlink w:anchor="_Toc68104752" w:history="1">
+          <w:hyperlink w:anchor="_Toc68115574" w:history="1">
             <w:r>
               <w:rPr>
                 <w:rStyle w:val="Lienhypertexte"/>
@@ -1630,7 +1612,9 @@
             </w:r>
             <w:r>
               <w:rPr>
-                <w:noProof/>
+                <w:rFonts w:eastAsiaTheme="minorEastAsia"/>
+                <w:noProof/>
+                <w:lang w:eastAsia="fr-FR"/>
               </w:rPr>
               <w:tab/>
             </w:r>
@@ -1660,7 +1644,7 @@
                 <w:noProof/>
                 <w:webHidden/>
               </w:rPr>
-              <w:instrText xml:space="preserve"> PAGEREF _Toc68104752 \h </w:instrText>
+              <w:instrText xml:space="preserve"> PAGEREF _Toc68115574 \h </w:instrText>
             </w:r>
             <w:r>
               <w:rPr>
@@ -1691,13 +1675,7 @@
             </w:r>
           </w:hyperlink>
         </w:p>
-        <w:p>
-          <w:pPr>
-            <w:rPr>
-              <w:noProof/>
-            </w:rPr>
-          </w:pPr>
-        </w:p>
+        <w:p/>
         <w:p>
           <w:pPr>
             <w:pStyle w:val="TM1"/>
@@ -1706,7 +1684,7 @@
               <w:noProof/>
             </w:rPr>
           </w:pPr>
-          <w:hyperlink w:anchor="_Toc68104753" w:history="1">
+          <w:hyperlink w:anchor="_Toc68115575" w:history="1">
             <w:r>
               <w:rPr>
                 <w:rStyle w:val="Lienhypertexte"/>
@@ -1748,7 +1726,7 @@
                 <w:noProof/>
                 <w:webHidden/>
               </w:rPr>
-              <w:instrText xml:space="preserve"> PAGEREF _Toc68104753 \h </w:instrText>
+              <w:instrText xml:space="preserve"> PAGEREF _Toc68115575 \h </w:instrText>
             </w:r>
             <w:r>
               <w:rPr>
@@ -1779,13 +1757,7 @@
             </w:r>
           </w:hyperlink>
         </w:p>
-        <w:p>
-          <w:pPr>
-            <w:rPr>
-              <w:noProof/>
-            </w:rPr>
-          </w:pPr>
-        </w:p>
+        <w:p/>
         <w:p>
           <w:pPr>
             <w:pStyle w:val="TM1"/>
@@ -1795,7 +1767,7 @@
               <w:lang w:eastAsia="fr-FR"/>
             </w:rPr>
           </w:pPr>
-          <w:hyperlink w:anchor="_Toc68104754" w:history="1">
+          <w:hyperlink w:anchor="_Toc68115576" w:history="1">
             <w:r>
               <w:rPr>
                 <w:rStyle w:val="Lienhypertexte"/>
@@ -1837,7 +1809,7 @@
                 <w:noProof/>
                 <w:webHidden/>
               </w:rPr>
-              <w:instrText xml:space="preserve"> PAGEREF _Toc68104754 \h </w:instrText>
+              <w:instrText xml:space="preserve"> PAGEREF _Toc68115576 \h </w:instrText>
             </w:r>
             <w:r>
               <w:rPr>
@@ -1876,10 +1848,12 @@
               <w:tab w:val="right" w:leader="dot" w:pos="9062"/>
             </w:tabs>
             <w:rPr>
+              <w:rFonts w:eastAsiaTheme="minorEastAsia"/>
               <w:noProof/>
+              <w:lang w:eastAsia="fr-FR"/>
             </w:rPr>
           </w:pPr>
-          <w:hyperlink w:anchor="_Toc68104755" w:history="1">
+          <w:hyperlink w:anchor="_Toc68115577" w:history="1">
             <w:r>
               <w:rPr>
                 <w:rStyle w:val="Lienhypertexte"/>
@@ -1889,7 +1863,9 @@
             </w:r>
             <w:r>
               <w:rPr>
-                <w:noProof/>
+                <w:rFonts w:eastAsiaTheme="minorEastAsia"/>
+                <w:noProof/>
+                <w:lang w:eastAsia="fr-FR"/>
               </w:rPr>
               <w:tab/>
             </w:r>
@@ -1919,7 +1895,7 @@
                 <w:noProof/>
                 <w:webHidden/>
               </w:rPr>
-              <w:instrText xml:space="preserve"> PAGEREF _Toc68104755 \h </w:instrText>
+              <w:instrText xml:space="preserve"> PAGEREF _Toc68115577 \h </w:instrText>
             </w:r>
             <w:r>
               <w:rPr>
@@ -1958,10 +1934,12 @@
               <w:tab w:val="right" w:leader="dot" w:pos="9062"/>
             </w:tabs>
             <w:rPr>
+              <w:rFonts w:eastAsiaTheme="minorEastAsia"/>
               <w:noProof/>
+              <w:lang w:eastAsia="fr-FR"/>
             </w:rPr>
           </w:pPr>
-          <w:hyperlink w:anchor="_Toc68104756" w:history="1">
+          <w:hyperlink w:anchor="_Toc68115578" w:history="1">
             <w:r>
               <w:rPr>
                 <w:rStyle w:val="Lienhypertexte"/>
@@ -1971,7 +1949,9 @@
             </w:r>
             <w:r>
               <w:rPr>
-                <w:noProof/>
+                <w:rFonts w:eastAsiaTheme="minorEastAsia"/>
+                <w:noProof/>
+                <w:lang w:eastAsia="fr-FR"/>
               </w:rPr>
               <w:tab/>
             </w:r>
@@ -2001,7 +1981,7 @@
                 <w:noProof/>
                 <w:webHidden/>
               </w:rPr>
-              <w:instrText xml:space="preserve"> PAGEREF _Toc68104756 \h </w:instrText>
+              <w:instrText xml:space="preserve"> PAGEREF _Toc68115578 \h </w:instrText>
             </w:r>
             <w:r>
               <w:rPr>
@@ -2021,7 +2001,7 @@
                 <w:noProof/>
                 <w:webHidden/>
               </w:rPr>
-              <w:t>15</w:t>
+              <w:t>16</w:t>
             </w:r>
             <w:r>
               <w:rPr>
@@ -2040,10 +2020,12 @@
               <w:tab w:val="right" w:leader="dot" w:pos="9062"/>
             </w:tabs>
             <w:rPr>
+              <w:rFonts w:eastAsiaTheme="minorEastAsia"/>
               <w:noProof/>
+              <w:lang w:eastAsia="fr-FR"/>
             </w:rPr>
           </w:pPr>
-          <w:hyperlink w:anchor="_Toc68104757" w:history="1">
+          <w:hyperlink w:anchor="_Toc68115579" w:history="1">
             <w:r>
               <w:rPr>
                 <w:rStyle w:val="Lienhypertexte"/>
@@ -2053,7 +2035,9 @@
             </w:r>
             <w:r>
               <w:rPr>
-                <w:noProof/>
+                <w:rFonts w:eastAsiaTheme="minorEastAsia"/>
+                <w:noProof/>
+                <w:lang w:eastAsia="fr-FR"/>
               </w:rPr>
               <w:tab/>
             </w:r>
@@ -2083,7 +2067,7 @@
                 <w:noProof/>
                 <w:webHidden/>
               </w:rPr>
-              <w:instrText xml:space="preserve"> PAGEREF _Toc68104757 \h </w:instrText>
+              <w:instrText xml:space="preserve"> PAGEREF _Toc68115579 \h </w:instrText>
             </w:r>
             <w:r>
               <w:rPr>
@@ -2122,10 +2106,12 @@
               <w:tab w:val="right" w:leader="dot" w:pos="9062"/>
             </w:tabs>
             <w:rPr>
+              <w:rFonts w:eastAsiaTheme="minorEastAsia"/>
               <w:noProof/>
+              <w:lang w:eastAsia="fr-FR"/>
             </w:rPr>
           </w:pPr>
-          <w:hyperlink w:anchor="_Toc68104758" w:history="1">
+          <w:hyperlink w:anchor="_Toc68115580" w:history="1">
             <w:r>
               <w:rPr>
                 <w:rStyle w:val="Lienhypertexte"/>
@@ -2135,7 +2121,9 @@
             </w:r>
             <w:r>
               <w:rPr>
-                <w:noProof/>
+                <w:rFonts w:eastAsiaTheme="minorEastAsia"/>
+                <w:noProof/>
+                <w:lang w:eastAsia="fr-FR"/>
               </w:rPr>
               <w:tab/>
             </w:r>
@@ -2165,7 +2153,7 @@
                 <w:noProof/>
                 <w:webHidden/>
               </w:rPr>
-              <w:instrText xml:space="preserve"> PAGEREF _Toc68104758 \h </w:instrText>
+              <w:instrText xml:space="preserve"> PAGEREF _Toc68115580 \h </w:instrText>
             </w:r>
             <w:r>
               <w:rPr>
@@ -2208,7 +2196,7 @@
               <w:noProof/>
             </w:rPr>
           </w:pPr>
-          <w:hyperlink w:anchor="_Toc68104759" w:history="1">
+          <w:hyperlink w:anchor="_Toc68115581" w:history="1">
             <w:r>
               <w:rPr>
                 <w:rStyle w:val="Lienhypertexte"/>
@@ -2218,7 +2206,9 @@
             </w:r>
             <w:r>
               <w:rPr>
-                <w:noProof/>
+                <w:rFonts w:eastAsiaTheme="minorEastAsia"/>
+                <w:noProof/>
+                <w:lang w:eastAsia="fr-FR"/>
               </w:rPr>
               <w:tab/>
             </w:r>
@@ -2248,7 +2238,7 @@
                 <w:noProof/>
                 <w:webHidden/>
               </w:rPr>
-              <w:instrText xml:space="preserve"> PAGEREF _Toc68104759 \h </w:instrText>
+              <w:instrText xml:space="preserve"> PAGEREF _Toc68115581 \h </w:instrText>
             </w:r>
             <w:r>
               <w:rPr>
@@ -2279,13 +2269,7 @@
             </w:r>
           </w:hyperlink>
         </w:p>
-        <w:p>
-          <w:pPr>
-            <w:rPr>
-              <w:noProof/>
-            </w:rPr>
-          </w:pPr>
-        </w:p>
+        <w:p/>
         <w:p>
           <w:pPr>
             <w:pStyle w:val="TM1"/>
@@ -2295,13 +2279,13 @@
               <w:lang w:eastAsia="fr-FR"/>
             </w:rPr>
           </w:pPr>
-          <w:hyperlink w:anchor="_Toc68104760" w:history="1">
+          <w:hyperlink w:anchor="_Toc68115582" w:history="1">
             <w:r>
               <w:rPr>
                 <w:rStyle w:val="Lienhypertexte"/>
                 <w:noProof/>
               </w:rPr>
-              <w:t>f)</w:t>
+              <w:t>IX)</w:t>
             </w:r>
             <w:r>
               <w:rPr>
@@ -2337,7 +2321,7 @@
                 <w:noProof/>
                 <w:webHidden/>
               </w:rPr>
-              <w:instrText xml:space="preserve"> PAGEREF _Toc68104760 \h </w:instrText>
+              <w:instrText xml:space="preserve"> PAGEREF _Toc68115582 \h </w:instrText>
             </w:r>
             <w:r>
               <w:rPr>
@@ -2413,7 +2397,7 @@
           <w:numId w:val="4"/>
         </w:numPr>
       </w:pPr>
-      <w:bookmarkStart w:id="0" w:name="_Toc68104743"/>
+      <w:bookmarkStart w:id="0" w:name="_Toc68115565"/>
       <w:r>
         <w:lastRenderedPageBreak/>
         <w:t>Cahier des charges :</w:t>
@@ -2565,7 +2549,7 @@
           <w:numId w:val="4"/>
         </w:numPr>
       </w:pPr>
-      <w:bookmarkStart w:id="1" w:name="_Toc68104744"/>
+      <w:bookmarkStart w:id="1" w:name="_Toc68115566"/>
       <w:r>
         <w:t>Exigences :</w:t>
       </w:r>
@@ -2906,7 +2890,7 @@
           <w:numId w:val="4"/>
         </w:numPr>
       </w:pPr>
-      <w:bookmarkStart w:id="2" w:name="_Toc68104745"/>
+      <w:bookmarkStart w:id="2" w:name="_Toc68115567"/>
       <w:r>
         <w:t>Schéma de principe :</w:t>
       </w:r>
@@ -4057,7 +4041,7 @@
           <w:numId w:val="4"/>
         </w:numPr>
       </w:pPr>
-      <w:bookmarkStart w:id="3" w:name="_Toc68104746"/>
+      <w:bookmarkStart w:id="3" w:name="_Toc68115568"/>
       <w:r>
         <w:lastRenderedPageBreak/>
         <w:t xml:space="preserve">Architecture générale (multi couches – </w:t>
@@ -4321,27 +4305,14 @@
       <w:r>
         <w:t xml:space="preserve">Figure </w:t>
       </w:r>
-      <w:r>
-        <w:fldChar w:fldCharType="begin"/>
-      </w:r>
-      <w:r>
-        <w:instrText xml:space="preserve"> SEQ Figure \* ARABIC </w:instrText>
-      </w:r>
-      <w:r>
-        <w:fldChar w:fldCharType="separate"/>
-      </w:r>
-      <w:r>
-        <w:rPr>
-          <w:noProof/>
-        </w:rPr>
-        <w:t>2</w:t>
-      </w:r>
-      <w:r>
-        <w:rPr>
-          <w:noProof/>
-        </w:rPr>
-        <w:fldChar w:fldCharType="end"/>
-      </w:r>
+      <w:fldSimple w:instr=" SEQ Figure \* ARABIC ">
+        <w:r>
+          <w:rPr>
+            <w:noProof/>
+          </w:rPr>
+          <w:t>2</w:t>
+        </w:r>
+      </w:fldSimple>
       <w:r>
         <w:t>: Montage serre connectée</w:t>
       </w:r>
@@ -4529,7 +4500,7 @@
           <w:numId w:val="4"/>
         </w:numPr>
       </w:pPr>
-      <w:bookmarkStart w:id="4" w:name="_Toc68104747"/>
+      <w:bookmarkStart w:id="4" w:name="_Toc68115569"/>
       <w:r>
         <w:t>Architecture détaillée (fonctions prototypes – software) :</w:t>
       </w:r>
@@ -5788,7 +5759,7 @@
           <w:numId w:val="4"/>
         </w:numPr>
       </w:pPr>
-      <w:bookmarkStart w:id="5" w:name="_Toc68104748"/>
+      <w:bookmarkStart w:id="5" w:name="_Toc68115570"/>
       <w:r>
         <w:t>Tests Unitaires</w:t>
       </w:r>
@@ -5807,7 +5778,7 @@
       <w:pPr>
         <w:pStyle w:val="Titre2"/>
       </w:pPr>
-      <w:bookmarkStart w:id="6" w:name="_Toc68104749"/>
+      <w:bookmarkStart w:id="6" w:name="_Toc68115571"/>
       <w:r>
         <w:rPr>
           <w:i w:val="0"/>
@@ -7748,7 +7719,7 @@
       <w:pPr>
         <w:pStyle w:val="Titre2"/>
       </w:pPr>
-      <w:bookmarkStart w:id="7" w:name="_Toc68104750"/>
+      <w:bookmarkStart w:id="7" w:name="_Toc68115572"/>
       <w:r>
         <w:t>Fonction concernant le capteur UV :</w:t>
       </w:r>
@@ -8966,7 +8937,7 @@
       <w:pPr>
         <w:pStyle w:val="Titre2"/>
       </w:pPr>
-      <w:bookmarkStart w:id="8" w:name="_Toc68104751"/>
+      <w:bookmarkStart w:id="8" w:name="_Toc68115573"/>
       <w:r>
         <w:t>Fonction concernant le capteur hydrométrie et de température :</w:t>
       </w:r>
@@ -13272,7 +13243,7 @@
       <w:pPr>
         <w:pStyle w:val="Titre2"/>
       </w:pPr>
-      <w:bookmarkStart w:id="9" w:name="_Toc68104752"/>
+      <w:bookmarkStart w:id="9" w:name="_Toc68115574"/>
       <w:r>
         <w:t xml:space="preserve">Fonction concernant le </w:t>
       </w:r>
@@ -14867,27 +14838,14 @@
       <w:r>
         <w:t xml:space="preserve">Figure </w:t>
       </w:r>
-      <w:r>
-        <w:fldChar w:fldCharType="begin"/>
-      </w:r>
-      <w:r>
-        <w:instrText xml:space="preserve"> SEQ Figure \* ARABIC </w:instrText>
-      </w:r>
-      <w:r>
-        <w:fldChar w:fldCharType="separate"/>
-      </w:r>
-      <w:r>
-        <w:rPr>
-          <w:noProof/>
-        </w:rPr>
-        <w:t>18</w:t>
-      </w:r>
-      <w:r>
-        <w:rPr>
-          <w:noProof/>
-        </w:rPr>
-        <w:fldChar w:fldCharType="end"/>
-      </w:r>
+      <w:fldSimple w:instr=" SEQ Figure \* ARABIC ">
+        <w:r>
+          <w:rPr>
+            <w:noProof/>
+          </w:rPr>
+          <w:t>18</w:t>
+        </w:r>
+      </w:fldSimple>
       <w:r>
         <w:t xml:space="preserve"> - Affichage de l’aide</w:t>
       </w:r>
@@ -15021,27 +14979,14 @@
       <w:r>
         <w:t xml:space="preserve">Figure </w:t>
       </w:r>
-      <w:r>
-        <w:fldChar w:fldCharType="begin"/>
-      </w:r>
-      <w:r>
-        <w:instrText xml:space="preserve"> SEQ Figure \* ARABIC </w:instrText>
-      </w:r>
-      <w:r>
-        <w:fldChar w:fldCharType="separate"/>
-      </w:r>
-      <w:r>
-        <w:rPr>
-          <w:noProof/>
-        </w:rPr>
-        <w:t>19</w:t>
-      </w:r>
-      <w:r>
-        <w:rPr>
-          <w:noProof/>
-        </w:rPr>
-        <w:fldChar w:fldCharType="end"/>
-      </w:r>
+      <w:fldSimple w:instr=" SEQ Figure \* ARABIC ">
+        <w:r>
+          <w:rPr>
+            <w:noProof/>
+          </w:rPr>
+          <w:t>19</w:t>
+        </w:r>
+      </w:fldSimple>
       <w:r>
         <w:t xml:space="preserve"> - Test module Bluetooth avec le servomoteur - ouverture porte serre</w:t>
       </w:r>
@@ -15154,27 +15099,14 @@
         <w:br/>
         <w:t xml:space="preserve">Figure </w:t>
       </w:r>
-      <w:r>
-        <w:fldChar w:fldCharType="begin"/>
-      </w:r>
-      <w:r>
-        <w:instrText xml:space="preserve"> SEQ Figure \* ARABIC </w:instrText>
-      </w:r>
-      <w:r>
-        <w:fldChar w:fldCharType="separate"/>
-      </w:r>
-      <w:r>
-        <w:rPr>
-          <w:noProof/>
-        </w:rPr>
-        <w:t>20</w:t>
-      </w:r>
-      <w:r>
-        <w:rPr>
-          <w:noProof/>
-        </w:rPr>
-        <w:fldChar w:fldCharType="end"/>
-      </w:r>
+      <w:fldSimple w:instr=" SEQ Figure \* ARABIC ">
+        <w:r>
+          <w:rPr>
+            <w:noProof/>
+          </w:rPr>
+          <w:t>20</w:t>
+        </w:r>
+      </w:fldSimple>
       <w:r>
         <w:t xml:space="preserve"> - Test module Bluetooth avec le servomoteur – fermeture porte serre</w:t>
       </w:r>
@@ -15187,7 +15119,7 @@
           <w:numId w:val="4"/>
         </w:numPr>
       </w:pPr>
-      <w:bookmarkStart w:id="10" w:name="_Toc68104753"/>
+      <w:bookmarkStart w:id="10" w:name="_Toc68115575"/>
       <w:r>
         <w:t>Test d’intégration</w:t>
       </w:r>
@@ -16786,6 +16718,14 @@
               <w:t>Affichage de l’indice UV</w:t>
             </w:r>
           </w:p>
+          <w:p>
+            <w:pPr>
+              <w:cnfStyle w:val="000000000000" w:firstRow="0" w:lastRow="0" w:firstColumn="0" w:lastColumn="0" w:oddVBand="0" w:evenVBand="0" w:oddHBand="0" w:evenHBand="0" w:firstRowFirstColumn="0" w:firstRowLastColumn="0" w:lastRowFirstColumn="0" w:lastRowLastColumn="0"/>
+              <w:rPr>
+                <w:rFonts w:ascii="Times New Roman" w:hAnsi="Times New Roman" w:cs="Times New Roman"/>
+              </w:rPr>
+            </w:pPr>
+          </w:p>
         </w:tc>
         <w:tc>
           <w:tcPr>
@@ -16798,57 +16738,6 @@
                 <w:rFonts w:ascii="Times New Roman" w:hAnsi="Times New Roman" w:cs="Times New Roman"/>
               </w:rPr>
             </w:pPr>
-            <w:r>
-              <w:rPr>
-                <w:rFonts w:ascii="Times New Roman" w:hAnsi="Times New Roman" w:cs="Times New Roman"/>
-                <w:noProof/>
-                <w:lang w:eastAsia="fr-FR"/>
-              </w:rPr>
-              <w:drawing>
-                <wp:inline distT="0" distB="0" distL="0" distR="0" wp14:anchorId="72B61A2F" wp14:editId="4F176141">
-                  <wp:extent cx="247650" cy="247650"/>
-                  <wp:effectExtent l="0" t="0" r="0" b="0"/>
-                  <wp:docPr id="219" name="Graphique 29" descr="Coche"/>
-                  <wp:cNvGraphicFramePr>
-                    <a:graphicFrameLocks xmlns:a="http://schemas.openxmlformats.org/drawingml/2006/main" noChangeAspect="1"/>
-                  </wp:cNvGraphicFramePr>
-                  <a:graphic xmlns:a="http://schemas.openxmlformats.org/drawingml/2006/main">
-                    <a:graphicData uri="http://schemas.openxmlformats.org/drawingml/2006/picture">
-                      <pic:pic xmlns:pic="http://schemas.openxmlformats.org/drawingml/2006/picture">
-                        <pic:nvPicPr>
-                          <pic:cNvPr id="29" name="Graphique 29" descr="Coche"/>
-                          <pic:cNvPicPr/>
-                        </pic:nvPicPr>
-                        <pic:blipFill>
-                          <a:blip r:embed="rId14" cstate="print">
-                            <a:extLst>
-                              <a:ext uri="{28A0092B-C50C-407E-A947-70E740481C1C}">
-                                <a14:useLocalDpi xmlns:a14="http://schemas.microsoft.com/office/drawing/2010/main" val="0"/>
-                              </a:ext>
-                              <a:ext uri="{96DAC541-7B7A-43D3-8B79-37D633B846F1}">
-                                <asvg:svgBlip xmlns:asvg="http://schemas.microsoft.com/office/drawing/2016/SVG/main" r:embed="rId15"/>
-                              </a:ext>
-                            </a:extLst>
-                          </a:blip>
-                          <a:stretch>
-                            <a:fillRect/>
-                          </a:stretch>
-                        </pic:blipFill>
-                        <pic:spPr>
-                          <a:xfrm>
-                            <a:off x="0" y="0"/>
-                            <a:ext cx="247650" cy="247650"/>
-                          </a:xfrm>
-                          <a:prstGeom prst="rect">
-                            <a:avLst/>
-                          </a:prstGeom>
-                        </pic:spPr>
-                      </pic:pic>
-                    </a:graphicData>
-                  </a:graphic>
-                </wp:inline>
-              </w:drawing>
-            </w:r>
           </w:p>
         </w:tc>
         <w:tc>
@@ -16863,6 +16752,93 @@
                 <w:rFonts w:ascii="Times New Roman" w:hAnsi="Times New Roman" w:cs="Times New Roman"/>
               </w:rPr>
             </w:pPr>
+            <w:r>
+              <w:rPr>
+                <w:rFonts w:ascii="Times New Roman" w:hAnsi="Times New Roman" w:cs="Times New Roman"/>
+                <w:noProof/>
+                <w:lang w:eastAsia="fr-FR"/>
+              </w:rPr>
+              <mc:AlternateContent>
+                <mc:Choice Requires="wps">
+                  <w:drawing>
+                    <wp:anchor distT="0" distB="0" distL="114300" distR="114300" simplePos="0" relativeHeight="251747328" behindDoc="0" locked="0" layoutInCell="1" allowOverlap="1" wp14:anchorId="155F91A7" wp14:editId="0E6379A8">
+                      <wp:simplePos x="0" y="0"/>
+                      <wp:positionH relativeFrom="column">
+                        <wp:posOffset>-1905</wp:posOffset>
+                      </wp:positionH>
+                      <wp:positionV relativeFrom="paragraph">
+                        <wp:posOffset>3810</wp:posOffset>
+                      </wp:positionV>
+                      <wp:extent cx="285008" cy="285008"/>
+                      <wp:effectExtent l="0" t="0" r="0" b="0"/>
+                      <wp:wrapNone/>
+                      <wp:docPr id="250" name="Multiplication 220"/>
+                      <wp:cNvGraphicFramePr/>
+                      <a:graphic xmlns:a="http://schemas.openxmlformats.org/drawingml/2006/main">
+                        <a:graphicData uri="http://schemas.microsoft.com/office/word/2010/wordprocessingShape">
+                          <wps:wsp>
+                            <wps:cNvSpPr/>
+                            <wps:spPr>
+                              <a:xfrm>
+                                <a:off x="0" y="0"/>
+                                <a:ext cx="285008" cy="285008"/>
+                              </a:xfrm>
+                              <a:prstGeom prst="mathMultiply">
+                                <a:avLst/>
+                              </a:prstGeom>
+                              <a:solidFill>
+                                <a:srgbClr val="FF0000"/>
+                              </a:solidFill>
+                              <a:ln>
+                                <a:solidFill>
+                                  <a:srgbClr val="FF0000"/>
+                                </a:solidFill>
+                              </a:ln>
+                            </wps:spPr>
+                            <wps:style>
+                              <a:lnRef idx="2">
+                                <a:schemeClr val="accent1">
+                                  <a:shade val="50000"/>
+                                </a:schemeClr>
+                              </a:lnRef>
+                              <a:fillRef idx="1">
+                                <a:schemeClr val="accent1"/>
+                              </a:fillRef>
+                              <a:effectRef idx="0">
+                                <a:schemeClr val="accent1"/>
+                              </a:effectRef>
+                              <a:fontRef idx="minor">
+                                <a:schemeClr val="lt1"/>
+                              </a:fontRef>
+                            </wps:style>
+                            <wps:bodyPr rot="0" spcFirstLastPara="0" vertOverflow="overflow" horzOverflow="overflow" vert="horz" wrap="square" lIns="91440" tIns="45720" rIns="91440" bIns="45720" numCol="1" spcCol="0" rtlCol="0" fromWordArt="0" anchor="ctr" anchorCtr="0" forceAA="0" compatLnSpc="1">
+                              <a:prstTxWarp prst="textNoShape">
+                                <a:avLst/>
+                              </a:prstTxWarp>
+                              <a:noAutofit/>
+                            </wps:bodyPr>
+                          </wps:wsp>
+                        </a:graphicData>
+                      </a:graphic>
+                      <wp14:sizeRelH relativeFrom="margin">
+                        <wp14:pctWidth>0</wp14:pctWidth>
+                      </wp14:sizeRelH>
+                      <wp14:sizeRelV relativeFrom="margin">
+                        <wp14:pctHeight>0</wp14:pctHeight>
+                      </wp14:sizeRelV>
+                    </wp:anchor>
+                  </w:drawing>
+                </mc:Choice>
+                <mc:Fallback>
+                  <w:pict>
+                    <v:shape w14:anchorId="755CDEA6" id="Multiplication 220" o:spid="_x0000_s1026" style="position:absolute;margin-left:-.15pt;margin-top:.3pt;width:22.45pt;height:22.45pt;z-index:251747328;visibility:visible;mso-wrap-style:square;mso-width-percent:0;mso-height-percent:0;mso-wrap-distance-left:9pt;mso-wrap-distance-top:0;mso-wrap-distance-right:9pt;mso-wrap-distance-bottom:0;mso-position-horizontal:absolute;mso-position-horizontal-relative:text;mso-position-vertical:absolute;mso-position-vertical-relative:text;mso-width-percent:0;mso-height-percent:0;mso-width-relative:margin;mso-height-relative:margin;v-text-anchor:middle" coordsize="285008,285008" o:gfxdata="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" path="m44752,92152l92152,44752r50352,50352l192856,44752r47400,47400l189904,142504r50352,50352l192856,240256,142504,189904,92152,240256,44752,192856,95104,142504,44752,92152xe" fillcolor="red" strokecolor="red" strokeweight="1pt">
+                      <v:stroke joinstyle="miter"/>
+                      <v:path arrowok="t" o:connecttype="custom" o:connectlocs="44752,92152;92152,44752;142504,95104;192856,44752;240256,92152;189904,142504;240256,192856;192856,240256;142504,189904;92152,240256;44752,192856;95104,142504;44752,92152" o:connectangles="0,0,0,0,0,0,0,0,0,0,0,0,0"/>
+                    </v:shape>
+                  </w:pict>
+                </mc:Fallback>
+              </mc:AlternateContent>
+            </w:r>
           </w:p>
         </w:tc>
       </w:tr>
@@ -17117,27 +17093,14 @@
       <w:r>
         <w:t xml:space="preserve">Figure </w:t>
       </w:r>
-      <w:r>
-        <w:fldChar w:fldCharType="begin"/>
-      </w:r>
-      <w:r>
-        <w:instrText xml:space="preserve"> SEQ Figure \* ARABIC </w:instrText>
-      </w:r>
-      <w:r>
-        <w:fldChar w:fldCharType="separate"/>
-      </w:r>
-      <w:r>
-        <w:rPr>
-          <w:noProof/>
-        </w:rPr>
-        <w:t>21</w:t>
-      </w:r>
-      <w:r>
-        <w:rPr>
-          <w:noProof/>
-        </w:rPr>
-        <w:fldChar w:fldCharType="end"/>
-      </w:r>
+      <w:fldSimple w:instr=" SEQ Figure \* ARABIC ">
+        <w:r>
+          <w:rPr>
+            <w:noProof/>
+          </w:rPr>
+          <w:t>21</w:t>
+        </w:r>
+      </w:fldSimple>
       <w:r>
         <w:t xml:space="preserve"> -</w:t>
       </w:r>
@@ -18727,6 +18690,14 @@
               <w:t>Affichage de l’indice UV</w:t>
             </w:r>
           </w:p>
+          <w:p>
+            <w:pPr>
+              <w:cnfStyle w:val="000000000000" w:firstRow="0" w:lastRow="0" w:firstColumn="0" w:lastColumn="0" w:oddVBand="0" w:evenVBand="0" w:oddHBand="0" w:evenHBand="0" w:firstRowFirstColumn="0" w:firstRowLastColumn="0" w:lastRowFirstColumn="0" w:lastRowLastColumn="0"/>
+              <w:rPr>
+                <w:rFonts w:ascii="Times New Roman" w:hAnsi="Times New Roman" w:cs="Times New Roman"/>
+              </w:rPr>
+            </w:pPr>
+          </w:p>
         </w:tc>
         <w:tc>
           <w:tcPr>
@@ -18739,57 +18710,6 @@
                 <w:rFonts w:ascii="Times New Roman" w:hAnsi="Times New Roman" w:cs="Times New Roman"/>
               </w:rPr>
             </w:pPr>
-            <w:r>
-              <w:rPr>
-                <w:rFonts w:ascii="Times New Roman" w:hAnsi="Times New Roman" w:cs="Times New Roman"/>
-                <w:noProof/>
-                <w:lang w:eastAsia="fr-FR"/>
-              </w:rPr>
-              <w:drawing>
-                <wp:inline distT="0" distB="0" distL="0" distR="0" wp14:anchorId="2B5BC463" wp14:editId="7A89C528">
-                  <wp:extent cx="247650" cy="247650"/>
-                  <wp:effectExtent l="0" t="0" r="0" b="0"/>
-                  <wp:docPr id="238" name="Graphique 29" descr="Coche"/>
-                  <wp:cNvGraphicFramePr>
-                    <a:graphicFrameLocks xmlns:a="http://schemas.openxmlformats.org/drawingml/2006/main" noChangeAspect="1"/>
-                  </wp:cNvGraphicFramePr>
-                  <a:graphic xmlns:a="http://schemas.openxmlformats.org/drawingml/2006/main">
-                    <a:graphicData uri="http://schemas.openxmlformats.org/drawingml/2006/picture">
-                      <pic:pic xmlns:pic="http://schemas.openxmlformats.org/drawingml/2006/picture">
-                        <pic:nvPicPr>
-                          <pic:cNvPr id="29" name="Graphique 29" descr="Coche"/>
-                          <pic:cNvPicPr/>
-                        </pic:nvPicPr>
-                        <pic:blipFill>
-                          <a:blip r:embed="rId14" cstate="print">
-                            <a:extLst>
-                              <a:ext uri="{28A0092B-C50C-407E-A947-70E740481C1C}">
-                                <a14:useLocalDpi xmlns:a14="http://schemas.microsoft.com/office/drawing/2010/main" val="0"/>
-                              </a:ext>
-                              <a:ext uri="{96DAC541-7B7A-43D3-8B79-37D633B846F1}">
-                                <asvg:svgBlip xmlns:asvg="http://schemas.microsoft.com/office/drawing/2016/SVG/main" r:embed="rId15"/>
-                              </a:ext>
-                            </a:extLst>
-                          </a:blip>
-                          <a:stretch>
-                            <a:fillRect/>
-                          </a:stretch>
-                        </pic:blipFill>
-                        <pic:spPr>
-                          <a:xfrm>
-                            <a:off x="0" y="0"/>
-                            <a:ext cx="247650" cy="247650"/>
-                          </a:xfrm>
-                          <a:prstGeom prst="rect">
-                            <a:avLst/>
-                          </a:prstGeom>
-                        </pic:spPr>
-                      </pic:pic>
-                    </a:graphicData>
-                  </a:graphic>
-                </wp:inline>
-              </w:drawing>
-            </w:r>
           </w:p>
         </w:tc>
         <w:tc>
@@ -18804,6 +18724,93 @@
                 <w:rFonts w:ascii="Times New Roman" w:hAnsi="Times New Roman" w:cs="Times New Roman"/>
               </w:rPr>
             </w:pPr>
+            <w:r>
+              <w:rPr>
+                <w:rFonts w:ascii="Times New Roman" w:hAnsi="Times New Roman" w:cs="Times New Roman"/>
+                <w:noProof/>
+                <w:lang w:eastAsia="fr-FR"/>
+              </w:rPr>
+              <mc:AlternateContent>
+                <mc:Choice Requires="wps">
+                  <w:drawing>
+                    <wp:anchor distT="0" distB="0" distL="114300" distR="114300" simplePos="0" relativeHeight="251745280" behindDoc="0" locked="0" layoutInCell="1" allowOverlap="1" wp14:anchorId="0D8C0455" wp14:editId="4F8EDE23">
+                      <wp:simplePos x="0" y="0"/>
+                      <wp:positionH relativeFrom="column">
+                        <wp:posOffset>-1905</wp:posOffset>
+                      </wp:positionH>
+                      <wp:positionV relativeFrom="paragraph">
+                        <wp:posOffset>8890</wp:posOffset>
+                      </wp:positionV>
+                      <wp:extent cx="285008" cy="285008"/>
+                      <wp:effectExtent l="0" t="0" r="0" b="0"/>
+                      <wp:wrapNone/>
+                      <wp:docPr id="228" name="Multiplication 220"/>
+                      <wp:cNvGraphicFramePr/>
+                      <a:graphic xmlns:a="http://schemas.openxmlformats.org/drawingml/2006/main">
+                        <a:graphicData uri="http://schemas.microsoft.com/office/word/2010/wordprocessingShape">
+                          <wps:wsp>
+                            <wps:cNvSpPr/>
+                            <wps:spPr>
+                              <a:xfrm>
+                                <a:off x="0" y="0"/>
+                                <a:ext cx="285008" cy="285008"/>
+                              </a:xfrm>
+                              <a:prstGeom prst="mathMultiply">
+                                <a:avLst/>
+                              </a:prstGeom>
+                              <a:solidFill>
+                                <a:srgbClr val="FF0000"/>
+                              </a:solidFill>
+                              <a:ln>
+                                <a:solidFill>
+                                  <a:srgbClr val="FF0000"/>
+                                </a:solidFill>
+                              </a:ln>
+                            </wps:spPr>
+                            <wps:style>
+                              <a:lnRef idx="2">
+                                <a:schemeClr val="accent1">
+                                  <a:shade val="50000"/>
+                                </a:schemeClr>
+                              </a:lnRef>
+                              <a:fillRef idx="1">
+                                <a:schemeClr val="accent1"/>
+                              </a:fillRef>
+                              <a:effectRef idx="0">
+                                <a:schemeClr val="accent1"/>
+                              </a:effectRef>
+                              <a:fontRef idx="minor">
+                                <a:schemeClr val="lt1"/>
+                              </a:fontRef>
+                            </wps:style>
+                            <wps:bodyPr rot="0" spcFirstLastPara="0" vertOverflow="overflow" horzOverflow="overflow" vert="horz" wrap="square" lIns="91440" tIns="45720" rIns="91440" bIns="45720" numCol="1" spcCol="0" rtlCol="0" fromWordArt="0" anchor="ctr" anchorCtr="0" forceAA="0" compatLnSpc="1">
+                              <a:prstTxWarp prst="textNoShape">
+                                <a:avLst/>
+                              </a:prstTxWarp>
+                              <a:noAutofit/>
+                            </wps:bodyPr>
+                          </wps:wsp>
+                        </a:graphicData>
+                      </a:graphic>
+                      <wp14:sizeRelH relativeFrom="margin">
+                        <wp14:pctWidth>0</wp14:pctWidth>
+                      </wp14:sizeRelH>
+                      <wp14:sizeRelV relativeFrom="margin">
+                        <wp14:pctHeight>0</wp14:pctHeight>
+                      </wp14:sizeRelV>
+                    </wp:anchor>
+                  </w:drawing>
+                </mc:Choice>
+                <mc:Fallback>
+                  <w:pict>
+                    <v:shape w14:anchorId="430CE483" id="Multiplication 220" o:spid="_x0000_s1026" style="position:absolute;margin-left:-.15pt;margin-top:.7pt;width:22.45pt;height:22.45pt;z-index:251745280;visibility:visible;mso-wrap-style:square;mso-width-percent:0;mso-height-percent:0;mso-wrap-distance-left:9pt;mso-wrap-distance-top:0;mso-wrap-distance-right:9pt;mso-wrap-distance-bottom:0;mso-position-horizontal:absolute;mso-position-horizontal-relative:text;mso-position-vertical:absolute;mso-position-vertical-relative:text;mso-width-percent:0;mso-height-percent:0;mso-width-relative:margin;mso-height-relative:margin;v-text-anchor:middle" coordsize="285008,285008" o:gfxdata="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" path="m44752,92152l92152,44752r50352,50352l192856,44752r47400,47400l189904,142504r50352,50352l192856,240256,142504,189904,92152,240256,44752,192856,95104,142504,44752,92152xe" fillcolor="red" strokecolor="red" strokeweight="1pt">
+                      <v:stroke joinstyle="miter"/>
+                      <v:path arrowok="t" o:connecttype="custom" o:connectlocs="44752,92152;92152,44752;142504,95104;192856,44752;240256,92152;189904,142504;240256,192856;192856,240256;142504,189904;92152,240256;44752,192856;95104,142504;44752,92152" o:connectangles="0,0,0,0,0,0,0,0,0,0,0,0,0"/>
+                    </v:shape>
+                  </w:pict>
+                </mc:Fallback>
+              </mc:AlternateContent>
+            </w:r>
           </w:p>
         </w:tc>
       </w:tr>
@@ -19133,7 +19140,7 @@
           <w:numId w:val="4"/>
         </w:numPr>
       </w:pPr>
-      <w:bookmarkStart w:id="11" w:name="_Toc68104754"/>
+      <w:bookmarkStart w:id="11" w:name="_Toc68115576"/>
       <w:r>
         <w:t>LDRA</w:t>
       </w:r>
@@ -19151,6 +19158,7 @@
         <w:rPr>
           <w:rFonts w:ascii="Times New Roman" w:hAnsi="Times New Roman" w:cs="Times New Roman"/>
         </w:rPr>
+        <w:lastRenderedPageBreak/>
         <w:t xml:space="preserve">Dans ce projet, nous utilisons un logiciel nommé LDRA mis à notre disposition pour visualiser la qualité logicielle de notre programme. Ainsi nous pouvons améliorer la qualité de notre code sans en altérer son fonctionnement. L’objectif dans un premier temps est d’améliorer chaque programme indépendamment. </w:t>
       </w:r>
     </w:p>
@@ -19162,9 +19170,8 @@
           <w:numId w:val="12"/>
         </w:numPr>
       </w:pPr>
-      <w:bookmarkStart w:id="12" w:name="_Toc68104755"/>
-      <w:r>
-        <w:lastRenderedPageBreak/>
+      <w:bookmarkStart w:id="12" w:name="_Toc68115577"/>
+      <w:r>
         <w:t>Servomoteur</w:t>
       </w:r>
       <w:bookmarkEnd w:id="12"/>
@@ -19304,27 +19311,14 @@
       <w:r>
         <w:t xml:space="preserve">Figure </w:t>
       </w:r>
-      <w:r>
-        <w:fldChar w:fldCharType="begin"/>
-      </w:r>
-      <w:r>
-        <w:instrText xml:space="preserve"> SEQ Figure \* ARABIC </w:instrText>
-      </w:r>
-      <w:r>
-        <w:fldChar w:fldCharType="separate"/>
-      </w:r>
-      <w:r>
-        <w:rPr>
-          <w:noProof/>
-        </w:rPr>
-        <w:t>23</w:t>
-      </w:r>
-      <w:r>
-        <w:rPr>
-          <w:noProof/>
-        </w:rPr>
-        <w:fldChar w:fldCharType="end"/>
-      </w:r>
+      <w:fldSimple w:instr=" SEQ Figure \* ARABIC ">
+        <w:r>
+          <w:rPr>
+            <w:noProof/>
+          </w:rPr>
+          <w:t>23</w:t>
+        </w:r>
+      </w:fldSimple>
       <w:r>
         <w:t xml:space="preserve"> -</w:t>
       </w:r>
@@ -19473,27 +19467,14 @@
       <w:r>
         <w:t xml:space="preserve">Figure </w:t>
       </w:r>
-      <w:r>
-        <w:fldChar w:fldCharType="begin"/>
-      </w:r>
-      <w:r>
-        <w:instrText xml:space="preserve"> SEQ Figure \* ARABIC </w:instrText>
-      </w:r>
-      <w:r>
-        <w:fldChar w:fldCharType="separate"/>
-      </w:r>
-      <w:r>
-        <w:rPr>
-          <w:noProof/>
-        </w:rPr>
-        <w:t>24</w:t>
-      </w:r>
-      <w:r>
-        <w:rPr>
-          <w:noProof/>
-        </w:rPr>
-        <w:fldChar w:fldCharType="end"/>
-      </w:r>
+      <w:fldSimple w:instr=" SEQ Figure \* ARABIC ">
+        <w:r>
+          <w:rPr>
+            <w:noProof/>
+          </w:rPr>
+          <w:t>24</w:t>
+        </w:r>
+      </w:fldSimple>
       <w:r>
         <w:t xml:space="preserve">– Code </w:t>
       </w:r>
@@ -19635,27 +19616,14 @@
       <w:r>
         <w:t xml:space="preserve">Figure </w:t>
       </w:r>
-      <w:r>
-        <w:fldChar w:fldCharType="begin"/>
-      </w:r>
-      <w:r>
-        <w:instrText xml:space="preserve"> SEQ Figure \* ARABIC </w:instrText>
-      </w:r>
-      <w:r>
-        <w:fldChar w:fldCharType="separate"/>
-      </w:r>
-      <w:r>
-        <w:rPr>
-          <w:noProof/>
-        </w:rPr>
-        <w:t>25</w:t>
-      </w:r>
-      <w:r>
-        <w:rPr>
-          <w:noProof/>
-        </w:rPr>
-        <w:fldChar w:fldCharType="end"/>
-      </w:r>
+      <w:fldSimple w:instr=" SEQ Figure \* ARABIC ">
+        <w:r>
+          <w:rPr>
+            <w:noProof/>
+          </w:rPr>
+          <w:t>25</w:t>
+        </w:r>
+      </w:fldSimple>
       <w:r>
         <w:t xml:space="preserve">– Test Manager Report_ </w:t>
       </w:r>
@@ -19685,8 +19653,9 @@
           <w:numId w:val="12"/>
         </w:numPr>
       </w:pPr>
-      <w:bookmarkStart w:id="13" w:name="_Toc68104756"/>
-      <w:r>
+      <w:bookmarkStart w:id="13" w:name="_Toc68115578"/>
+      <w:r>
+        <w:lastRenderedPageBreak/>
         <w:t>Capteur UV</w:t>
       </w:r>
       <w:bookmarkEnd w:id="13"/>
@@ -19715,7 +19684,6 @@
         <w:rPr>
           <w:rFonts w:ascii="Times New Roman" w:hAnsi="Times New Roman" w:cs="Times New Roman"/>
         </w:rPr>
-        <w:lastRenderedPageBreak/>
         <w:t xml:space="preserve">Pour la partie « Code </w:t>
       </w:r>
       <w:proofErr w:type="spellStart"/>
@@ -19784,27 +19752,14 @@
       <w:r>
         <w:t xml:space="preserve">Figure </w:t>
       </w:r>
-      <w:r>
-        <w:fldChar w:fldCharType="begin"/>
-      </w:r>
-      <w:r>
-        <w:instrText xml:space="preserve"> SEQ Figure \* ARABIC </w:instrText>
-      </w:r>
-      <w:r>
-        <w:fldChar w:fldCharType="separate"/>
-      </w:r>
-      <w:r>
-        <w:rPr>
-          <w:noProof/>
-        </w:rPr>
-        <w:t>26</w:t>
-      </w:r>
-      <w:r>
-        <w:rPr>
-          <w:noProof/>
-        </w:rPr>
-        <w:fldChar w:fldCharType="end"/>
-      </w:r>
+      <w:fldSimple w:instr=" SEQ Figure \* ARABIC ">
+        <w:r>
+          <w:rPr>
+            <w:noProof/>
+          </w:rPr>
+          <w:t>26</w:t>
+        </w:r>
+      </w:fldSimple>
       <w:r>
         <w:t xml:space="preserve"> - </w:t>
       </w:r>
@@ -19889,27 +19844,14 @@
       <w:r>
         <w:t xml:space="preserve">Figure </w:t>
       </w:r>
-      <w:r>
-        <w:fldChar w:fldCharType="begin"/>
-      </w:r>
-      <w:r>
-        <w:instrText xml:space="preserve"> SEQ Figure \* ARABIC </w:instrText>
-      </w:r>
-      <w:r>
-        <w:fldChar w:fldCharType="separate"/>
-      </w:r>
-      <w:r>
-        <w:rPr>
-          <w:noProof/>
-        </w:rPr>
-        <w:t>27</w:t>
-      </w:r>
-      <w:r>
-        <w:rPr>
-          <w:noProof/>
-        </w:rPr>
-        <w:fldChar w:fldCharType="end"/>
-      </w:r>
+      <w:fldSimple w:instr=" SEQ Figure \* ARABIC ">
+        <w:r>
+          <w:rPr>
+            <w:noProof/>
+          </w:rPr>
+          <w:t>27</w:t>
+        </w:r>
+      </w:fldSimple>
       <w:r>
         <w:t xml:space="preserve">– Code </w:t>
       </w:r>
@@ -20029,30 +19971,14 @@
       <w:r>
         <w:t xml:space="preserve">Figure </w:t>
       </w:r>
-      <w:r>
-        <w:fldChar w:fldCharType="begin"/>
-      </w:r>
-      <w:r>
-        <w:instrText xml:space="preserve"> SEQ Figu</w:instrText>
-      </w:r>
-      <w:r>
-        <w:instrText xml:space="preserve">re \* ARABIC </w:instrText>
-      </w:r>
-      <w:r>
-        <w:fldChar w:fldCharType="separate"/>
-      </w:r>
-      <w:r>
-        <w:rPr>
-          <w:noProof/>
-        </w:rPr>
-        <w:t>28</w:t>
-      </w:r>
-      <w:r>
-        <w:rPr>
-          <w:noProof/>
-        </w:rPr>
-        <w:fldChar w:fldCharType="end"/>
-      </w:r>
+      <w:fldSimple w:instr=" SEQ Figure \* ARABIC ">
+        <w:r>
+          <w:rPr>
+            <w:noProof/>
+          </w:rPr>
+          <w:t>28</w:t>
+        </w:r>
+      </w:fldSimple>
       <w:r>
         <w:t xml:space="preserve">– Test Manager Report_ </w:t>
       </w:r>
@@ -20082,7 +20008,7 @@
           <w:numId w:val="12"/>
         </w:numPr>
       </w:pPr>
-      <w:bookmarkStart w:id="14" w:name="_Toc68104757"/>
+      <w:bookmarkStart w:id="14" w:name="_Toc68115579"/>
       <w:r>
         <w:t>Bluetooth</w:t>
       </w:r>
@@ -20142,6 +20068,7 @@
           <w:noProof/>
           <w:lang w:eastAsia="fr-FR"/>
         </w:rPr>
+        <w:lastRenderedPageBreak/>
         <w:drawing>
           <wp:inline distT="0" distB="0" distL="0" distR="0" wp14:anchorId="5F737320" wp14:editId="6B14736E">
             <wp:extent cx="5760720" cy="938530"/>
@@ -20187,27 +20114,14 @@
       <w:r>
         <w:t xml:space="preserve">Figure </w:t>
       </w:r>
-      <w:r>
-        <w:fldChar w:fldCharType="begin"/>
-      </w:r>
-      <w:r>
-        <w:instrText xml:space="preserve"> SEQ Figure \* ARABIC </w:instrText>
-      </w:r>
-      <w:r>
-        <w:fldChar w:fldCharType="separate"/>
-      </w:r>
-      <w:r>
-        <w:rPr>
-          <w:noProof/>
-        </w:rPr>
-        <w:t>29</w:t>
-      </w:r>
-      <w:r>
-        <w:rPr>
-          <w:noProof/>
-        </w:rPr>
-        <w:fldChar w:fldCharType="end"/>
-      </w:r>
+      <w:fldSimple w:instr=" SEQ Figure \* ARABIC ">
+        <w:r>
+          <w:rPr>
+            <w:noProof/>
+          </w:rPr>
+          <w:t>29</w:t>
+        </w:r>
+      </w:fldSimple>
       <w:r>
         <w:t xml:space="preserve">– Test Manager Report_ Code </w:t>
       </w:r>
@@ -20229,7 +20143,6 @@
           <w:noProof/>
           <w:lang w:eastAsia="fr-FR"/>
         </w:rPr>
-        <w:lastRenderedPageBreak/>
         <w:drawing>
           <wp:inline distT="0" distB="0" distL="0" distR="0" wp14:anchorId="0A9D36E1" wp14:editId="4C4F0937">
             <wp:extent cx="5760720" cy="2087245"/>
@@ -20331,27 +20244,14 @@
       <w:r>
         <w:t xml:space="preserve">Figure </w:t>
       </w:r>
-      <w:r>
-        <w:fldChar w:fldCharType="begin"/>
-      </w:r>
-      <w:r>
-        <w:instrText xml:space="preserve"> SEQ Figure \* ARABIC </w:instrText>
-      </w:r>
-      <w:r>
-        <w:fldChar w:fldCharType="separate"/>
-      </w:r>
-      <w:r>
-        <w:rPr>
-          <w:noProof/>
-        </w:rPr>
-        <w:t>30</w:t>
-      </w:r>
-      <w:r>
-        <w:rPr>
-          <w:noProof/>
-        </w:rPr>
-        <w:fldChar w:fldCharType="end"/>
-      </w:r>
+      <w:fldSimple w:instr=" SEQ Figure \* ARABIC ">
+        <w:r>
+          <w:rPr>
+            <w:noProof/>
+          </w:rPr>
+          <w:t>30</w:t>
+        </w:r>
+      </w:fldSimple>
       <w:r>
         <w:t xml:space="preserve">– Code </w:t>
       </w:r>
@@ -20485,27 +20385,14 @@
       <w:r>
         <w:t xml:space="preserve">Figure </w:t>
       </w:r>
-      <w:r>
-        <w:fldChar w:fldCharType="begin"/>
-      </w:r>
-      <w:r>
-        <w:instrText xml:space="preserve"> SEQ Figure \* ARABIC </w:instrText>
-      </w:r>
-      <w:r>
-        <w:fldChar w:fldCharType="separate"/>
-      </w:r>
-      <w:r>
-        <w:rPr>
-          <w:noProof/>
-        </w:rPr>
-        <w:t>31</w:t>
-      </w:r>
-      <w:r>
-        <w:rPr>
-          <w:noProof/>
-        </w:rPr>
-        <w:fldChar w:fldCharType="end"/>
-      </w:r>
+      <w:fldSimple w:instr=" SEQ Figure \* ARABIC ">
+        <w:r>
+          <w:rPr>
+            <w:noProof/>
+          </w:rPr>
+          <w:t>31</w:t>
+        </w:r>
+      </w:fldSimple>
       <w:r>
         <w:t xml:space="preserve">– Test Manager Report_ </w:t>
       </w:r>
@@ -20535,7 +20422,7 @@
           <w:numId w:val="12"/>
         </w:numPr>
       </w:pPr>
-      <w:bookmarkStart w:id="15" w:name="_Toc68104758"/>
+      <w:bookmarkStart w:id="15" w:name="_Toc68115580"/>
       <w:r>
         <w:t>Slave</w:t>
       </w:r>
@@ -20636,27 +20523,14 @@
       <w:r>
         <w:t xml:space="preserve">Figure </w:t>
       </w:r>
-      <w:r>
-        <w:fldChar w:fldCharType="begin"/>
-      </w:r>
-      <w:r>
-        <w:instrText xml:space="preserve"> SEQ Figure \* ARABIC </w:instrText>
-      </w:r>
-      <w:r>
-        <w:fldChar w:fldCharType="separate"/>
-      </w:r>
-      <w:r>
-        <w:rPr>
-          <w:noProof/>
-        </w:rPr>
-        <w:t>32</w:t>
-      </w:r>
-      <w:r>
-        <w:rPr>
-          <w:noProof/>
-        </w:rPr>
-        <w:fldChar w:fldCharType="end"/>
-      </w:r>
+      <w:fldSimple w:instr=" SEQ Figure \* ARABIC ">
+        <w:r>
+          <w:rPr>
+            <w:noProof/>
+          </w:rPr>
+          <w:t>32</w:t>
+        </w:r>
+      </w:fldSimple>
       <w:r>
         <w:t xml:space="preserve"> - Test manager report - Code </w:t>
       </w:r>
@@ -20678,6 +20552,7 @@
           <w:noProof/>
           <w:lang w:eastAsia="fr-FR"/>
         </w:rPr>
+        <w:lastRenderedPageBreak/>
         <w:drawing>
           <wp:inline distT="0" distB="0" distL="0" distR="0" wp14:anchorId="3D68ECAC" wp14:editId="3BC72A2E">
             <wp:extent cx="5760720" cy="1316990"/>
@@ -20775,7 +20650,6 @@
           <w:noProof/>
           <w:lang w:eastAsia="fr-FR"/>
         </w:rPr>
-        <w:lastRenderedPageBreak/>
         <w:drawing>
           <wp:inline distT="0" distB="0" distL="0" distR="0" wp14:anchorId="1D85F1C8" wp14:editId="36993FBA">
             <wp:extent cx="2733675" cy="457200"/>
@@ -20821,27 +20695,14 @@
       <w:r>
         <w:t xml:space="preserve">Figure </w:t>
       </w:r>
-      <w:r>
-        <w:fldChar w:fldCharType="begin"/>
-      </w:r>
-      <w:r>
-        <w:instrText xml:space="preserve"> SEQ Figure \* ARABIC </w:instrText>
-      </w:r>
-      <w:r>
-        <w:fldChar w:fldCharType="separate"/>
-      </w:r>
-      <w:r>
-        <w:rPr>
-          <w:noProof/>
-        </w:rPr>
-        <w:t>34</w:t>
-      </w:r>
-      <w:r>
-        <w:rPr>
-          <w:noProof/>
-        </w:rPr>
-        <w:fldChar w:fldCharType="end"/>
-      </w:r>
+      <w:fldSimple w:instr=" SEQ Figure \* ARABIC ">
+        <w:r>
+          <w:rPr>
+            <w:noProof/>
+          </w:rPr>
+          <w:t>34</w:t>
+        </w:r>
+      </w:fldSimple>
       <w:r>
         <w:t xml:space="preserve"> - Lignes code pour erreur (</w:t>
       </w:r>
@@ -21106,7 +20967,7 @@
           <w:numId w:val="12"/>
         </w:numPr>
       </w:pPr>
-      <w:bookmarkStart w:id="16" w:name="_Toc68104759"/>
+      <w:bookmarkStart w:id="16" w:name="_Toc68115581"/>
       <w:r>
         <w:t>Master</w:t>
       </w:r>
@@ -21195,27 +21056,14 @@
       <w:r>
         <w:t xml:space="preserve">Figure </w:t>
       </w:r>
-      <w:r>
-        <w:fldChar w:fldCharType="begin"/>
-      </w:r>
-      <w:r>
-        <w:instrText xml:space="preserve"> SEQ Figure \* ARABIC </w:instrText>
-      </w:r>
-      <w:r>
-        <w:fldChar w:fldCharType="separate"/>
-      </w:r>
-      <w:r>
-        <w:rPr>
-          <w:noProof/>
-        </w:rPr>
-        <w:t>36</w:t>
-      </w:r>
-      <w:r>
-        <w:rPr>
-          <w:noProof/>
-        </w:rPr>
-        <w:fldChar w:fldCharType="end"/>
-      </w:r>
+      <w:fldSimple w:instr=" SEQ Figure \* ARABIC ">
+        <w:r>
+          <w:rPr>
+            <w:noProof/>
+          </w:rPr>
+          <w:t>36</w:t>
+        </w:r>
+      </w:fldSimple>
       <w:r>
         <w:t xml:space="preserve">: </w:t>
       </w:r>
@@ -21359,27 +21207,14 @@
       <w:r>
         <w:t xml:space="preserve">Figure </w:t>
       </w:r>
-      <w:r>
-        <w:fldChar w:fldCharType="begin"/>
-      </w:r>
-      <w:r>
-        <w:instrText xml:space="preserve"> SEQ Figure \* ARABIC </w:instrText>
-      </w:r>
-      <w:r>
-        <w:fldChar w:fldCharType="separate"/>
-      </w:r>
-      <w:r>
-        <w:rPr>
-          <w:noProof/>
-        </w:rPr>
-        <w:t>37</w:t>
-      </w:r>
-      <w:r>
-        <w:rPr>
-          <w:noProof/>
-        </w:rPr>
-        <w:fldChar w:fldCharType="end"/>
-      </w:r>
+      <w:fldSimple w:instr=" SEQ Figure \* ARABIC ">
+        <w:r>
+          <w:rPr>
+            <w:noProof/>
+          </w:rPr>
+          <w:t>37</w:t>
+        </w:r>
+      </w:fldSimple>
       <w:r>
         <w:t xml:space="preserve">: Code </w:t>
       </w:r>
@@ -21574,27 +21409,14 @@
       <w:r>
         <w:t xml:space="preserve">Figure </w:t>
       </w:r>
-      <w:r>
-        <w:fldChar w:fldCharType="begin"/>
-      </w:r>
-      <w:r>
-        <w:instrText xml:space="preserve"> SEQ Figure \* ARABIC </w:instrText>
-      </w:r>
-      <w:r>
-        <w:fldChar w:fldCharType="separate"/>
-      </w:r>
-      <w:r>
-        <w:rPr>
-          <w:noProof/>
-        </w:rPr>
-        <w:t>38</w:t>
-      </w:r>
-      <w:r>
-        <w:rPr>
-          <w:noProof/>
-        </w:rPr>
-        <w:fldChar w:fldCharType="end"/>
-      </w:r>
+      <w:fldSimple w:instr=" SEQ Figure \* ARABIC ">
+        <w:r>
+          <w:rPr>
+            <w:noProof/>
+          </w:rPr>
+          <w:t>38</w:t>
+        </w:r>
+      </w:fldSimple>
       <w:r>
         <w:t xml:space="preserve"> - Test Manager Report _ </w:t>
       </w:r>
@@ -21628,7 +21450,7 @@
           <w:numId w:val="4"/>
         </w:numPr>
       </w:pPr>
-      <w:bookmarkStart w:id="17" w:name="_Toc68104760"/>
+      <w:bookmarkStart w:id="17" w:name="_Toc68115582"/>
       <w:r>
         <w:t>Lien GITHUB</w:t>
       </w:r>

</xml_diff>